<commit_message>
save progress on HW6, accidentally started instead of HW5
</commit_message>
<xml_diff>
--- a/Homeworks/HW06/PM592_HW6.docx
+++ b/Homeworks/HW06/PM592_HW6.docx
@@ -1,6 +1,6 @@
 
 <file path=word/document.xml><?xml version="1.0" encoding="utf-8"?>
-<w:document xmlns:wpc="http://schemas.microsoft.com/office/word/2010/wordprocessingCanvas" xmlns:cx="http://schemas.microsoft.com/office/drawing/2014/chartex" xmlns:cx1="http://schemas.microsoft.com/office/drawing/2015/9/8/chartex" xmlns:cx2="http://schemas.microsoft.com/office/drawing/2015/10/21/chartex" xmlns:cx3="http://schemas.microsoft.com/office/drawing/2016/5/9/chartex" xmlns:cx4="http://schemas.microsoft.com/office/drawing/2016/5/10/chartex" xmlns:cx5="http://schemas.microsoft.com/office/drawing/2016/5/11/chartex" xmlns:cx6="http://schemas.microsoft.com/office/drawing/2016/5/12/chartex" xmlns:cx7="http://schemas.microsoft.com/office/drawing/2016/5/13/chartex" xmlns:cx8="http://schemas.microsoft.com/office/drawing/2016/5/14/chartex" xmlns:mc="http://schemas.openxmlformats.org/markup-compatibility/2006" xmlns:aink="http://schemas.microsoft.com/office/drawing/2016/ink" xmlns:am3d="http://schemas.microsoft.com/office/drawing/2017/model3d" xmlns:o="urn:schemas-microsoft-com:office:office" xmlns:oel="http://schemas.microsoft.com/office/2019/extlst" xmlns:r="http://schemas.openxmlformats.org/officeDocument/2006/relationships" xmlns:m="http://schemas.openxmlformats.org/officeDocument/2006/math" xmlns:v="urn:schemas-microsoft-com:vml" xmlns:wp14="http://schemas.microsoft.com/office/word/2010/wordprocessingDrawing" xmlns:wp="http://schemas.openxmlformats.org/drawingml/2006/wordprocessingDrawing" xmlns:w10="urn:schemas-microsoft-com:office:word" xmlns:w="http://schemas.openxmlformats.org/wordprocessingml/2006/main" xmlns:w14="http://schemas.microsoft.com/office/word/2010/wordml" xmlns:w15="http://schemas.microsoft.com/office/word/2012/wordml" xmlns:w16cex="http://schemas.microsoft.com/office/word/2018/wordml/cex" xmlns:w16cid="http://schemas.microsoft.com/office/word/2016/wordml/cid" xmlns:w16="http://schemas.microsoft.com/office/word/2018/wordml" xmlns:w16sdtdh="http://schemas.microsoft.com/office/word/2020/wordml/sdtdatahash" xmlns:w16se="http://schemas.microsoft.com/office/word/2015/wordml/symex" xmlns:wpg="http://schemas.microsoft.com/office/word/2010/wordprocessingGroup" xmlns:wpi="http://schemas.microsoft.com/office/word/2010/wordprocessingInk" xmlns:wne="http://schemas.microsoft.com/office/word/2006/wordml" xmlns:wps="http://schemas.microsoft.com/office/word/2010/wordprocessingShape" mc:Ignorable="w14 w15 w16se w16cid w16 w16cex w16sdtdh wp14">
+<w:document xmlns:wpc="http://schemas.microsoft.com/office/word/2010/wordprocessingCanvas" xmlns:cx="http://schemas.microsoft.com/office/drawing/2014/chartex" xmlns:cx1="http://schemas.microsoft.com/office/drawing/2015/9/8/chartex" xmlns:cx2="http://schemas.microsoft.com/office/drawing/2015/10/21/chartex" xmlns:cx3="http://schemas.microsoft.com/office/drawing/2016/5/9/chartex" xmlns:cx4="http://schemas.microsoft.com/office/drawing/2016/5/10/chartex" xmlns:cx5="http://schemas.microsoft.com/office/drawing/2016/5/11/chartex" xmlns:cx6="http://schemas.microsoft.com/office/drawing/2016/5/12/chartex" xmlns:cx7="http://schemas.microsoft.com/office/drawing/2016/5/13/chartex" xmlns:cx8="http://schemas.microsoft.com/office/drawing/2016/5/14/chartex" xmlns:mc="http://schemas.openxmlformats.org/markup-compatibility/2006" xmlns:aink="http://schemas.microsoft.com/office/drawing/2016/ink" xmlns:am3d="http://schemas.microsoft.com/office/drawing/2017/model3d" xmlns:o="urn:schemas-microsoft-com:office:office" xmlns:r="http://schemas.openxmlformats.org/officeDocument/2006/relationships" xmlns:m="http://schemas.openxmlformats.org/officeDocument/2006/math" xmlns:v="urn:schemas-microsoft-com:vml" xmlns:wp14="http://schemas.microsoft.com/office/word/2010/wordprocessingDrawing" xmlns:wp="http://schemas.openxmlformats.org/drawingml/2006/wordprocessingDrawing" xmlns:w10="urn:schemas-microsoft-com:office:word" xmlns:w="http://schemas.openxmlformats.org/wordprocessingml/2006/main" xmlns:w14="http://schemas.microsoft.com/office/word/2010/wordml" xmlns:w15="http://schemas.microsoft.com/office/word/2012/wordml" xmlns:w16cex="http://schemas.microsoft.com/office/word/2018/wordml/cex" xmlns:w16cid="http://schemas.microsoft.com/office/word/2016/wordml/cid" xmlns:w16="http://schemas.microsoft.com/office/word/2018/wordml" xmlns:w16se="http://schemas.microsoft.com/office/word/2015/wordml/symex" xmlns:wpg="http://schemas.microsoft.com/office/word/2010/wordprocessingGroup" xmlns:wpi="http://schemas.microsoft.com/office/word/2010/wordprocessingInk" xmlns:wne="http://schemas.microsoft.com/office/word/2006/wordml" xmlns:wps="http://schemas.microsoft.com/office/word/2010/wordprocessingShape" mc:Ignorable="w14 w15 w16se w16cid w16 w16cex wp14">
   <w:body>
     <w:tbl>
       <w:tblPr>
@@ -12,7 +12,7 @@
         <w:gridCol w:w="5034"/>
         <w:gridCol w:w="232"/>
         <w:gridCol w:w="234"/>
-        <w:gridCol w:w="985"/>
+        <w:gridCol w:w="1004"/>
         <w:gridCol w:w="986"/>
         <w:gridCol w:w="1921"/>
       </w:tblGrid>
@@ -103,6 +103,8 @@
               <w:rPr>
                 <w:rFonts w:ascii="Segoe UI" w:eastAsia="Times New Roman" w:hAnsi="Segoe UI" w:cs="Segoe UI"/>
                 <w:color w:val="000000"/>
+                <w:sz w:val="18"/>
+                <w:szCs w:val="18"/>
               </w:rPr>
             </w:pPr>
             <w:r>
@@ -111,6 +113,22 @@
                 <w:color w:val="000000"/>
               </w:rPr>
               <w:t>Name:</w:t>
+            </w:r>
+            <w:r>
+              <w:rPr>
+                <w:rFonts w:ascii="Segoe UI" w:eastAsia="Times New Roman" w:hAnsi="Segoe UI" w:cs="Segoe UI"/>
+                <w:color w:val="000000"/>
+              </w:rPr>
+              <w:t xml:space="preserve"> </w:t>
+            </w:r>
+            <w:r>
+              <w:rPr>
+                <w:rFonts w:ascii="Segoe UI" w:eastAsia="Times New Roman" w:hAnsi="Segoe UI" w:cs="Segoe UI"/>
+                <w:color w:val="000000"/>
+                <w:sz w:val="18"/>
+                <w:szCs w:val="18"/>
+              </w:rPr>
+              <w:t>Flemming Wu</w:t>
             </w:r>
           </w:p>
         </w:tc>
@@ -845,12 +863,14 @@
                 <w:szCs w:val="22"/>
               </w:rPr>
             </w:pPr>
+            <w:proofErr w:type="spellStart"/>
             <w:r>
               <w:rPr>
                 <w:rFonts w:ascii="Calibri" w:hAnsi="Calibri" w:cs="Calibri"/>
               </w:rPr>
               <w:t>bw</w:t>
             </w:r>
+            <w:proofErr w:type="spellEnd"/>
           </w:p>
         </w:tc>
         <w:tc>
@@ -969,12 +989,16 @@
                 <w:szCs w:val="22"/>
               </w:rPr>
             </w:pPr>
+            <w:proofErr w:type="spellStart"/>
+            <w:proofErr w:type="gramStart"/>
             <w:r>
               <w:rPr>
                 <w:rFonts w:ascii="Calibri" w:hAnsi="Calibri" w:cs="Calibri"/>
               </w:rPr>
               <w:t>ap.sqrt</w:t>
             </w:r>
+            <w:proofErr w:type="spellEnd"/>
+            <w:proofErr w:type="gramEnd"/>
           </w:p>
         </w:tc>
         <w:tc>
@@ -1071,7 +1095,19 @@
                               <w:rPr>
                                 <w:rFonts w:ascii="Cambria Math" w:hAnsi="Cambria Math" w:cs="Calibri"/>
                               </w:rPr>
-                              <m:t>estimate-bw</m:t>
+                              <m:t>estimate</m:t>
+                            </m:r>
+                            <m:r>
+                              <w:rPr>
+                                <w:rFonts w:ascii="Cambria Math" w:hAnsi="Cambria Math" w:cs="Calibri"/>
+                              </w:rPr>
+                              <m:t>-</m:t>
+                            </m:r>
+                            <m:r>
+                              <w:rPr>
+                                <w:rFonts w:ascii="Cambria Math" w:hAnsi="Cambria Math" w:cs="Calibri"/>
+                              </w:rPr>
+                              <m:t>bw</m:t>
                             </m:r>
                           </m:e>
                         </m:d>
@@ -1519,7 +1555,25 @@
                 <w:rFonts w:ascii="Calibri" w:eastAsia="Times New Roman" w:hAnsi="Calibri" w:cs="Calibri"/>
                 <w:color w:val="000000"/>
               </w:rPr>
-              <w:t xml:space="preserve">Create a scatter plot of ap.sqrt </w:t>
+              <w:t xml:space="preserve">Create a scatter plot of </w:t>
+            </w:r>
+            <w:proofErr w:type="spellStart"/>
+            <w:proofErr w:type="gramStart"/>
+            <w:r>
+              <w:rPr>
+                <w:rFonts w:ascii="Calibri" w:eastAsia="Times New Roman" w:hAnsi="Calibri" w:cs="Calibri"/>
+                <w:color w:val="000000"/>
+              </w:rPr>
+              <w:t>ap.sqrt</w:t>
+            </w:r>
+            <w:proofErr w:type="spellEnd"/>
+            <w:proofErr w:type="gramEnd"/>
+            <w:r>
+              <w:rPr>
+                <w:rFonts w:ascii="Calibri" w:eastAsia="Times New Roman" w:hAnsi="Calibri" w:cs="Calibri"/>
+                <w:color w:val="000000"/>
+              </w:rPr>
+              <w:t xml:space="preserve"> </w:t>
             </w:r>
             <w:r>
               <w:rPr>
@@ -1533,7 +1587,23 @@
                 <w:rFonts w:ascii="Calibri" w:eastAsia="Times New Roman" w:hAnsi="Calibri" w:cs="Calibri"/>
                 <w:color w:val="000000"/>
               </w:rPr>
-              <w:t xml:space="preserve">vs. bw </w:t>
+              <w:t xml:space="preserve">vs. </w:t>
+            </w:r>
+            <w:proofErr w:type="spellStart"/>
+            <w:r>
+              <w:rPr>
+                <w:rFonts w:ascii="Calibri" w:eastAsia="Times New Roman" w:hAnsi="Calibri" w:cs="Calibri"/>
+                <w:color w:val="000000"/>
+              </w:rPr>
+              <w:t>bw</w:t>
+            </w:r>
+            <w:proofErr w:type="spellEnd"/>
+            <w:r>
+              <w:rPr>
+                <w:rFonts w:ascii="Calibri" w:eastAsia="Times New Roman" w:hAnsi="Calibri" w:cs="Calibri"/>
+                <w:color w:val="000000"/>
+              </w:rPr>
+              <w:t xml:space="preserve"> </w:t>
             </w:r>
             <w:r>
               <w:rPr>
@@ -1565,6 +1635,428 @@
     </w:p>
     <w:p>
       <w:pPr>
+        <w:shd w:val="clear" w:color="auto" w:fill="0B0A09"/>
+        <w:tabs>
+          <w:tab w:val="left" w:pos="916"/>
+          <w:tab w:val="left" w:pos="1832"/>
+          <w:tab w:val="left" w:pos="2748"/>
+          <w:tab w:val="left" w:pos="3664"/>
+          <w:tab w:val="left" w:pos="4580"/>
+          <w:tab w:val="left" w:pos="5496"/>
+          <w:tab w:val="left" w:pos="6412"/>
+          <w:tab w:val="left" w:pos="7328"/>
+          <w:tab w:val="left" w:pos="8244"/>
+          <w:tab w:val="left" w:pos="9160"/>
+          <w:tab w:val="left" w:pos="10076"/>
+          <w:tab w:val="left" w:pos="10992"/>
+          <w:tab w:val="left" w:pos="11908"/>
+          <w:tab w:val="left" w:pos="12824"/>
+          <w:tab w:val="left" w:pos="13740"/>
+          <w:tab w:val="left" w:pos="14656"/>
+        </w:tabs>
+        <w:wordWrap w:val="0"/>
+        <w:spacing w:after="0" w:line="240" w:lineRule="auto"/>
+        <w:rPr>
+          <w:rFonts w:ascii="Consolas" w:eastAsia="Times New Roman" w:hAnsi="Consolas" w:cs="Courier New"/>
+          <w:color w:val="949C8B"/>
+          <w:sz w:val="20"/>
+          <w:szCs w:val="20"/>
+        </w:rPr>
+      </w:pPr>
+      <w:r>
+        <w:rPr>
+          <w:rFonts w:ascii="Consolas" w:eastAsia="Times New Roman" w:hAnsi="Consolas" w:cs="Courier New"/>
+          <w:color w:val="949C8B"/>
+          <w:sz w:val="20"/>
+          <w:szCs w:val="20"/>
+        </w:rPr>
+        <w:t xml:space="preserve">&gt; </w:t>
+      </w:r>
+      <w:proofErr w:type="spellStart"/>
+      <w:proofErr w:type="gramStart"/>
+      <w:r>
+        <w:rPr>
+          <w:rFonts w:ascii="Consolas" w:eastAsia="Times New Roman" w:hAnsi="Consolas" w:cs="Courier New"/>
+          <w:color w:val="949C8B"/>
+          <w:sz w:val="20"/>
+          <w:szCs w:val="20"/>
+        </w:rPr>
+        <w:t>ggplot</w:t>
+      </w:r>
+      <w:proofErr w:type="spellEnd"/>
+      <w:r>
+        <w:rPr>
+          <w:rFonts w:ascii="Consolas" w:eastAsia="Times New Roman" w:hAnsi="Consolas" w:cs="Courier New"/>
+          <w:color w:val="949C8B"/>
+          <w:sz w:val="20"/>
+          <w:szCs w:val="20"/>
+        </w:rPr>
+        <w:t>(</w:t>
+      </w:r>
+      <w:proofErr w:type="spellStart"/>
+      <w:proofErr w:type="gramEnd"/>
+      <w:r>
+        <w:rPr>
+          <w:rFonts w:ascii="Consolas" w:eastAsia="Times New Roman" w:hAnsi="Consolas" w:cs="Courier New"/>
+          <w:color w:val="949C8B"/>
+          <w:sz w:val="20"/>
+          <w:szCs w:val="20"/>
+        </w:rPr>
+        <w:t>fw</w:t>
+      </w:r>
+      <w:proofErr w:type="spellEnd"/>
+      <w:r>
+        <w:rPr>
+          <w:rFonts w:ascii="Consolas" w:eastAsia="Times New Roman" w:hAnsi="Consolas" w:cs="Courier New"/>
+          <w:color w:val="949C8B"/>
+          <w:sz w:val="20"/>
+          <w:szCs w:val="20"/>
+        </w:rPr>
+        <w:t xml:space="preserve">, </w:t>
+      </w:r>
+      <w:proofErr w:type="spellStart"/>
+      <w:r>
+        <w:rPr>
+          <w:rFonts w:ascii="Consolas" w:eastAsia="Times New Roman" w:hAnsi="Consolas" w:cs="Courier New"/>
+          <w:color w:val="949C8B"/>
+          <w:sz w:val="20"/>
+          <w:szCs w:val="20"/>
+        </w:rPr>
+        <w:t>aes</w:t>
+      </w:r>
+      <w:proofErr w:type="spellEnd"/>
+      <w:r>
+        <w:rPr>
+          <w:rFonts w:ascii="Consolas" w:eastAsia="Times New Roman" w:hAnsi="Consolas" w:cs="Courier New"/>
+          <w:color w:val="949C8B"/>
+          <w:sz w:val="20"/>
+          <w:szCs w:val="20"/>
+        </w:rPr>
+        <w:t>(x=</w:t>
+      </w:r>
+      <w:proofErr w:type="spellStart"/>
+      <w:r>
+        <w:rPr>
+          <w:rFonts w:ascii="Consolas" w:eastAsia="Times New Roman" w:hAnsi="Consolas" w:cs="Courier New"/>
+          <w:color w:val="949C8B"/>
+          <w:sz w:val="20"/>
+          <w:szCs w:val="20"/>
+        </w:rPr>
+        <w:t>bw</w:t>
+      </w:r>
+      <w:proofErr w:type="spellEnd"/>
+      <w:r>
+        <w:rPr>
+          <w:rFonts w:ascii="Consolas" w:eastAsia="Times New Roman" w:hAnsi="Consolas" w:cs="Courier New"/>
+          <w:color w:val="949C8B"/>
+          <w:sz w:val="20"/>
+          <w:szCs w:val="20"/>
+        </w:rPr>
+        <w:t>, y=</w:t>
+      </w:r>
+      <w:proofErr w:type="spellStart"/>
+      <w:r>
+        <w:rPr>
+          <w:rFonts w:ascii="Consolas" w:eastAsia="Times New Roman" w:hAnsi="Consolas" w:cs="Courier New"/>
+          <w:color w:val="949C8B"/>
+          <w:sz w:val="20"/>
+          <w:szCs w:val="20"/>
+        </w:rPr>
+        <w:t>ap.sqrt</w:t>
+      </w:r>
+      <w:proofErr w:type="spellEnd"/>
+      <w:r>
+        <w:rPr>
+          <w:rFonts w:ascii="Consolas" w:eastAsia="Times New Roman" w:hAnsi="Consolas" w:cs="Courier New"/>
+          <w:color w:val="949C8B"/>
+          <w:sz w:val="20"/>
+          <w:szCs w:val="20"/>
+        </w:rPr>
+        <w:t>)) +</w:t>
+      </w:r>
+    </w:p>
+    <w:p>
+      <w:pPr>
+        <w:shd w:val="clear" w:color="auto" w:fill="0B0A09"/>
+        <w:tabs>
+          <w:tab w:val="left" w:pos="916"/>
+          <w:tab w:val="left" w:pos="1832"/>
+          <w:tab w:val="left" w:pos="2748"/>
+          <w:tab w:val="left" w:pos="3664"/>
+          <w:tab w:val="left" w:pos="4580"/>
+          <w:tab w:val="left" w:pos="5496"/>
+          <w:tab w:val="left" w:pos="6412"/>
+          <w:tab w:val="left" w:pos="7328"/>
+          <w:tab w:val="left" w:pos="8244"/>
+          <w:tab w:val="left" w:pos="9160"/>
+          <w:tab w:val="left" w:pos="10076"/>
+          <w:tab w:val="left" w:pos="10992"/>
+          <w:tab w:val="left" w:pos="11908"/>
+          <w:tab w:val="left" w:pos="12824"/>
+          <w:tab w:val="left" w:pos="13740"/>
+          <w:tab w:val="left" w:pos="14656"/>
+        </w:tabs>
+        <w:wordWrap w:val="0"/>
+        <w:spacing w:after="0" w:line="240" w:lineRule="auto"/>
+        <w:rPr>
+          <w:rFonts w:ascii="Consolas" w:eastAsia="Times New Roman" w:hAnsi="Consolas" w:cs="Courier New"/>
+          <w:color w:val="949C8B"/>
+          <w:sz w:val="20"/>
+          <w:szCs w:val="20"/>
+        </w:rPr>
+      </w:pPr>
+      <w:r>
+        <w:rPr>
+          <w:rFonts w:ascii="Consolas" w:eastAsia="Times New Roman" w:hAnsi="Consolas" w:cs="Courier New"/>
+          <w:color w:val="949C8B"/>
+          <w:sz w:val="20"/>
+          <w:szCs w:val="20"/>
+        </w:rPr>
+        <w:t xml:space="preserve">+   </w:t>
+      </w:r>
+      <w:proofErr w:type="spellStart"/>
+      <w:r>
+        <w:rPr>
+          <w:rFonts w:ascii="Consolas" w:eastAsia="Times New Roman" w:hAnsi="Consolas" w:cs="Courier New"/>
+          <w:color w:val="949C8B"/>
+          <w:sz w:val="20"/>
+          <w:szCs w:val="20"/>
+        </w:rPr>
+        <w:t>geom_</w:t>
+      </w:r>
+      <w:proofErr w:type="gramStart"/>
+      <w:r>
+        <w:rPr>
+          <w:rFonts w:ascii="Consolas" w:eastAsia="Times New Roman" w:hAnsi="Consolas" w:cs="Courier New"/>
+          <w:color w:val="949C8B"/>
+          <w:sz w:val="20"/>
+          <w:szCs w:val="20"/>
+        </w:rPr>
+        <w:t>point</w:t>
+      </w:r>
+      <w:proofErr w:type="spellEnd"/>
+      <w:r>
+        <w:rPr>
+          <w:rFonts w:ascii="Consolas" w:eastAsia="Times New Roman" w:hAnsi="Consolas" w:cs="Courier New"/>
+          <w:color w:val="949C8B"/>
+          <w:sz w:val="20"/>
+          <w:szCs w:val="20"/>
+        </w:rPr>
+        <w:t>(</w:t>
+      </w:r>
+      <w:proofErr w:type="gramEnd"/>
+      <w:r>
+        <w:rPr>
+          <w:rFonts w:ascii="Consolas" w:eastAsia="Times New Roman" w:hAnsi="Consolas" w:cs="Courier New"/>
+          <w:color w:val="949C8B"/>
+          <w:sz w:val="20"/>
+          <w:szCs w:val="20"/>
+        </w:rPr>
+        <w:t>) +</w:t>
+      </w:r>
+    </w:p>
+    <w:p>
+      <w:pPr>
+        <w:shd w:val="clear" w:color="auto" w:fill="0B0A09"/>
+        <w:tabs>
+          <w:tab w:val="left" w:pos="916"/>
+          <w:tab w:val="left" w:pos="1832"/>
+          <w:tab w:val="left" w:pos="2748"/>
+          <w:tab w:val="left" w:pos="3664"/>
+          <w:tab w:val="left" w:pos="4580"/>
+          <w:tab w:val="left" w:pos="5496"/>
+          <w:tab w:val="left" w:pos="6412"/>
+          <w:tab w:val="left" w:pos="7328"/>
+          <w:tab w:val="left" w:pos="8244"/>
+          <w:tab w:val="left" w:pos="9160"/>
+          <w:tab w:val="left" w:pos="10076"/>
+          <w:tab w:val="left" w:pos="10992"/>
+          <w:tab w:val="left" w:pos="11908"/>
+          <w:tab w:val="left" w:pos="12824"/>
+          <w:tab w:val="left" w:pos="13740"/>
+          <w:tab w:val="left" w:pos="14656"/>
+        </w:tabs>
+        <w:wordWrap w:val="0"/>
+        <w:spacing w:after="0" w:line="240" w:lineRule="auto"/>
+        <w:rPr>
+          <w:rFonts w:ascii="Consolas" w:eastAsia="Times New Roman" w:hAnsi="Consolas" w:cs="Courier New"/>
+          <w:color w:val="949C8B"/>
+          <w:sz w:val="20"/>
+          <w:szCs w:val="20"/>
+        </w:rPr>
+      </w:pPr>
+      <w:r>
+        <w:rPr>
+          <w:rFonts w:ascii="Consolas" w:eastAsia="Times New Roman" w:hAnsi="Consolas" w:cs="Courier New"/>
+          <w:color w:val="949C8B"/>
+          <w:sz w:val="20"/>
+          <w:szCs w:val="20"/>
+        </w:rPr>
+        <w:t xml:space="preserve">+   </w:t>
+      </w:r>
+      <w:proofErr w:type="spellStart"/>
+      <w:r>
+        <w:rPr>
+          <w:rFonts w:ascii="Consolas" w:eastAsia="Times New Roman" w:hAnsi="Consolas" w:cs="Courier New"/>
+          <w:color w:val="949C8B"/>
+          <w:sz w:val="20"/>
+          <w:szCs w:val="20"/>
+        </w:rPr>
+        <w:t>geom_</w:t>
+      </w:r>
+      <w:proofErr w:type="gramStart"/>
+      <w:r>
+        <w:rPr>
+          <w:rFonts w:ascii="Consolas" w:eastAsia="Times New Roman" w:hAnsi="Consolas" w:cs="Courier New"/>
+          <w:color w:val="949C8B"/>
+          <w:sz w:val="20"/>
+          <w:szCs w:val="20"/>
+        </w:rPr>
+        <w:t>smooth</w:t>
+      </w:r>
+      <w:proofErr w:type="spellEnd"/>
+      <w:r>
+        <w:rPr>
+          <w:rFonts w:ascii="Consolas" w:eastAsia="Times New Roman" w:hAnsi="Consolas" w:cs="Courier New"/>
+          <w:color w:val="949C8B"/>
+          <w:sz w:val="20"/>
+          <w:szCs w:val="20"/>
+        </w:rPr>
+        <w:t>(</w:t>
+      </w:r>
+      <w:proofErr w:type="gramEnd"/>
+      <w:r>
+        <w:rPr>
+          <w:rFonts w:ascii="Consolas" w:eastAsia="Times New Roman" w:hAnsi="Consolas" w:cs="Courier New"/>
+          <w:color w:val="949C8B"/>
+          <w:sz w:val="20"/>
+          <w:szCs w:val="20"/>
+        </w:rPr>
+        <w:t>formula=</w:t>
+      </w:r>
+      <w:proofErr w:type="spellStart"/>
+      <w:r>
+        <w:rPr>
+          <w:rFonts w:ascii="Consolas" w:eastAsia="Times New Roman" w:hAnsi="Consolas" w:cs="Courier New"/>
+          <w:color w:val="949C8B"/>
+          <w:sz w:val="20"/>
+          <w:szCs w:val="20"/>
+        </w:rPr>
+        <w:t>y~x</w:t>
+      </w:r>
+      <w:proofErr w:type="spellEnd"/>
+      <w:r>
+        <w:rPr>
+          <w:rFonts w:ascii="Consolas" w:eastAsia="Times New Roman" w:hAnsi="Consolas" w:cs="Courier New"/>
+          <w:color w:val="949C8B"/>
+          <w:sz w:val="20"/>
+          <w:szCs w:val="20"/>
+        </w:rPr>
+        <w:t>, method="</w:t>
+      </w:r>
+      <w:proofErr w:type="spellStart"/>
+      <w:r>
+        <w:rPr>
+          <w:rFonts w:ascii="Consolas" w:eastAsia="Times New Roman" w:hAnsi="Consolas" w:cs="Courier New"/>
+          <w:color w:val="949C8B"/>
+          <w:sz w:val="20"/>
+          <w:szCs w:val="20"/>
+        </w:rPr>
+        <w:t>lm</w:t>
+      </w:r>
+      <w:proofErr w:type="spellEnd"/>
+      <w:r>
+        <w:rPr>
+          <w:rFonts w:ascii="Consolas" w:eastAsia="Times New Roman" w:hAnsi="Consolas" w:cs="Courier New"/>
+          <w:color w:val="949C8B"/>
+          <w:sz w:val="20"/>
+          <w:szCs w:val="20"/>
+        </w:rPr>
+        <w:t xml:space="preserve">") + </w:t>
+      </w:r>
+    </w:p>
+    <w:p>
+      <w:pPr>
+        <w:shd w:val="clear" w:color="auto" w:fill="0B0A09"/>
+        <w:tabs>
+          <w:tab w:val="left" w:pos="916"/>
+          <w:tab w:val="left" w:pos="1832"/>
+          <w:tab w:val="left" w:pos="2748"/>
+          <w:tab w:val="left" w:pos="3664"/>
+          <w:tab w:val="left" w:pos="4580"/>
+          <w:tab w:val="left" w:pos="5496"/>
+          <w:tab w:val="left" w:pos="6412"/>
+          <w:tab w:val="left" w:pos="7328"/>
+          <w:tab w:val="left" w:pos="8244"/>
+          <w:tab w:val="left" w:pos="9160"/>
+          <w:tab w:val="left" w:pos="10076"/>
+          <w:tab w:val="left" w:pos="10992"/>
+          <w:tab w:val="left" w:pos="11908"/>
+          <w:tab w:val="left" w:pos="12824"/>
+          <w:tab w:val="left" w:pos="13740"/>
+          <w:tab w:val="left" w:pos="14656"/>
+        </w:tabs>
+        <w:wordWrap w:val="0"/>
+        <w:spacing w:after="0" w:line="240" w:lineRule="auto"/>
+        <w:rPr>
+          <w:rFonts w:ascii="Consolas" w:eastAsia="Times New Roman" w:hAnsi="Consolas" w:cs="Courier New"/>
+          <w:color w:val="FCFFE0"/>
+          <w:sz w:val="20"/>
+          <w:szCs w:val="20"/>
+        </w:rPr>
+      </w:pPr>
+      <w:r>
+        <w:rPr>
+          <w:rFonts w:ascii="Consolas" w:eastAsia="Times New Roman" w:hAnsi="Consolas" w:cs="Courier New"/>
+          <w:color w:val="949C8B"/>
+          <w:sz w:val="20"/>
+          <w:szCs w:val="20"/>
+        </w:rPr>
+        <w:t xml:space="preserve">+   </w:t>
+      </w:r>
+      <w:proofErr w:type="spellStart"/>
+      <w:r>
+        <w:rPr>
+          <w:rFonts w:ascii="Consolas" w:eastAsia="Times New Roman" w:hAnsi="Consolas" w:cs="Courier New"/>
+          <w:color w:val="949C8B"/>
+          <w:sz w:val="20"/>
+          <w:szCs w:val="20"/>
+        </w:rPr>
+        <w:t>theme_</w:t>
+      </w:r>
+      <w:proofErr w:type="gramStart"/>
+      <w:r>
+        <w:rPr>
+          <w:rFonts w:ascii="Consolas" w:eastAsia="Times New Roman" w:hAnsi="Consolas" w:cs="Courier New"/>
+          <w:color w:val="949C8B"/>
+          <w:sz w:val="20"/>
+          <w:szCs w:val="20"/>
+        </w:rPr>
+        <w:t>minimal</w:t>
+      </w:r>
+      <w:proofErr w:type="spellEnd"/>
+      <w:r>
+        <w:rPr>
+          <w:rFonts w:ascii="Consolas" w:eastAsia="Times New Roman" w:hAnsi="Consolas" w:cs="Courier New"/>
+          <w:color w:val="949C8B"/>
+          <w:sz w:val="20"/>
+          <w:szCs w:val="20"/>
+        </w:rPr>
+        <w:t>(</w:t>
+      </w:r>
+      <w:proofErr w:type="gramEnd"/>
+      <w:r>
+        <w:rPr>
+          <w:rFonts w:ascii="Consolas" w:eastAsia="Times New Roman" w:hAnsi="Consolas" w:cs="Courier New"/>
+          <w:color w:val="949C8B"/>
+          <w:sz w:val="20"/>
+          <w:szCs w:val="20"/>
+        </w:rPr>
+        <w:t>)</w:t>
+      </w:r>
+    </w:p>
+    <w:p>
+      <w:pPr>
         <w:spacing w:before="120" w:after="0" w:line="240" w:lineRule="auto"/>
         <w:contextualSpacing/>
         <w:rPr>
@@ -1572,6 +2064,85 @@
           <w:color w:val="000000"/>
         </w:rPr>
       </w:pPr>
+    </w:p>
+    <w:p>
+      <w:pPr>
+        <w:spacing w:before="120" w:after="0" w:line="240" w:lineRule="auto"/>
+        <w:contextualSpacing/>
+        <w:rPr>
+          <w:rFonts w:ascii="Calibri" w:eastAsia="Times New Roman" w:hAnsi="Calibri" w:cs="Calibri"/>
+          <w:color w:val="000000"/>
+        </w:rPr>
+      </w:pPr>
+      <w:r>
+        <w:rPr>
+          <w:rFonts w:ascii="Calibri" w:eastAsia="Times New Roman" w:hAnsi="Calibri" w:cs="Calibri"/>
+          <w:noProof/>
+          <w:color w:val="000000"/>
+        </w:rPr>
+        <w:drawing>
+          <wp:inline distT="0" distB="0" distL="0" distR="0" wp14:anchorId="12498823" wp14:editId="0882364C">
+            <wp:extent cx="5892871" cy="3409950"/>
+            <wp:effectExtent l="0" t="0" r="0" b="0"/>
+            <wp:docPr id="1" name="Picture 1"/>
+            <wp:cNvGraphicFramePr>
+              <a:graphicFrameLocks xmlns:a="http://schemas.openxmlformats.org/drawingml/2006/main" noChangeAspect="1"/>
+            </wp:cNvGraphicFramePr>
+            <a:graphic xmlns:a="http://schemas.openxmlformats.org/drawingml/2006/main">
+              <a:graphicData uri="http://schemas.openxmlformats.org/drawingml/2006/picture">
+                <pic:pic xmlns:pic="http://schemas.openxmlformats.org/drawingml/2006/picture">
+                  <pic:nvPicPr>
+                    <pic:cNvPr id="0" name="Picture 2"/>
+                    <pic:cNvPicPr>
+                      <a:picLocks noChangeAspect="1" noChangeArrowheads="1"/>
+                    </pic:cNvPicPr>
+                  </pic:nvPicPr>
+                  <pic:blipFill>
+                    <a:blip r:embed="rId8">
+                      <a:extLst>
+                        <a:ext uri="{28A0092B-C50C-407E-A947-70E740481C1C}">
+                          <a14:useLocalDpi xmlns:a14="http://schemas.microsoft.com/office/drawing/2010/main" val="0"/>
+                        </a:ext>
+                      </a:extLst>
+                    </a:blip>
+                    <a:srcRect/>
+                    <a:stretch>
+                      <a:fillRect/>
+                    </a:stretch>
+                  </pic:blipFill>
+                  <pic:spPr bwMode="auto">
+                    <a:xfrm>
+                      <a:off x="0" y="0"/>
+                      <a:ext cx="5903220" cy="3415939"/>
+                    </a:xfrm>
+                    <a:prstGeom prst="rect">
+                      <a:avLst/>
+                    </a:prstGeom>
+                    <a:noFill/>
+                  </pic:spPr>
+                </pic:pic>
+              </a:graphicData>
+            </a:graphic>
+          </wp:inline>
+        </w:drawing>
+      </w:r>
+    </w:p>
+    <w:p>
+      <w:pPr>
+        <w:spacing w:before="120" w:after="0" w:line="240" w:lineRule="auto"/>
+        <w:contextualSpacing/>
+        <w:rPr>
+          <w:rFonts w:ascii="Calibri" w:eastAsia="Times New Roman" w:hAnsi="Calibri" w:cs="Calibri"/>
+          <w:color w:val="000000"/>
+        </w:rPr>
+      </w:pPr>
+      <w:r>
+        <w:rPr>
+          <w:rFonts w:ascii="Calibri" w:eastAsia="Times New Roman" w:hAnsi="Calibri" w:cs="Calibri"/>
+          <w:color w:val="000000"/>
+        </w:rPr>
+        <w:t>There does appear to be a very slight negative relationship between the actual birthweight of a baby and the estimation inaccuracy.</w:t>
+      </w:r>
     </w:p>
     <w:p>
       <w:pPr>
@@ -1700,7 +2271,25 @@
                 <w:rFonts w:ascii="Calibri" w:eastAsia="Times New Roman" w:hAnsi="Calibri" w:cs="Calibri"/>
                 <w:color w:val="000000"/>
               </w:rPr>
-              <w:t>Using the hierarchical polynomials approach, create a regression model for the relationship between ap.sqrt and birthweight. Report the model, r-squared, adjusted r-squared, and predicted r-squared for Model 1 below.</w:t>
+              <w:t xml:space="preserve">Using the hierarchical polynomials approach, create a regression model for the relationship between </w:t>
+            </w:r>
+            <w:proofErr w:type="spellStart"/>
+            <w:proofErr w:type="gramStart"/>
+            <w:r>
+              <w:rPr>
+                <w:rFonts w:ascii="Calibri" w:eastAsia="Times New Roman" w:hAnsi="Calibri" w:cs="Calibri"/>
+                <w:color w:val="000000"/>
+              </w:rPr>
+              <w:t>ap.sqrt</w:t>
+            </w:r>
+            <w:proofErr w:type="spellEnd"/>
+            <w:proofErr w:type="gramEnd"/>
+            <w:r>
+              <w:rPr>
+                <w:rFonts w:ascii="Calibri" w:eastAsia="Times New Roman" w:hAnsi="Calibri" w:cs="Calibri"/>
+                <w:color w:val="000000"/>
+              </w:rPr>
+              <w:t xml:space="preserve"> and birthweight. Report the model, r-squared, adjusted r-squared, and predicted r-squared for Model 1 below.</w:t>
             </w:r>
           </w:p>
         </w:tc>
@@ -1725,6 +2314,8 @@
           <w:color w:val="000000"/>
         </w:rPr>
       </w:pPr>
+      <w:bookmarkStart w:id="0" w:name="_GoBack"/>
+      <w:bookmarkEnd w:id="0"/>
     </w:p>
     <w:p>
       <w:pPr>
@@ -1861,7 +2452,25 @@
                 <w:rFonts w:ascii="Calibri" w:eastAsia="Times New Roman" w:hAnsi="Calibri" w:cs="Calibri"/>
                 <w:color w:val="000000"/>
               </w:rPr>
-              <w:t>Using the fractional polynomials approach, create a regression model for the relationship between ap.sqrt and birthweight. Report the model, r-squared, adjusted r-squared, and predicted r-squared for Model 2 below.</w:t>
+              <w:t xml:space="preserve">Using the fractional polynomials approach, create a regression model for the relationship between </w:t>
+            </w:r>
+            <w:proofErr w:type="spellStart"/>
+            <w:proofErr w:type="gramStart"/>
+            <w:r>
+              <w:rPr>
+                <w:rFonts w:ascii="Calibri" w:eastAsia="Times New Roman" w:hAnsi="Calibri" w:cs="Calibri"/>
+                <w:color w:val="000000"/>
+              </w:rPr>
+              <w:t>ap.sqrt</w:t>
+            </w:r>
+            <w:proofErr w:type="spellEnd"/>
+            <w:proofErr w:type="gramEnd"/>
+            <w:r>
+              <w:rPr>
+                <w:rFonts w:ascii="Calibri" w:eastAsia="Times New Roman" w:hAnsi="Calibri" w:cs="Calibri"/>
+                <w:color w:val="000000"/>
+              </w:rPr>
+              <w:t xml:space="preserve"> and birthweight. Report the model, r-squared, adjusted r-squared, and predicted r-squared for Model 2 below.</w:t>
             </w:r>
           </w:p>
         </w:tc>
@@ -1990,7 +2599,25 @@
                 <w:rFonts w:ascii="Calibri" w:eastAsia="Times New Roman" w:hAnsi="Calibri" w:cs="Calibri"/>
                 <w:color w:val="000000"/>
               </w:rPr>
-              <w:t>Create a regression model for the relationship between ap.sqrt and birthweight category. Report the model, r-squared, adjusted r-squared, and predicted r-squared for Model 3 below.</w:t>
+              <w:t xml:space="preserve">Create a regression model for the relationship between </w:t>
+            </w:r>
+            <w:proofErr w:type="spellStart"/>
+            <w:proofErr w:type="gramStart"/>
+            <w:r>
+              <w:rPr>
+                <w:rFonts w:ascii="Calibri" w:eastAsia="Times New Roman" w:hAnsi="Calibri" w:cs="Calibri"/>
+                <w:color w:val="000000"/>
+              </w:rPr>
+              <w:t>ap.sqrt</w:t>
+            </w:r>
+            <w:proofErr w:type="spellEnd"/>
+            <w:proofErr w:type="gramEnd"/>
+            <w:r>
+              <w:rPr>
+                <w:rFonts w:ascii="Calibri" w:eastAsia="Times New Roman" w:hAnsi="Calibri" w:cs="Calibri"/>
+                <w:color w:val="000000"/>
+              </w:rPr>
+              <w:t xml:space="preserve"> and birthweight category. Report the model, r-squared, adjusted r-squared, and predicted r-squared for Model 3 below.</w:t>
             </w:r>
           </w:p>
           <w:p>
@@ -2008,12 +2635,39 @@
               </w:rPr>
               <w:t xml:space="preserve">Hint: </w:t>
             </w:r>
-            <w:r>
-              <w:rPr>
-                <w:rFonts w:ascii="Calibri" w:eastAsia="Times New Roman" w:hAnsi="Calibri" w:cs="Calibri"/>
-                <w:color w:val="000000"/>
-              </w:rPr>
-              <w:t>gtools::quantcut().</w:t>
+            <w:proofErr w:type="spellStart"/>
+            <w:proofErr w:type="gramStart"/>
+            <w:r>
+              <w:rPr>
+                <w:rFonts w:ascii="Calibri" w:eastAsia="Times New Roman" w:hAnsi="Calibri" w:cs="Calibri"/>
+                <w:color w:val="000000"/>
+              </w:rPr>
+              <w:t>gtools</w:t>
+            </w:r>
+            <w:proofErr w:type="spellEnd"/>
+            <w:r>
+              <w:rPr>
+                <w:rFonts w:ascii="Calibri" w:eastAsia="Times New Roman" w:hAnsi="Calibri" w:cs="Calibri"/>
+                <w:color w:val="000000"/>
+              </w:rPr>
+              <w:t>::</w:t>
+            </w:r>
+            <w:proofErr w:type="spellStart"/>
+            <w:proofErr w:type="gramEnd"/>
+            <w:r>
+              <w:rPr>
+                <w:rFonts w:ascii="Calibri" w:eastAsia="Times New Roman" w:hAnsi="Calibri" w:cs="Calibri"/>
+                <w:color w:val="000000"/>
+              </w:rPr>
+              <w:t>quantcut</w:t>
+            </w:r>
+            <w:proofErr w:type="spellEnd"/>
+            <w:r>
+              <w:rPr>
+                <w:rFonts w:ascii="Calibri" w:eastAsia="Times New Roman" w:hAnsi="Calibri" w:cs="Calibri"/>
+                <w:color w:val="000000"/>
+              </w:rPr>
+              <w:t>().</w:t>
             </w:r>
             <w:r>
               <w:rPr>
@@ -2935,7 +3589,43 @@
                 <w:rFonts w:ascii="Calibri" w:eastAsia="Times New Roman" w:hAnsi="Calibri" w:cs="Calibri"/>
                 <w:color w:val="000000"/>
               </w:rPr>
-              <w:t xml:space="preserve">[8 points] Use a regression model to determine the relationship between year of residency and ap.sqrt. Then, determine if birthweight confounds the relationship between year of residency and ap.sqrt, using each of the three functional forms from Question 1. Assume that birthweight can be related to year of residency. </w:t>
+              <w:t xml:space="preserve">[8 points] Use a regression model to determine the relationship between year of residency and </w:t>
+            </w:r>
+            <w:proofErr w:type="spellStart"/>
+            <w:proofErr w:type="gramStart"/>
+            <w:r>
+              <w:rPr>
+                <w:rFonts w:ascii="Calibri" w:eastAsia="Times New Roman" w:hAnsi="Calibri" w:cs="Calibri"/>
+                <w:color w:val="000000"/>
+              </w:rPr>
+              <w:t>ap.sqrt</w:t>
+            </w:r>
+            <w:proofErr w:type="spellEnd"/>
+            <w:proofErr w:type="gramEnd"/>
+            <w:r>
+              <w:rPr>
+                <w:rFonts w:ascii="Calibri" w:eastAsia="Times New Roman" w:hAnsi="Calibri" w:cs="Calibri"/>
+                <w:color w:val="000000"/>
+              </w:rPr>
+              <w:t xml:space="preserve">. Then, determine if birthweight confounds the relationship between year of residency and </w:t>
+            </w:r>
+            <w:proofErr w:type="spellStart"/>
+            <w:proofErr w:type="gramStart"/>
+            <w:r>
+              <w:rPr>
+                <w:rFonts w:ascii="Calibri" w:eastAsia="Times New Roman" w:hAnsi="Calibri" w:cs="Calibri"/>
+                <w:color w:val="000000"/>
+              </w:rPr>
+              <w:t>ap.sqrt</w:t>
+            </w:r>
+            <w:proofErr w:type="spellEnd"/>
+            <w:proofErr w:type="gramEnd"/>
+            <w:r>
+              <w:rPr>
+                <w:rFonts w:ascii="Calibri" w:eastAsia="Times New Roman" w:hAnsi="Calibri" w:cs="Calibri"/>
+                <w:color w:val="000000"/>
+              </w:rPr>
+              <w:t xml:space="preserve">, using each of the three functional forms from Question 1. Assume that birthweight can be related to year of residency. </w:t>
             </w:r>
           </w:p>
         </w:tc>
@@ -3553,7 +4243,7 @@
       </w:pPr>
     </w:p>
     <w:sectPr>
-      <w:footerReference w:type="default" r:id="rId8"/>
+      <w:footerReference w:type="default" r:id="rId9"/>
       <w:pgSz w:w="12240" w:h="15840"/>
       <w:pgMar w:top="1440" w:right="1440" w:bottom="1440" w:left="1440" w:header="720" w:footer="720" w:gutter="0"/>
       <w:cols w:space="720"/>
@@ -3564,7 +4254,7 @@
 </file>
 
 <file path=word/endnotes.xml><?xml version="1.0" encoding="utf-8"?>
-<w:endnotes xmlns:wpc="http://schemas.microsoft.com/office/word/2010/wordprocessingCanvas" xmlns:cx="http://schemas.microsoft.com/office/drawing/2014/chartex" xmlns:cx1="http://schemas.microsoft.com/office/drawing/2015/9/8/chartex" xmlns:cx2="http://schemas.microsoft.com/office/drawing/2015/10/21/chartex" xmlns:cx3="http://schemas.microsoft.com/office/drawing/2016/5/9/chartex" xmlns:cx4="http://schemas.microsoft.com/office/drawing/2016/5/10/chartex" xmlns:cx5="http://schemas.microsoft.com/office/drawing/2016/5/11/chartex" xmlns:cx6="http://schemas.microsoft.com/office/drawing/2016/5/12/chartex" xmlns:cx7="http://schemas.microsoft.com/office/drawing/2016/5/13/chartex" xmlns:cx8="http://schemas.microsoft.com/office/drawing/2016/5/14/chartex" xmlns:mc="http://schemas.openxmlformats.org/markup-compatibility/2006" xmlns:aink="http://schemas.microsoft.com/office/drawing/2016/ink" xmlns:am3d="http://schemas.microsoft.com/office/drawing/2017/model3d" xmlns:o="urn:schemas-microsoft-com:office:office" xmlns:oel="http://schemas.microsoft.com/office/2019/extlst" xmlns:r="http://schemas.openxmlformats.org/officeDocument/2006/relationships" xmlns:m="http://schemas.openxmlformats.org/officeDocument/2006/math" xmlns:v="urn:schemas-microsoft-com:vml" xmlns:wp14="http://schemas.microsoft.com/office/word/2010/wordprocessingDrawing" xmlns:wp="http://schemas.openxmlformats.org/drawingml/2006/wordprocessingDrawing" xmlns:w10="urn:schemas-microsoft-com:office:word" xmlns:w="http://schemas.openxmlformats.org/wordprocessingml/2006/main" xmlns:w14="http://schemas.microsoft.com/office/word/2010/wordml" xmlns:w15="http://schemas.microsoft.com/office/word/2012/wordml" xmlns:w16cex="http://schemas.microsoft.com/office/word/2018/wordml/cex" xmlns:w16cid="http://schemas.microsoft.com/office/word/2016/wordml/cid" xmlns:w16="http://schemas.microsoft.com/office/word/2018/wordml" xmlns:w16sdtdh="http://schemas.microsoft.com/office/word/2020/wordml/sdtdatahash" xmlns:w16se="http://schemas.microsoft.com/office/word/2015/wordml/symex" xmlns:wpg="http://schemas.microsoft.com/office/word/2010/wordprocessingGroup" xmlns:wpi="http://schemas.microsoft.com/office/word/2010/wordprocessingInk" xmlns:wne="http://schemas.microsoft.com/office/word/2006/wordml" xmlns:wps="http://schemas.microsoft.com/office/word/2010/wordprocessingShape" mc:Ignorable="w14 w15 w16se w16cid w16 w16cex w16sdtdh wp14">
+<w:endnotes xmlns:wpc="http://schemas.microsoft.com/office/word/2010/wordprocessingCanvas" xmlns:cx="http://schemas.microsoft.com/office/drawing/2014/chartex" xmlns:cx1="http://schemas.microsoft.com/office/drawing/2015/9/8/chartex" xmlns:cx2="http://schemas.microsoft.com/office/drawing/2015/10/21/chartex" xmlns:cx3="http://schemas.microsoft.com/office/drawing/2016/5/9/chartex" xmlns:cx4="http://schemas.microsoft.com/office/drawing/2016/5/10/chartex" xmlns:cx5="http://schemas.microsoft.com/office/drawing/2016/5/11/chartex" xmlns:cx6="http://schemas.microsoft.com/office/drawing/2016/5/12/chartex" xmlns:cx7="http://schemas.microsoft.com/office/drawing/2016/5/13/chartex" xmlns:cx8="http://schemas.microsoft.com/office/drawing/2016/5/14/chartex" xmlns:mc="http://schemas.openxmlformats.org/markup-compatibility/2006" xmlns:aink="http://schemas.microsoft.com/office/drawing/2016/ink" xmlns:am3d="http://schemas.microsoft.com/office/drawing/2017/model3d" xmlns:o="urn:schemas-microsoft-com:office:office" xmlns:r="http://schemas.openxmlformats.org/officeDocument/2006/relationships" xmlns:m="http://schemas.openxmlformats.org/officeDocument/2006/math" xmlns:v="urn:schemas-microsoft-com:vml" xmlns:wp14="http://schemas.microsoft.com/office/word/2010/wordprocessingDrawing" xmlns:wp="http://schemas.openxmlformats.org/drawingml/2006/wordprocessingDrawing" xmlns:w10="urn:schemas-microsoft-com:office:word" xmlns:w="http://schemas.openxmlformats.org/wordprocessingml/2006/main" xmlns:w14="http://schemas.microsoft.com/office/word/2010/wordml" xmlns:w15="http://schemas.microsoft.com/office/word/2012/wordml" xmlns:w16cex="http://schemas.microsoft.com/office/word/2018/wordml/cex" xmlns:w16cid="http://schemas.microsoft.com/office/word/2016/wordml/cid" xmlns:w16="http://schemas.microsoft.com/office/word/2018/wordml" xmlns:w16se="http://schemas.microsoft.com/office/word/2015/wordml/symex" xmlns:wpg="http://schemas.microsoft.com/office/word/2010/wordprocessingGroup" xmlns:wpi="http://schemas.microsoft.com/office/word/2010/wordprocessingInk" xmlns:wne="http://schemas.microsoft.com/office/word/2006/wordml" xmlns:wps="http://schemas.microsoft.com/office/word/2010/wordprocessingShape" mc:Ignorable="w14 w15 w16se w16cid w16 w16cex wp14">
   <w:endnote w:type="separator" w:id="-1">
     <w:p>
       <w:pPr>
@@ -3589,7 +4279,7 @@
 </file>
 
 <file path=word/footer1.xml><?xml version="1.0" encoding="utf-8"?>
-<w:ftr xmlns:wpc="http://schemas.microsoft.com/office/word/2010/wordprocessingCanvas" xmlns:cx="http://schemas.microsoft.com/office/drawing/2014/chartex" xmlns:cx1="http://schemas.microsoft.com/office/drawing/2015/9/8/chartex" xmlns:cx2="http://schemas.microsoft.com/office/drawing/2015/10/21/chartex" xmlns:cx3="http://schemas.microsoft.com/office/drawing/2016/5/9/chartex" xmlns:cx4="http://schemas.microsoft.com/office/drawing/2016/5/10/chartex" xmlns:cx5="http://schemas.microsoft.com/office/drawing/2016/5/11/chartex" xmlns:cx6="http://schemas.microsoft.com/office/drawing/2016/5/12/chartex" xmlns:cx7="http://schemas.microsoft.com/office/drawing/2016/5/13/chartex" xmlns:cx8="http://schemas.microsoft.com/office/drawing/2016/5/14/chartex" xmlns:mc="http://schemas.openxmlformats.org/markup-compatibility/2006" xmlns:aink="http://schemas.microsoft.com/office/drawing/2016/ink" xmlns:am3d="http://schemas.microsoft.com/office/drawing/2017/model3d" xmlns:o="urn:schemas-microsoft-com:office:office" xmlns:oel="http://schemas.microsoft.com/office/2019/extlst" xmlns:r="http://schemas.openxmlformats.org/officeDocument/2006/relationships" xmlns:m="http://schemas.openxmlformats.org/officeDocument/2006/math" xmlns:v="urn:schemas-microsoft-com:vml" xmlns:wp14="http://schemas.microsoft.com/office/word/2010/wordprocessingDrawing" xmlns:wp="http://schemas.openxmlformats.org/drawingml/2006/wordprocessingDrawing" xmlns:w10="urn:schemas-microsoft-com:office:word" xmlns:w="http://schemas.openxmlformats.org/wordprocessingml/2006/main" xmlns:w14="http://schemas.microsoft.com/office/word/2010/wordml" xmlns:w15="http://schemas.microsoft.com/office/word/2012/wordml" xmlns:w16cex="http://schemas.microsoft.com/office/word/2018/wordml/cex" xmlns:w16cid="http://schemas.microsoft.com/office/word/2016/wordml/cid" xmlns:w16="http://schemas.microsoft.com/office/word/2018/wordml" xmlns:w16sdtdh="http://schemas.microsoft.com/office/word/2020/wordml/sdtdatahash" xmlns:w16se="http://schemas.microsoft.com/office/word/2015/wordml/symex" xmlns:wpg="http://schemas.microsoft.com/office/word/2010/wordprocessingGroup" xmlns:wpi="http://schemas.microsoft.com/office/word/2010/wordprocessingInk" xmlns:wne="http://schemas.microsoft.com/office/word/2006/wordml" xmlns:wps="http://schemas.microsoft.com/office/word/2010/wordprocessingShape" mc:Ignorable="w14 w15 w16se w16cid w16 w16cex w16sdtdh wp14">
+<w:ftr xmlns:wpc="http://schemas.microsoft.com/office/word/2010/wordprocessingCanvas" xmlns:cx="http://schemas.microsoft.com/office/drawing/2014/chartex" xmlns:cx1="http://schemas.microsoft.com/office/drawing/2015/9/8/chartex" xmlns:cx2="http://schemas.microsoft.com/office/drawing/2015/10/21/chartex" xmlns:cx3="http://schemas.microsoft.com/office/drawing/2016/5/9/chartex" xmlns:cx4="http://schemas.microsoft.com/office/drawing/2016/5/10/chartex" xmlns:cx5="http://schemas.microsoft.com/office/drawing/2016/5/11/chartex" xmlns:cx6="http://schemas.microsoft.com/office/drawing/2016/5/12/chartex" xmlns:cx7="http://schemas.microsoft.com/office/drawing/2016/5/13/chartex" xmlns:cx8="http://schemas.microsoft.com/office/drawing/2016/5/14/chartex" xmlns:mc="http://schemas.openxmlformats.org/markup-compatibility/2006" xmlns:aink="http://schemas.microsoft.com/office/drawing/2016/ink" xmlns:am3d="http://schemas.microsoft.com/office/drawing/2017/model3d" xmlns:o="urn:schemas-microsoft-com:office:office" xmlns:r="http://schemas.openxmlformats.org/officeDocument/2006/relationships" xmlns:m="http://schemas.openxmlformats.org/officeDocument/2006/math" xmlns:v="urn:schemas-microsoft-com:vml" xmlns:wp14="http://schemas.microsoft.com/office/word/2010/wordprocessingDrawing" xmlns:wp="http://schemas.openxmlformats.org/drawingml/2006/wordprocessingDrawing" xmlns:w10="urn:schemas-microsoft-com:office:word" xmlns:w="http://schemas.openxmlformats.org/wordprocessingml/2006/main" xmlns:w14="http://schemas.microsoft.com/office/word/2010/wordml" xmlns:w15="http://schemas.microsoft.com/office/word/2012/wordml" xmlns:w16cex="http://schemas.microsoft.com/office/word/2018/wordml/cex" xmlns:w16cid="http://schemas.microsoft.com/office/word/2016/wordml/cid" xmlns:w16="http://schemas.microsoft.com/office/word/2018/wordml" xmlns:w16se="http://schemas.microsoft.com/office/word/2015/wordml/symex" xmlns:wpg="http://schemas.microsoft.com/office/word/2010/wordprocessingGroup" xmlns:wpi="http://schemas.microsoft.com/office/word/2010/wordprocessingInk" xmlns:wne="http://schemas.microsoft.com/office/word/2006/wordml" xmlns:wps="http://schemas.microsoft.com/office/word/2010/wordprocessingShape" mc:Ignorable="w14 w15 w16se w16cid w16 w16cex wp14">
   <w:p>
     <w:pPr>
       <w:pStyle w:val="Footer"/>
@@ -3625,7 +4315,7 @@
 </file>
 
 <file path=word/footnotes.xml><?xml version="1.0" encoding="utf-8"?>
-<w:footnotes xmlns:wpc="http://schemas.microsoft.com/office/word/2010/wordprocessingCanvas" xmlns:cx="http://schemas.microsoft.com/office/drawing/2014/chartex" xmlns:cx1="http://schemas.microsoft.com/office/drawing/2015/9/8/chartex" xmlns:cx2="http://schemas.microsoft.com/office/drawing/2015/10/21/chartex" xmlns:cx3="http://schemas.microsoft.com/office/drawing/2016/5/9/chartex" xmlns:cx4="http://schemas.microsoft.com/office/drawing/2016/5/10/chartex" xmlns:cx5="http://schemas.microsoft.com/office/drawing/2016/5/11/chartex" xmlns:cx6="http://schemas.microsoft.com/office/drawing/2016/5/12/chartex" xmlns:cx7="http://schemas.microsoft.com/office/drawing/2016/5/13/chartex" xmlns:cx8="http://schemas.microsoft.com/office/drawing/2016/5/14/chartex" xmlns:mc="http://schemas.openxmlformats.org/markup-compatibility/2006" xmlns:aink="http://schemas.microsoft.com/office/drawing/2016/ink" xmlns:am3d="http://schemas.microsoft.com/office/drawing/2017/model3d" xmlns:o="urn:schemas-microsoft-com:office:office" xmlns:oel="http://schemas.microsoft.com/office/2019/extlst" xmlns:r="http://schemas.openxmlformats.org/officeDocument/2006/relationships" xmlns:m="http://schemas.openxmlformats.org/officeDocument/2006/math" xmlns:v="urn:schemas-microsoft-com:vml" xmlns:wp14="http://schemas.microsoft.com/office/word/2010/wordprocessingDrawing" xmlns:wp="http://schemas.openxmlformats.org/drawingml/2006/wordprocessingDrawing" xmlns:w10="urn:schemas-microsoft-com:office:word" xmlns:w="http://schemas.openxmlformats.org/wordprocessingml/2006/main" xmlns:w14="http://schemas.microsoft.com/office/word/2010/wordml" xmlns:w15="http://schemas.microsoft.com/office/word/2012/wordml" xmlns:w16cex="http://schemas.microsoft.com/office/word/2018/wordml/cex" xmlns:w16cid="http://schemas.microsoft.com/office/word/2016/wordml/cid" xmlns:w16="http://schemas.microsoft.com/office/word/2018/wordml" xmlns:w16sdtdh="http://schemas.microsoft.com/office/word/2020/wordml/sdtdatahash" xmlns:w16se="http://schemas.microsoft.com/office/word/2015/wordml/symex" xmlns:wpg="http://schemas.microsoft.com/office/word/2010/wordprocessingGroup" xmlns:wpi="http://schemas.microsoft.com/office/word/2010/wordprocessingInk" xmlns:wne="http://schemas.microsoft.com/office/word/2006/wordml" xmlns:wps="http://schemas.microsoft.com/office/word/2010/wordprocessingShape" mc:Ignorable="w14 w15 w16se w16cid w16 w16cex w16sdtdh wp14">
+<w:footnotes xmlns:wpc="http://schemas.microsoft.com/office/word/2010/wordprocessingCanvas" xmlns:cx="http://schemas.microsoft.com/office/drawing/2014/chartex" xmlns:cx1="http://schemas.microsoft.com/office/drawing/2015/9/8/chartex" xmlns:cx2="http://schemas.microsoft.com/office/drawing/2015/10/21/chartex" xmlns:cx3="http://schemas.microsoft.com/office/drawing/2016/5/9/chartex" xmlns:cx4="http://schemas.microsoft.com/office/drawing/2016/5/10/chartex" xmlns:cx5="http://schemas.microsoft.com/office/drawing/2016/5/11/chartex" xmlns:cx6="http://schemas.microsoft.com/office/drawing/2016/5/12/chartex" xmlns:cx7="http://schemas.microsoft.com/office/drawing/2016/5/13/chartex" xmlns:cx8="http://schemas.microsoft.com/office/drawing/2016/5/14/chartex" xmlns:mc="http://schemas.openxmlformats.org/markup-compatibility/2006" xmlns:aink="http://schemas.microsoft.com/office/drawing/2016/ink" xmlns:am3d="http://schemas.microsoft.com/office/drawing/2017/model3d" xmlns:o="urn:schemas-microsoft-com:office:office" xmlns:r="http://schemas.openxmlformats.org/officeDocument/2006/relationships" xmlns:m="http://schemas.openxmlformats.org/officeDocument/2006/math" xmlns:v="urn:schemas-microsoft-com:vml" xmlns:wp14="http://schemas.microsoft.com/office/word/2010/wordprocessingDrawing" xmlns:wp="http://schemas.openxmlformats.org/drawingml/2006/wordprocessingDrawing" xmlns:w10="urn:schemas-microsoft-com:office:word" xmlns:w="http://schemas.openxmlformats.org/wordprocessingml/2006/main" xmlns:w14="http://schemas.microsoft.com/office/word/2010/wordml" xmlns:w15="http://schemas.microsoft.com/office/word/2012/wordml" xmlns:w16cex="http://schemas.microsoft.com/office/word/2018/wordml/cex" xmlns:w16cid="http://schemas.microsoft.com/office/word/2016/wordml/cid" xmlns:w16="http://schemas.microsoft.com/office/word/2018/wordml" xmlns:w16se="http://schemas.microsoft.com/office/word/2015/wordml/symex" xmlns:wpg="http://schemas.microsoft.com/office/word/2010/wordprocessingGroup" xmlns:wpi="http://schemas.microsoft.com/office/word/2010/wordprocessingInk" xmlns:wne="http://schemas.microsoft.com/office/word/2006/wordml" xmlns:wps="http://schemas.microsoft.com/office/word/2010/wordprocessingShape" mc:Ignorable="w14 w15 w16se w16cid w16 w16cex wp14">
   <w:footnote w:type="separator" w:id="-1">
     <w:p>
       <w:pPr>
@@ -3650,7 +4340,7 @@
 </file>
 
 <file path=word/numbering.xml><?xml version="1.0" encoding="utf-8"?>
-<w:numbering xmlns:wpc="http://schemas.microsoft.com/office/word/2010/wordprocessingCanvas" xmlns:cx="http://schemas.microsoft.com/office/drawing/2014/chartex" xmlns:cx1="http://schemas.microsoft.com/office/drawing/2015/9/8/chartex" xmlns:cx2="http://schemas.microsoft.com/office/drawing/2015/10/21/chartex" xmlns:cx3="http://schemas.microsoft.com/office/drawing/2016/5/9/chartex" xmlns:cx4="http://schemas.microsoft.com/office/drawing/2016/5/10/chartex" xmlns:cx5="http://schemas.microsoft.com/office/drawing/2016/5/11/chartex" xmlns:cx6="http://schemas.microsoft.com/office/drawing/2016/5/12/chartex" xmlns:cx7="http://schemas.microsoft.com/office/drawing/2016/5/13/chartex" xmlns:cx8="http://schemas.microsoft.com/office/drawing/2016/5/14/chartex" xmlns:mc="http://schemas.openxmlformats.org/markup-compatibility/2006" xmlns:aink="http://schemas.microsoft.com/office/drawing/2016/ink" xmlns:am3d="http://schemas.microsoft.com/office/drawing/2017/model3d" xmlns:o="urn:schemas-microsoft-com:office:office" xmlns:oel="http://schemas.microsoft.com/office/2019/extlst" xmlns:r="http://schemas.openxmlformats.org/officeDocument/2006/relationships" xmlns:m="http://schemas.openxmlformats.org/officeDocument/2006/math" xmlns:v="urn:schemas-microsoft-com:vml" xmlns:wp14="http://schemas.microsoft.com/office/word/2010/wordprocessingDrawing" xmlns:wp="http://schemas.openxmlformats.org/drawingml/2006/wordprocessingDrawing" xmlns:w10="urn:schemas-microsoft-com:office:word" xmlns:w="http://schemas.openxmlformats.org/wordprocessingml/2006/main" xmlns:w14="http://schemas.microsoft.com/office/word/2010/wordml" xmlns:w15="http://schemas.microsoft.com/office/word/2012/wordml" xmlns:w16cex="http://schemas.microsoft.com/office/word/2018/wordml/cex" xmlns:w16cid="http://schemas.microsoft.com/office/word/2016/wordml/cid" xmlns:w16="http://schemas.microsoft.com/office/word/2018/wordml" xmlns:w16sdtdh="http://schemas.microsoft.com/office/word/2020/wordml/sdtdatahash" xmlns:w16se="http://schemas.microsoft.com/office/word/2015/wordml/symex" xmlns:wpg="http://schemas.microsoft.com/office/word/2010/wordprocessingGroup" xmlns:wpi="http://schemas.microsoft.com/office/word/2010/wordprocessingInk" xmlns:wne="http://schemas.microsoft.com/office/word/2006/wordml" xmlns:wps="http://schemas.microsoft.com/office/word/2010/wordprocessingShape" mc:Ignorable="w14 w15 w16se w16cid w16 w16cex w16sdtdh wp14">
+<w:numbering xmlns:wpc="http://schemas.microsoft.com/office/word/2010/wordprocessingCanvas" xmlns:cx="http://schemas.microsoft.com/office/drawing/2014/chartex" xmlns:cx1="http://schemas.microsoft.com/office/drawing/2015/9/8/chartex" xmlns:cx2="http://schemas.microsoft.com/office/drawing/2015/10/21/chartex" xmlns:cx3="http://schemas.microsoft.com/office/drawing/2016/5/9/chartex" xmlns:cx4="http://schemas.microsoft.com/office/drawing/2016/5/10/chartex" xmlns:cx5="http://schemas.microsoft.com/office/drawing/2016/5/11/chartex" xmlns:cx6="http://schemas.microsoft.com/office/drawing/2016/5/12/chartex" xmlns:cx7="http://schemas.microsoft.com/office/drawing/2016/5/13/chartex" xmlns:cx8="http://schemas.microsoft.com/office/drawing/2016/5/14/chartex" xmlns:mc="http://schemas.openxmlformats.org/markup-compatibility/2006" xmlns:aink="http://schemas.microsoft.com/office/drawing/2016/ink" xmlns:am3d="http://schemas.microsoft.com/office/drawing/2017/model3d" xmlns:o="urn:schemas-microsoft-com:office:office" xmlns:r="http://schemas.openxmlformats.org/officeDocument/2006/relationships" xmlns:m="http://schemas.openxmlformats.org/officeDocument/2006/math" xmlns:v="urn:schemas-microsoft-com:vml" xmlns:wp14="http://schemas.microsoft.com/office/word/2010/wordprocessingDrawing" xmlns:wp="http://schemas.openxmlformats.org/drawingml/2006/wordprocessingDrawing" xmlns:w10="urn:schemas-microsoft-com:office:word" xmlns:w="http://schemas.openxmlformats.org/wordprocessingml/2006/main" xmlns:w14="http://schemas.microsoft.com/office/word/2010/wordml" xmlns:w15="http://schemas.microsoft.com/office/word/2012/wordml" xmlns:w16cex="http://schemas.microsoft.com/office/word/2018/wordml/cex" xmlns:w16cid="http://schemas.microsoft.com/office/word/2016/wordml/cid" xmlns:w16="http://schemas.microsoft.com/office/word/2018/wordml" xmlns:w16se="http://schemas.microsoft.com/office/word/2015/wordml/symex" xmlns:wpg="http://schemas.microsoft.com/office/word/2010/wordprocessingGroup" xmlns:wpi="http://schemas.microsoft.com/office/word/2010/wordprocessingInk" xmlns:wne="http://schemas.microsoft.com/office/word/2006/wordml" xmlns:wps="http://schemas.microsoft.com/office/word/2010/wordprocessingShape" mc:Ignorable="w14 w15 w16se w16cid w16 w16cex wp14">
   <w:abstractNum w:abstractNumId="0" w15:restartNumberingAfterBreak="0">
     <w:nsid w:val="1E170A5A"/>
     <w:multiLevelType w:val="hybridMultilevel"/>
@@ -5122,56 +5812,56 @@
       </w:rPr>
     </w:lvl>
   </w:abstractNum>
-  <w:num w:numId="1" w16cid:durableId="1267537158">
+  <w:num w:numId="1">
     <w:abstractNumId w:val="2"/>
   </w:num>
-  <w:num w:numId="2" w16cid:durableId="468867768">
+  <w:num w:numId="2">
     <w:abstractNumId w:val="12"/>
   </w:num>
-  <w:num w:numId="3" w16cid:durableId="751970266">
+  <w:num w:numId="3">
     <w:abstractNumId w:val="7"/>
   </w:num>
-  <w:num w:numId="4" w16cid:durableId="1872377798">
+  <w:num w:numId="4">
     <w:abstractNumId w:val="0"/>
   </w:num>
-  <w:num w:numId="5" w16cid:durableId="1145581676">
+  <w:num w:numId="5">
     <w:abstractNumId w:val="3"/>
   </w:num>
-  <w:num w:numId="6" w16cid:durableId="991446159">
+  <w:num w:numId="6">
     <w:abstractNumId w:val="9"/>
   </w:num>
-  <w:num w:numId="7" w16cid:durableId="425080469">
+  <w:num w:numId="7">
     <w:abstractNumId w:val="8"/>
   </w:num>
-  <w:num w:numId="8" w16cid:durableId="1422407714">
+  <w:num w:numId="8">
     <w:abstractNumId w:val="4"/>
   </w:num>
-  <w:num w:numId="9" w16cid:durableId="1561400509">
+  <w:num w:numId="9">
     <w:abstractNumId w:val="11"/>
   </w:num>
-  <w:num w:numId="10" w16cid:durableId="863206010">
+  <w:num w:numId="10">
     <w:abstractNumId w:val="13"/>
   </w:num>
-  <w:num w:numId="11" w16cid:durableId="260530793">
+  <w:num w:numId="11">
     <w:abstractNumId w:val="14"/>
   </w:num>
-  <w:num w:numId="12" w16cid:durableId="24261192">
+  <w:num w:numId="12">
     <w:abstractNumId w:val="6"/>
   </w:num>
-  <w:num w:numId="13" w16cid:durableId="1258094777">
+  <w:num w:numId="13">
     <w:abstractNumId w:val="1"/>
   </w:num>
-  <w:num w:numId="14" w16cid:durableId="1373650295">
+  <w:num w:numId="14">
     <w:abstractNumId w:val="5"/>
   </w:num>
-  <w:num w:numId="15" w16cid:durableId="993027790">
+  <w:num w:numId="15">
     <w:abstractNumId w:val="10"/>
   </w:num>
 </w:numbering>
 </file>
 
 <file path=word/styles.xml><?xml version="1.0" encoding="utf-8"?>
-<w:styles xmlns:mc="http://schemas.openxmlformats.org/markup-compatibility/2006" xmlns:r="http://schemas.openxmlformats.org/officeDocument/2006/relationships" xmlns:w="http://schemas.openxmlformats.org/wordprocessingml/2006/main" xmlns:w14="http://schemas.microsoft.com/office/word/2010/wordml" xmlns:w15="http://schemas.microsoft.com/office/word/2012/wordml" xmlns:w16cex="http://schemas.microsoft.com/office/word/2018/wordml/cex" xmlns:w16cid="http://schemas.microsoft.com/office/word/2016/wordml/cid" xmlns:w16="http://schemas.microsoft.com/office/word/2018/wordml" xmlns:w16sdtdh="http://schemas.microsoft.com/office/word/2020/wordml/sdtdatahash" xmlns:w16se="http://schemas.microsoft.com/office/word/2015/wordml/symex" mc:Ignorable="w14 w15 w16se w16cid w16 w16cex w16sdtdh">
+<w:styles xmlns:mc="http://schemas.openxmlformats.org/markup-compatibility/2006" xmlns:r="http://schemas.openxmlformats.org/officeDocument/2006/relationships" xmlns:w="http://schemas.openxmlformats.org/wordprocessingml/2006/main" xmlns:w14="http://schemas.microsoft.com/office/word/2010/wordml" xmlns:w15="http://schemas.microsoft.com/office/word/2012/wordml" xmlns:w16cex="http://schemas.microsoft.com/office/word/2018/wordml/cex" xmlns:w16cid="http://schemas.microsoft.com/office/word/2016/wordml/cid" xmlns:w16="http://schemas.microsoft.com/office/word/2018/wordml" xmlns:w16se="http://schemas.microsoft.com/office/word/2015/wordml/symex" mc:Ignorable="w14 w15 w16se w16cid w16 w16cex">
   <w:docDefaults>
     <w:rPrDefault>
       <w:rPr>
@@ -5771,6 +6461,64 @@
       <w:u w:val="single"/>
     </w:rPr>
   </w:style>
+  <w:style w:type="paragraph" w:styleId="HTMLPreformatted">
+    <w:name w:val="HTML Preformatted"/>
+    <w:basedOn w:val="Normal"/>
+    <w:link w:val="HTMLPreformattedChar"/>
+    <w:uiPriority w:val="99"/>
+    <w:semiHidden/>
+    <w:unhideWhenUsed/>
+    <w:rsid w:val="00240F44"/>
+    <w:pPr>
+      <w:tabs>
+        <w:tab w:val="left" w:pos="916"/>
+        <w:tab w:val="left" w:pos="1832"/>
+        <w:tab w:val="left" w:pos="2748"/>
+        <w:tab w:val="left" w:pos="3664"/>
+        <w:tab w:val="left" w:pos="4580"/>
+        <w:tab w:val="left" w:pos="5496"/>
+        <w:tab w:val="left" w:pos="6412"/>
+        <w:tab w:val="left" w:pos="7328"/>
+        <w:tab w:val="left" w:pos="8244"/>
+        <w:tab w:val="left" w:pos="9160"/>
+        <w:tab w:val="left" w:pos="10076"/>
+        <w:tab w:val="left" w:pos="10992"/>
+        <w:tab w:val="left" w:pos="11908"/>
+        <w:tab w:val="left" w:pos="12824"/>
+        <w:tab w:val="left" w:pos="13740"/>
+        <w:tab w:val="left" w:pos="14656"/>
+      </w:tabs>
+      <w:spacing w:after="0" w:line="240" w:lineRule="auto"/>
+    </w:pPr>
+    <w:rPr>
+      <w:rFonts w:ascii="Courier New" w:eastAsia="Times New Roman" w:hAnsi="Courier New" w:cs="Courier New"/>
+      <w:sz w:val="20"/>
+      <w:szCs w:val="20"/>
+    </w:rPr>
+  </w:style>
+  <w:style w:type="character" w:customStyle="1" w:styleId="HTMLPreformattedChar">
+    <w:name w:val="HTML Preformatted Char"/>
+    <w:basedOn w:val="DefaultParagraphFont"/>
+    <w:link w:val="HTMLPreformatted"/>
+    <w:uiPriority w:val="99"/>
+    <w:semiHidden/>
+    <w:rsid w:val="00240F44"/>
+    <w:rPr>
+      <w:rFonts w:ascii="Courier New" w:eastAsia="Times New Roman" w:hAnsi="Courier New" w:cs="Courier New"/>
+      <w:sz w:val="20"/>
+      <w:szCs w:val="20"/>
+    </w:rPr>
+  </w:style>
+  <w:style w:type="character" w:customStyle="1" w:styleId="gnd-iwgdo3b">
+    <w:name w:val="gnd-iwgdo3b"/>
+    <w:basedOn w:val="DefaultParagraphFont"/>
+    <w:rsid w:val="00240F44"/>
+  </w:style>
+  <w:style w:type="character" w:customStyle="1" w:styleId="gnd-iwgdn2b">
+    <w:name w:val="gnd-iwgdn2b"/>
+    <w:basedOn w:val="DefaultParagraphFont"/>
+    <w:rsid w:val="00240F44"/>
+  </w:style>
 </w:styles>
 </file>
 

</xml_diff>

<commit_message>
finish homework 6, add pdf and fix lecture note typo
</commit_message>
<xml_diff>
--- a/Homeworks/HW06/PM592_HW6.docx
+++ b/Homeworks/HW06/PM592_HW6.docx
@@ -987,12 +987,14 @@
                 <w:szCs w:val="22"/>
               </w:rPr>
             </w:pPr>
+            <w:proofErr w:type="gramStart"/>
             <w:r>
               <w:rPr>
                 <w:rFonts w:ascii="Calibri" w:hAnsi="Calibri" w:cs="Calibri"/>
               </w:rPr>
               <w:t>ap.sqrt</w:t>
             </w:r>
+            <w:proofErr w:type="gramEnd"/>
           </w:p>
         </w:tc>
         <w:tc>
@@ -1537,7 +1539,23 @@
                 <w:rFonts w:ascii="Calibri" w:eastAsia="Times New Roman" w:hAnsi="Calibri" w:cs="Calibri"/>
                 <w:color w:val="000000"/>
               </w:rPr>
-              <w:t xml:space="preserve">Create a scatter plot of ap.sqrt </w:t>
+              <w:t xml:space="preserve">Create a scatter plot of </w:t>
+            </w:r>
+            <w:proofErr w:type="gramStart"/>
+            <w:r>
+              <w:rPr>
+                <w:rFonts w:ascii="Calibri" w:eastAsia="Times New Roman" w:hAnsi="Calibri" w:cs="Calibri"/>
+                <w:color w:val="000000"/>
+              </w:rPr>
+              <w:t>ap.sqrt</w:t>
+            </w:r>
+            <w:proofErr w:type="gramEnd"/>
+            <w:r>
+              <w:rPr>
+                <w:rFonts w:ascii="Calibri" w:eastAsia="Times New Roman" w:hAnsi="Calibri" w:cs="Calibri"/>
+                <w:color w:val="000000"/>
+              </w:rPr>
+              <w:t xml:space="preserve"> </w:t>
             </w:r>
             <w:r>
               <w:rPr>
@@ -1618,7 +1636,27 @@
           <w:sz w:val="20"/>
           <w:szCs w:val="20"/>
         </w:rPr>
-        <w:t>&gt; ggplot(fw, aes(x=bw, y=ap.sqrt)) +</w:t>
+        <w:t xml:space="preserve">&gt; </w:t>
+      </w:r>
+      <w:proofErr w:type="gramStart"/>
+      <w:r>
+        <w:rPr>
+          <w:rFonts w:ascii="Consolas" w:eastAsia="Times New Roman" w:hAnsi="Consolas" w:cs="Courier New"/>
+          <w:color w:val="949C8B"/>
+          <w:sz w:val="20"/>
+          <w:szCs w:val="20"/>
+        </w:rPr>
+        <w:t>ggplot(</w:t>
+      </w:r>
+      <w:proofErr w:type="gramEnd"/>
+      <w:r>
+        <w:rPr>
+          <w:rFonts w:ascii="Consolas" w:eastAsia="Times New Roman" w:hAnsi="Consolas" w:cs="Courier New"/>
+          <w:color w:val="949C8B"/>
+          <w:sz w:val="20"/>
+          <w:szCs w:val="20"/>
+        </w:rPr>
+        <w:t>fw, aes(x=bw, y=ap.sqrt)) +</w:t>
       </w:r>
     </w:p>
     <w:p>
@@ -1658,7 +1696,27 @@
           <w:sz w:val="20"/>
           <w:szCs w:val="20"/>
         </w:rPr>
-        <w:t>+   geom_point() +</w:t>
+        <w:t>+   geom_</w:t>
+      </w:r>
+      <w:proofErr w:type="gramStart"/>
+      <w:r>
+        <w:rPr>
+          <w:rFonts w:ascii="Consolas" w:eastAsia="Times New Roman" w:hAnsi="Consolas" w:cs="Courier New"/>
+          <w:color w:val="949C8B"/>
+          <w:sz w:val="20"/>
+          <w:szCs w:val="20"/>
+        </w:rPr>
+        <w:t>point(</w:t>
+      </w:r>
+      <w:proofErr w:type="gramEnd"/>
+      <w:r>
+        <w:rPr>
+          <w:rFonts w:ascii="Consolas" w:eastAsia="Times New Roman" w:hAnsi="Consolas" w:cs="Courier New"/>
+          <w:color w:val="949C8B"/>
+          <w:sz w:val="20"/>
+          <w:szCs w:val="20"/>
+        </w:rPr>
+        <w:t>) +</w:t>
       </w:r>
     </w:p>
     <w:p>
@@ -1698,7 +1756,27 @@
           <w:sz w:val="20"/>
           <w:szCs w:val="20"/>
         </w:rPr>
-        <w:t xml:space="preserve">+   geom_smooth(formula=y~x, method="lm") + </w:t>
+        <w:t>+   geom_</w:t>
+      </w:r>
+      <w:proofErr w:type="gramStart"/>
+      <w:r>
+        <w:rPr>
+          <w:rFonts w:ascii="Consolas" w:eastAsia="Times New Roman" w:hAnsi="Consolas" w:cs="Courier New"/>
+          <w:color w:val="949C8B"/>
+          <w:sz w:val="20"/>
+          <w:szCs w:val="20"/>
+        </w:rPr>
+        <w:t>smooth(</w:t>
+      </w:r>
+      <w:proofErr w:type="gramEnd"/>
+      <w:r>
+        <w:rPr>
+          <w:rFonts w:ascii="Consolas" w:eastAsia="Times New Roman" w:hAnsi="Consolas" w:cs="Courier New"/>
+          <w:color w:val="949C8B"/>
+          <w:sz w:val="20"/>
+          <w:szCs w:val="20"/>
+        </w:rPr>
+        <w:t xml:space="preserve">formula=y~x, method="lm") + </w:t>
       </w:r>
     </w:p>
     <w:p>
@@ -1738,7 +1816,27 @@
           <w:sz w:val="20"/>
           <w:szCs w:val="20"/>
         </w:rPr>
-        <w:t>+   theme_minimal()</w:t>
+        <w:t>+   theme_</w:t>
+      </w:r>
+      <w:proofErr w:type="gramStart"/>
+      <w:r>
+        <w:rPr>
+          <w:rFonts w:ascii="Consolas" w:eastAsia="Times New Roman" w:hAnsi="Consolas" w:cs="Courier New"/>
+          <w:color w:val="949C8B"/>
+          <w:sz w:val="20"/>
+          <w:szCs w:val="20"/>
+        </w:rPr>
+        <w:t>minimal(</w:t>
+      </w:r>
+      <w:proofErr w:type="gramEnd"/>
+      <w:r>
+        <w:rPr>
+          <w:rFonts w:ascii="Consolas" w:eastAsia="Times New Roman" w:hAnsi="Consolas" w:cs="Courier New"/>
+          <w:color w:val="949C8B"/>
+          <w:sz w:val="20"/>
+          <w:szCs w:val="20"/>
+        </w:rPr>
+        <w:t>)</w:t>
       </w:r>
     </w:p>
     <w:p>
@@ -1964,12 +2062,62 @@
                 <w:rFonts w:ascii="Calibri" w:eastAsia="Times New Roman" w:hAnsi="Calibri" w:cs="Calibri"/>
                 <w:color w:val="000000"/>
               </w:rPr>
-              <w:t>Using the hierarchical polynomials approach, create a regression model for the relationship between ap.sqrt and birthweight. Report the model, r-squared, adjusted r-squared, and predicted r-squared for Model 1 below.</w:t>
+              <w:t xml:space="preserve">Using the hierarchical polynomials approach, create a regression model for the relationship between </w:t>
+            </w:r>
+            <w:proofErr w:type="gramStart"/>
+            <w:r>
+              <w:rPr>
+                <w:rFonts w:ascii="Calibri" w:eastAsia="Times New Roman" w:hAnsi="Calibri" w:cs="Calibri"/>
+                <w:color w:val="000000"/>
+              </w:rPr>
+              <w:t>ap.sqrt</w:t>
+            </w:r>
+            <w:proofErr w:type="gramEnd"/>
+            <w:r>
+              <w:rPr>
+                <w:rFonts w:ascii="Calibri" w:eastAsia="Times New Roman" w:hAnsi="Calibri" w:cs="Calibri"/>
+                <w:color w:val="000000"/>
+              </w:rPr>
+              <w:t xml:space="preserve"> and birthweight. Report the model, r-squared, adjusted r-squared, and predicted r-squared for Model 1 below.</w:t>
             </w:r>
           </w:p>
         </w:tc>
       </w:tr>
     </w:tbl>
+    <w:p>
+      <w:pPr>
+        <w:spacing w:before="120" w:after="0" w:line="240" w:lineRule="auto"/>
+        <w:contextualSpacing/>
+        <w:rPr>
+          <w:rFonts w:ascii="Calibri" w:eastAsia="Times New Roman" w:hAnsi="Calibri" w:cs="Calibri"/>
+          <w:color w:val="000000"/>
+        </w:rPr>
+      </w:pPr>
+    </w:p>
+    <w:p>
+      <w:pPr>
+        <w:spacing w:before="120" w:after="0" w:line="240" w:lineRule="auto"/>
+        <w:contextualSpacing/>
+        <w:rPr>
+          <w:rFonts w:ascii="Calibri" w:eastAsia="Times New Roman" w:hAnsi="Calibri" w:cs="Calibri"/>
+          <w:color w:val="000000"/>
+        </w:rPr>
+      </w:pPr>
+      <w:r>
+        <w:rPr>
+          <w:rFonts w:ascii="Calibri" w:eastAsia="Times New Roman" w:hAnsi="Calibri" w:cs="Calibri"/>
+          <w:color w:val="000000"/>
+        </w:rPr>
+        <w:t>First, center the variables to remove correlation between lower and higher order terms.</w:t>
+      </w:r>
+      <w:r>
+        <w:rPr>
+          <w:rFonts w:ascii="Calibri" w:eastAsia="Times New Roman" w:hAnsi="Calibri" w:cs="Calibri"/>
+          <w:color w:val="000000"/>
+        </w:rPr>
+        <w:t xml:space="preserve"> Then perform Type I Sums of Squares test to see additional sums of squares explained by each additional variable added to the model:</w:t>
+      </w:r>
+    </w:p>
     <w:p>
       <w:pPr>
         <w:spacing w:before="120" w:after="0" w:line="240" w:lineRule="auto"/>
@@ -2097,7 +2245,27 @@
           <w:sz w:val="20"/>
           <w:szCs w:val="20"/>
         </w:rPr>
-        <w:t>+   mutate(bw.c = bw - mean(bw))</w:t>
+        <w:t xml:space="preserve">+   </w:t>
+      </w:r>
+      <w:proofErr w:type="gramStart"/>
+      <w:r>
+        <w:rPr>
+          <w:rFonts w:ascii="Consolas" w:eastAsia="Times New Roman" w:hAnsi="Consolas" w:cs="Courier New"/>
+          <w:color w:val="949C8B"/>
+          <w:sz w:val="20"/>
+          <w:szCs w:val="20"/>
+        </w:rPr>
+        <w:t>mutate(</w:t>
+      </w:r>
+      <w:proofErr w:type="gramEnd"/>
+      <w:r>
+        <w:rPr>
+          <w:rFonts w:ascii="Consolas" w:eastAsia="Times New Roman" w:hAnsi="Consolas" w:cs="Courier New"/>
+          <w:color w:val="949C8B"/>
+          <w:sz w:val="20"/>
+          <w:szCs w:val="20"/>
+        </w:rPr>
+        <w:t>bw.c = bw - mean(bw))</w:t>
       </w:r>
     </w:p>
     <w:p>
@@ -2137,7 +2305,28 @@
           <w:sz w:val="20"/>
           <w:szCs w:val="20"/>
         </w:rPr>
-        <w:t>&gt; lm(ap.sqrt ~ bw.c + I(bw.c^2) + I(bw.c^3) + I(bw.c^4), data = fw) %&gt;% anova</w:t>
+        <w:lastRenderedPageBreak/>
+        <w:t xml:space="preserve">&gt; </w:t>
+      </w:r>
+      <w:proofErr w:type="gramStart"/>
+      <w:r>
+        <w:rPr>
+          <w:rFonts w:ascii="Consolas" w:eastAsia="Times New Roman" w:hAnsi="Consolas" w:cs="Courier New"/>
+          <w:color w:val="949C8B"/>
+          <w:sz w:val="20"/>
+          <w:szCs w:val="20"/>
+        </w:rPr>
+        <w:t>lm(</w:t>
+      </w:r>
+      <w:proofErr w:type="gramEnd"/>
+      <w:r>
+        <w:rPr>
+          <w:rFonts w:ascii="Consolas" w:eastAsia="Times New Roman" w:hAnsi="Consolas" w:cs="Courier New"/>
+          <w:color w:val="949C8B"/>
+          <w:sz w:val="20"/>
+          <w:szCs w:val="20"/>
+        </w:rPr>
+        <w:t>ap.sqrt ~ bw.c + I(bw.c^2) + I(bw.c^3) + I(bw.c^4), data = fw) %&gt;% anova</w:t>
       </w:r>
       <w:r>
         <w:rPr>
@@ -2262,8 +2451,20 @@
           <w:szCs w:val="20"/>
           <w:bdr w:val="none" w:sz="0" w:space="0" w:color="auto" w:frame="1"/>
         </w:rPr>
-        <w:t>Response: ap.sqrt</w:t>
-      </w:r>
+        <w:t xml:space="preserve">Response: </w:t>
+      </w:r>
+      <w:proofErr w:type="gramStart"/>
+      <w:r>
+        <w:rPr>
+          <w:rFonts w:ascii="Consolas" w:eastAsia="Times New Roman" w:hAnsi="Consolas" w:cs="Courier New"/>
+          <w:color w:val="FCFFE0"/>
+          <w:sz w:val="20"/>
+          <w:szCs w:val="20"/>
+          <w:bdr w:val="none" w:sz="0" w:space="0" w:color="auto" w:frame="1"/>
+        </w:rPr>
+        <w:t>ap.sqrt</w:t>
+      </w:r>
+      <w:proofErr w:type="gramEnd"/>
     </w:p>
     <w:p>
       <w:pPr>
@@ -2304,7 +2505,29 @@
           <w:szCs w:val="20"/>
           <w:bdr w:val="none" w:sz="0" w:space="0" w:color="auto" w:frame="1"/>
         </w:rPr>
-        <w:t xml:space="preserve">           Df  Sum Sq  Mean Sq F value    Pr(&gt;F)    </w:t>
+        <w:t xml:space="preserve">           </w:t>
+      </w:r>
+      <w:proofErr w:type="gramStart"/>
+      <w:r>
+        <w:rPr>
+          <w:rFonts w:ascii="Consolas" w:eastAsia="Times New Roman" w:hAnsi="Consolas" w:cs="Courier New"/>
+          <w:color w:val="FCFFE0"/>
+          <w:sz w:val="20"/>
+          <w:szCs w:val="20"/>
+          <w:bdr w:val="none" w:sz="0" w:space="0" w:color="auto" w:frame="1"/>
+        </w:rPr>
+        <w:t>Df  Sum</w:t>
+      </w:r>
+      <w:proofErr w:type="gramEnd"/>
+      <w:r>
+        <w:rPr>
+          <w:rFonts w:ascii="Consolas" w:eastAsia="Times New Roman" w:hAnsi="Consolas" w:cs="Courier New"/>
+          <w:color w:val="FCFFE0"/>
+          <w:sz w:val="20"/>
+          <w:szCs w:val="20"/>
+          <w:bdr w:val="none" w:sz="0" w:space="0" w:color="auto" w:frame="1"/>
+        </w:rPr>
+        <w:t xml:space="preserve"> Sq  Mean Sq F value    Pr(&gt;F)    </w:t>
       </w:r>
     </w:p>
     <w:p>
@@ -2346,7 +2569,6 @@
           <w:szCs w:val="20"/>
           <w:bdr w:val="none" w:sz="0" w:space="0" w:color="auto" w:frame="1"/>
         </w:rPr>
-        <w:lastRenderedPageBreak/>
         <w:t>bw.c        1 0.18682 0.186821 24.1294 1.644e-06 ***</w:t>
       </w:r>
     </w:p>
@@ -2389,7 +2611,29 @@
           <w:szCs w:val="20"/>
           <w:bdr w:val="none" w:sz="0" w:space="0" w:color="auto" w:frame="1"/>
         </w:rPr>
-        <w:t xml:space="preserve">I(bw.c^2)   1 0.06718 0.067180  8.6768  0.003532 ** </w:t>
+        <w:t>I(bw.c^2)   1 0.06718 0.</w:t>
+      </w:r>
+      <w:proofErr w:type="gramStart"/>
+      <w:r>
+        <w:rPr>
+          <w:rFonts w:ascii="Consolas" w:eastAsia="Times New Roman" w:hAnsi="Consolas" w:cs="Courier New"/>
+          <w:color w:val="FCFFE0"/>
+          <w:sz w:val="20"/>
+          <w:szCs w:val="20"/>
+          <w:bdr w:val="none" w:sz="0" w:space="0" w:color="auto" w:frame="1"/>
+        </w:rPr>
+        <w:t>067180  8.6768</w:t>
+      </w:r>
+      <w:proofErr w:type="gramEnd"/>
+      <w:r>
+        <w:rPr>
+          <w:rFonts w:ascii="Consolas" w:eastAsia="Times New Roman" w:hAnsi="Consolas" w:cs="Courier New"/>
+          <w:color w:val="FCFFE0"/>
+          <w:sz w:val="20"/>
+          <w:szCs w:val="20"/>
+          <w:bdr w:val="none" w:sz="0" w:space="0" w:color="auto" w:frame="1"/>
+        </w:rPr>
+        <w:t xml:space="preserve">  0.003532 ** </w:t>
       </w:r>
     </w:p>
     <w:p>
@@ -2473,7 +2717,29 @@
           <w:szCs w:val="20"/>
           <w:bdr w:val="none" w:sz="0" w:space="0" w:color="auto" w:frame="1"/>
         </w:rPr>
-        <w:t xml:space="preserve">I(bw.c^4)   1 0.00033 0.000325  0.0420  0.837807    </w:t>
+        <w:t>I(bw.c^4)   1 0.00033 0.</w:t>
+      </w:r>
+      <w:proofErr w:type="gramStart"/>
+      <w:r>
+        <w:rPr>
+          <w:rFonts w:ascii="Consolas" w:eastAsia="Times New Roman" w:hAnsi="Consolas" w:cs="Courier New"/>
+          <w:color w:val="FCFFE0"/>
+          <w:sz w:val="20"/>
+          <w:szCs w:val="20"/>
+          <w:bdr w:val="none" w:sz="0" w:space="0" w:color="auto" w:frame="1"/>
+        </w:rPr>
+        <w:t>000325  0.0420</w:t>
+      </w:r>
+      <w:proofErr w:type="gramEnd"/>
+      <w:r>
+        <w:rPr>
+          <w:rFonts w:ascii="Consolas" w:eastAsia="Times New Roman" w:hAnsi="Consolas" w:cs="Courier New"/>
+          <w:color w:val="FCFFE0"/>
+          <w:sz w:val="20"/>
+          <w:szCs w:val="20"/>
+          <w:bdr w:val="none" w:sz="0" w:space="0" w:color="auto" w:frame="1"/>
+        </w:rPr>
+        <w:t xml:space="preserve">  0.837807    </w:t>
       </w:r>
     </w:p>
     <w:p>
@@ -2599,7 +2865,29 @@
           <w:szCs w:val="20"/>
           <w:bdr w:val="none" w:sz="0" w:space="0" w:color="auto" w:frame="1"/>
         </w:rPr>
-        <w:t>Signif. codes:  0 ‘***’ 0.001 ‘**’ 0.01 ‘*’ 0.05 ‘.’ 0.1 ‘ ’ 1</w:t>
+        <w:t xml:space="preserve">Signif. codes:  0 ‘***’ 0.001 ‘**’ 0.01 ‘*’ 0.05 ‘.’ 0.1 </w:t>
+      </w:r>
+      <w:proofErr w:type="gramStart"/>
+      <w:r>
+        <w:rPr>
+          <w:rFonts w:ascii="Consolas" w:eastAsia="Times New Roman" w:hAnsi="Consolas" w:cs="Courier New"/>
+          <w:color w:val="FCFFE0"/>
+          <w:sz w:val="20"/>
+          <w:szCs w:val="20"/>
+          <w:bdr w:val="none" w:sz="0" w:space="0" w:color="auto" w:frame="1"/>
+        </w:rPr>
+        <w:t>‘ ’</w:t>
+      </w:r>
+      <w:proofErr w:type="gramEnd"/>
+      <w:r>
+        <w:rPr>
+          <w:rFonts w:ascii="Consolas" w:eastAsia="Times New Roman" w:hAnsi="Consolas" w:cs="Courier New"/>
+          <w:color w:val="FCFFE0"/>
+          <w:sz w:val="20"/>
+          <w:szCs w:val="20"/>
+          <w:bdr w:val="none" w:sz="0" w:space="0" w:color="auto" w:frame="1"/>
+        </w:rPr>
+        <w:t xml:space="preserve"> 1</w:t>
       </w:r>
     </w:p>
     <w:p>
@@ -2675,6 +2963,43 @@
     </w:p>
     <w:p>
       <w:pPr>
+        <w:spacing w:before="120" w:after="0" w:line="240" w:lineRule="auto"/>
+        <w:contextualSpacing/>
+        <w:rPr>
+          <w:rFonts w:ascii="Calibri" w:eastAsia="Times New Roman" w:hAnsi="Calibri" w:cs="Calibri"/>
+          <w:color w:val="000000"/>
+        </w:rPr>
+      </w:pPr>
+    </w:p>
+    <w:p>
+      <w:pPr>
+        <w:spacing w:before="120" w:after="0" w:line="240" w:lineRule="auto"/>
+        <w:contextualSpacing/>
+        <w:rPr>
+          <w:rFonts w:ascii="Calibri" w:eastAsia="Times New Roman" w:hAnsi="Calibri" w:cs="Calibri"/>
+          <w:color w:val="000000"/>
+        </w:rPr>
+      </w:pPr>
+      <w:r>
+        <w:rPr>
+          <w:rFonts w:ascii="Calibri" w:eastAsia="Times New Roman" w:hAnsi="Calibri" w:cs="Calibri"/>
+          <w:color w:val="000000"/>
+        </w:rPr>
+        <w:t xml:space="preserve">According to the hierarchical polynomials approach, the fourth order term does not improve the model fit, but the third order term does. I will keep the third order term in the model. </w:t>
+      </w:r>
+    </w:p>
+    <w:p>
+      <w:pPr>
+        <w:spacing w:before="120" w:after="0" w:line="240" w:lineRule="auto"/>
+        <w:contextualSpacing/>
+        <w:rPr>
+          <w:rFonts w:ascii="Calibri" w:eastAsia="Times New Roman" w:hAnsi="Calibri" w:cs="Calibri"/>
+          <w:color w:val="000000"/>
+        </w:rPr>
+      </w:pPr>
+    </w:p>
+    <w:p>
+      <w:pPr>
         <w:shd w:val="clear" w:color="auto" w:fill="0B0A09"/>
         <w:tabs>
           <w:tab w:val="left" w:pos="916"/>
@@ -2703,6 +3028,35 @@
           <w:szCs w:val="20"/>
         </w:rPr>
       </w:pPr>
+      <w:r>
+        <w:rPr>
+          <w:rFonts w:ascii="Consolas" w:eastAsia="Times New Roman" w:hAnsi="Consolas" w:cs="Courier New"/>
+          <w:color w:val="949C8B"/>
+          <w:sz w:val="20"/>
+          <w:szCs w:val="20"/>
+        </w:rPr>
+        <w:t xml:space="preserve">&gt; </w:t>
+      </w:r>
+      <w:proofErr w:type="gramStart"/>
+      <w:r>
+        <w:rPr>
+          <w:rFonts w:ascii="Consolas" w:eastAsia="Times New Roman" w:hAnsi="Consolas" w:cs="Courier New"/>
+          <w:color w:val="949C8B"/>
+          <w:sz w:val="20"/>
+          <w:szCs w:val="20"/>
+        </w:rPr>
+        <w:t>lm(</w:t>
+      </w:r>
+      <w:proofErr w:type="gramEnd"/>
+      <w:r>
+        <w:rPr>
+          <w:rFonts w:ascii="Consolas" w:eastAsia="Times New Roman" w:hAnsi="Consolas" w:cs="Courier New"/>
+          <w:color w:val="949C8B"/>
+          <w:sz w:val="20"/>
+          <w:szCs w:val="20"/>
+        </w:rPr>
+        <w:t>ap.sqrt ~ bw.c + I(bw.c^2) + I(bw.c^3), data = fw) %&gt;% summary()</w:t>
+      </w:r>
     </w:p>
     <w:p>
       <w:pPr>
@@ -2729,20 +3083,12 @@
         <w:spacing w:after="0" w:line="240" w:lineRule="auto"/>
         <w:rPr>
           <w:rFonts w:ascii="Consolas" w:eastAsia="Times New Roman" w:hAnsi="Consolas" w:cs="Courier New"/>
-          <w:color w:val="949C8B"/>
-          <w:sz w:val="20"/>
-          <w:szCs w:val="20"/>
-        </w:rPr>
-      </w:pPr>
-      <w:r>
-        <w:rPr>
-          <w:rFonts w:ascii="Consolas" w:eastAsia="Times New Roman" w:hAnsi="Consolas" w:cs="Courier New"/>
-          <w:color w:val="949C8B"/>
-          <w:sz w:val="20"/>
-          <w:szCs w:val="20"/>
-        </w:rPr>
-        <w:t>&gt; lm(ap.sqrt ~ bw.c + I(bw.c^2) + I(bw.c^3), data = fw) %&gt;% summary()</w:t>
-      </w:r>
+          <w:color w:val="FCFFE0"/>
+          <w:sz w:val="20"/>
+          <w:szCs w:val="20"/>
+          <w:bdr w:val="none" w:sz="0" w:space="0" w:color="auto" w:frame="1"/>
+        </w:rPr>
+      </w:pPr>
     </w:p>
     <w:p>
       <w:pPr>
@@ -2775,6 +3121,16 @@
           <w:bdr w:val="none" w:sz="0" w:space="0" w:color="auto" w:frame="1"/>
         </w:rPr>
       </w:pPr>
+      <w:r>
+        <w:rPr>
+          <w:rFonts w:ascii="Consolas" w:eastAsia="Times New Roman" w:hAnsi="Consolas" w:cs="Courier New"/>
+          <w:color w:val="FCFFE0"/>
+          <w:sz w:val="20"/>
+          <w:szCs w:val="20"/>
+          <w:bdr w:val="none" w:sz="0" w:space="0" w:color="auto" w:frame="1"/>
+        </w:rPr>
+        <w:t>Call:</w:t>
+      </w:r>
     </w:p>
     <w:p>
       <w:pPr>
@@ -2807,15 +3163,27 @@
           <w:bdr w:val="none" w:sz="0" w:space="0" w:color="auto" w:frame="1"/>
         </w:rPr>
       </w:pPr>
-      <w:r>
-        <w:rPr>
-          <w:rFonts w:ascii="Consolas" w:eastAsia="Times New Roman" w:hAnsi="Consolas" w:cs="Courier New"/>
-          <w:color w:val="FCFFE0"/>
-          <w:sz w:val="20"/>
-          <w:szCs w:val="20"/>
-          <w:bdr w:val="none" w:sz="0" w:space="0" w:color="auto" w:frame="1"/>
-        </w:rPr>
-        <w:t>Call:</w:t>
+      <w:proofErr w:type="gramStart"/>
+      <w:r>
+        <w:rPr>
+          <w:rFonts w:ascii="Consolas" w:eastAsia="Times New Roman" w:hAnsi="Consolas" w:cs="Courier New"/>
+          <w:color w:val="FCFFE0"/>
+          <w:sz w:val="20"/>
+          <w:szCs w:val="20"/>
+          <w:bdr w:val="none" w:sz="0" w:space="0" w:color="auto" w:frame="1"/>
+        </w:rPr>
+        <w:t>lm(</w:t>
+      </w:r>
+      <w:proofErr w:type="gramEnd"/>
+      <w:r>
+        <w:rPr>
+          <w:rFonts w:ascii="Consolas" w:eastAsia="Times New Roman" w:hAnsi="Consolas" w:cs="Courier New"/>
+          <w:color w:val="FCFFE0"/>
+          <w:sz w:val="20"/>
+          <w:szCs w:val="20"/>
+          <w:bdr w:val="none" w:sz="0" w:space="0" w:color="auto" w:frame="1"/>
+        </w:rPr>
+        <w:t>formula = ap.sqrt ~ bw.c + I(bw.c^2) + I(bw.c^3), data = fw)</w:t>
       </w:r>
     </w:p>
     <w:p>
@@ -2849,16 +3217,6 @@
           <w:bdr w:val="none" w:sz="0" w:space="0" w:color="auto" w:frame="1"/>
         </w:rPr>
       </w:pPr>
-      <w:r>
-        <w:rPr>
-          <w:rFonts w:ascii="Consolas" w:eastAsia="Times New Roman" w:hAnsi="Consolas" w:cs="Courier New"/>
-          <w:color w:val="FCFFE0"/>
-          <w:sz w:val="20"/>
-          <w:szCs w:val="20"/>
-          <w:bdr w:val="none" w:sz="0" w:space="0" w:color="auto" w:frame="1"/>
-        </w:rPr>
-        <w:t>lm(formula = ap.sqrt ~ bw.c + I(bw.c^2) + I(bw.c^3), data = fw)</w:t>
-      </w:r>
     </w:p>
     <w:p>
       <w:pPr>
@@ -2891,6 +3249,16 @@
           <w:bdr w:val="none" w:sz="0" w:space="0" w:color="auto" w:frame="1"/>
         </w:rPr>
       </w:pPr>
+      <w:r>
+        <w:rPr>
+          <w:rFonts w:ascii="Consolas" w:eastAsia="Times New Roman" w:hAnsi="Consolas" w:cs="Courier New"/>
+          <w:color w:val="FCFFE0"/>
+          <w:sz w:val="20"/>
+          <w:szCs w:val="20"/>
+          <w:bdr w:val="none" w:sz="0" w:space="0" w:color="auto" w:frame="1"/>
+        </w:rPr>
+        <w:t>Residuals:</w:t>
+      </w:r>
     </w:p>
     <w:p>
       <w:pPr>
@@ -2931,7 +3299,7 @@
           <w:szCs w:val="20"/>
           <w:bdr w:val="none" w:sz="0" w:space="0" w:color="auto" w:frame="1"/>
         </w:rPr>
-        <w:t>Residuals:</w:t>
+        <w:t xml:space="preserve">      Min        1Q    Median        3Q       Max </w:t>
       </w:r>
     </w:p>
     <w:p>
@@ -2973,7 +3341,29 @@
           <w:szCs w:val="20"/>
           <w:bdr w:val="none" w:sz="0" w:space="0" w:color="auto" w:frame="1"/>
         </w:rPr>
-        <w:t xml:space="preserve">      Min        1Q    Median        3Q       Max </w:t>
+        <w:t>-0.244466 -0.</w:t>
+      </w:r>
+      <w:proofErr w:type="gramStart"/>
+      <w:r>
+        <w:rPr>
+          <w:rFonts w:ascii="Consolas" w:eastAsia="Times New Roman" w:hAnsi="Consolas" w:cs="Courier New"/>
+          <w:color w:val="FCFFE0"/>
+          <w:sz w:val="20"/>
+          <w:szCs w:val="20"/>
+          <w:bdr w:val="none" w:sz="0" w:space="0" w:color="auto" w:frame="1"/>
+        </w:rPr>
+        <w:t>055069  0.006457</w:t>
+      </w:r>
+      <w:proofErr w:type="gramEnd"/>
+      <w:r>
+        <w:rPr>
+          <w:rFonts w:ascii="Consolas" w:eastAsia="Times New Roman" w:hAnsi="Consolas" w:cs="Courier New"/>
+          <w:color w:val="FCFFE0"/>
+          <w:sz w:val="20"/>
+          <w:szCs w:val="20"/>
+          <w:bdr w:val="none" w:sz="0" w:space="0" w:color="auto" w:frame="1"/>
+        </w:rPr>
+        <w:t xml:space="preserve">  0.062903  0.200835 </w:t>
       </w:r>
     </w:p>
     <w:p>
@@ -3007,16 +3397,6 @@
           <w:bdr w:val="none" w:sz="0" w:space="0" w:color="auto" w:frame="1"/>
         </w:rPr>
       </w:pPr>
-      <w:r>
-        <w:rPr>
-          <w:rFonts w:ascii="Consolas" w:eastAsia="Times New Roman" w:hAnsi="Consolas" w:cs="Courier New"/>
-          <w:color w:val="FCFFE0"/>
-          <w:sz w:val="20"/>
-          <w:szCs w:val="20"/>
-          <w:bdr w:val="none" w:sz="0" w:space="0" w:color="auto" w:frame="1"/>
-        </w:rPr>
-        <w:t xml:space="preserve">-0.244466 -0.055069  0.006457  0.062903  0.200835 </w:t>
-      </w:r>
     </w:p>
     <w:p>
       <w:pPr>
@@ -3049,6 +3429,16 @@
           <w:bdr w:val="none" w:sz="0" w:space="0" w:color="auto" w:frame="1"/>
         </w:rPr>
       </w:pPr>
+      <w:r>
+        <w:rPr>
+          <w:rFonts w:ascii="Consolas" w:eastAsia="Times New Roman" w:hAnsi="Consolas" w:cs="Courier New"/>
+          <w:color w:val="FCFFE0"/>
+          <w:sz w:val="20"/>
+          <w:szCs w:val="20"/>
+          <w:bdr w:val="none" w:sz="0" w:space="0" w:color="auto" w:frame="1"/>
+        </w:rPr>
+        <w:t>Coefficients:</w:t>
+      </w:r>
     </w:p>
     <w:p>
       <w:pPr>
@@ -3089,7 +3479,7 @@
           <w:szCs w:val="20"/>
           <w:bdr w:val="none" w:sz="0" w:space="0" w:color="auto" w:frame="1"/>
         </w:rPr>
-        <w:t>Coefficients:</w:t>
+        <w:t xml:space="preserve">              Estimate Std. Error t value Pr(&gt;|t|)    </w:t>
       </w:r>
     </w:p>
     <w:p>
@@ -3131,7 +3521,29 @@
           <w:szCs w:val="20"/>
           <w:bdr w:val="none" w:sz="0" w:space="0" w:color="auto" w:frame="1"/>
         </w:rPr>
-        <w:t xml:space="preserve">              Estimate Std. Error t value Pr(&gt;|t|)    </w:t>
+        <w:t>(</w:t>
+      </w:r>
+      <w:proofErr w:type="gramStart"/>
+      <w:r>
+        <w:rPr>
+          <w:rFonts w:ascii="Consolas" w:eastAsia="Times New Roman" w:hAnsi="Consolas" w:cs="Courier New"/>
+          <w:color w:val="FCFFE0"/>
+          <w:sz w:val="20"/>
+          <w:szCs w:val="20"/>
+          <w:bdr w:val="none" w:sz="0" w:space="0" w:color="auto" w:frame="1"/>
+        </w:rPr>
+        <w:t>Intercept)  2.286e</w:t>
+      </w:r>
+      <w:proofErr w:type="gramEnd"/>
+      <w:r>
+        <w:rPr>
+          <w:rFonts w:ascii="Consolas" w:eastAsia="Times New Roman" w:hAnsi="Consolas" w:cs="Courier New"/>
+          <w:color w:val="FCFFE0"/>
+          <w:sz w:val="20"/>
+          <w:szCs w:val="20"/>
+          <w:bdr w:val="none" w:sz="0" w:space="0" w:color="auto" w:frame="1"/>
+        </w:rPr>
+        <w:t>-01  7.895e-03  28.952  &lt; 2e-16 ***</w:t>
       </w:r>
     </w:p>
     <w:p>
@@ -3173,7 +3585,29 @@
           <w:szCs w:val="20"/>
           <w:bdr w:val="none" w:sz="0" w:space="0" w:color="auto" w:frame="1"/>
         </w:rPr>
-        <w:t>(Intercept)  2.286e-01  7.895e-03  28.952  &lt; 2e-16 ***</w:t>
+        <w:t>bw.c        -7.056e-</w:t>
+      </w:r>
+      <w:proofErr w:type="gramStart"/>
+      <w:r>
+        <w:rPr>
+          <w:rFonts w:ascii="Consolas" w:eastAsia="Times New Roman" w:hAnsi="Consolas" w:cs="Courier New"/>
+          <w:color w:val="FCFFE0"/>
+          <w:sz w:val="20"/>
+          <w:szCs w:val="20"/>
+          <w:bdr w:val="none" w:sz="0" w:space="0" w:color="auto" w:frame="1"/>
+        </w:rPr>
+        <w:t>05  1.138e</w:t>
+      </w:r>
+      <w:proofErr w:type="gramEnd"/>
+      <w:r>
+        <w:rPr>
+          <w:rFonts w:ascii="Consolas" w:eastAsia="Times New Roman" w:hAnsi="Consolas" w:cs="Courier New"/>
+          <w:color w:val="FCFFE0"/>
+          <w:sz w:val="20"/>
+          <w:szCs w:val="20"/>
+          <w:bdr w:val="none" w:sz="0" w:space="0" w:color="auto" w:frame="1"/>
+        </w:rPr>
+        <w:t>-05  -6.201 2.35e-09 ***</w:t>
       </w:r>
     </w:p>
     <w:p>
@@ -3215,7 +3649,29 @@
           <w:szCs w:val="20"/>
           <w:bdr w:val="none" w:sz="0" w:space="0" w:color="auto" w:frame="1"/>
         </w:rPr>
-        <w:t>bw.c        -7.056e-05  1.138e-05  -6.201 2.35e-09 ***</w:t>
+        <w:t>I(bw.c^2)    3.553e-</w:t>
+      </w:r>
+      <w:proofErr w:type="gramStart"/>
+      <w:r>
+        <w:rPr>
+          <w:rFonts w:ascii="Consolas" w:eastAsia="Times New Roman" w:hAnsi="Consolas" w:cs="Courier New"/>
+          <w:color w:val="FCFFE0"/>
+          <w:sz w:val="20"/>
+          <w:szCs w:val="20"/>
+          <w:bdr w:val="none" w:sz="0" w:space="0" w:color="auto" w:frame="1"/>
+        </w:rPr>
+        <w:t>09  6.071e</w:t>
+      </w:r>
+      <w:proofErr w:type="gramEnd"/>
+      <w:r>
+        <w:rPr>
+          <w:rFonts w:ascii="Consolas" w:eastAsia="Times New Roman" w:hAnsi="Consolas" w:cs="Courier New"/>
+          <w:color w:val="FCFFE0"/>
+          <w:sz w:val="20"/>
+          <w:szCs w:val="20"/>
+          <w:bdr w:val="none" w:sz="0" w:space="0" w:color="auto" w:frame="1"/>
+        </w:rPr>
+        <w:t xml:space="preserve">-09   0.585    0.559    </w:t>
       </w:r>
     </w:p>
     <w:p>
@@ -3257,7 +3713,29 @@
           <w:szCs w:val="20"/>
           <w:bdr w:val="none" w:sz="0" w:space="0" w:color="auto" w:frame="1"/>
         </w:rPr>
-        <w:t xml:space="preserve">I(bw.c^2)    3.553e-09  6.071e-09   0.585    0.559    </w:t>
+        <w:t>I(bw.c^3)    1.976e-</w:t>
+      </w:r>
+      <w:proofErr w:type="gramStart"/>
+      <w:r>
+        <w:rPr>
+          <w:rFonts w:ascii="Consolas" w:eastAsia="Times New Roman" w:hAnsi="Consolas" w:cs="Courier New"/>
+          <w:color w:val="FCFFE0"/>
+          <w:sz w:val="20"/>
+          <w:szCs w:val="20"/>
+          <w:bdr w:val="none" w:sz="0" w:space="0" w:color="auto" w:frame="1"/>
+        </w:rPr>
+        <w:t>11  4.902e</w:t>
+      </w:r>
+      <w:proofErr w:type="gramEnd"/>
+      <w:r>
+        <w:rPr>
+          <w:rFonts w:ascii="Consolas" w:eastAsia="Times New Roman" w:hAnsi="Consolas" w:cs="Courier New"/>
+          <w:color w:val="FCFFE0"/>
+          <w:sz w:val="20"/>
+          <w:szCs w:val="20"/>
+          <w:bdr w:val="none" w:sz="0" w:space="0" w:color="auto" w:frame="1"/>
+        </w:rPr>
+        <w:t>-12   4.030 7.43e-05 ***</w:t>
       </w:r>
     </w:p>
     <w:p>
@@ -3299,7 +3777,7 @@
           <w:szCs w:val="20"/>
           <w:bdr w:val="none" w:sz="0" w:space="0" w:color="auto" w:frame="1"/>
         </w:rPr>
-        <w:t>I(bw.c^3)    1.976e-11  4.902e-12   4.030 7.43e-05 ***</w:t>
+        <w:t>---</w:t>
       </w:r>
     </w:p>
     <w:p>
@@ -3341,7 +3819,29 @@
           <w:szCs w:val="20"/>
           <w:bdr w:val="none" w:sz="0" w:space="0" w:color="auto" w:frame="1"/>
         </w:rPr>
-        <w:t>---</w:t>
+        <w:t xml:space="preserve">Signif. codes:  0 ‘***’ 0.001 ‘**’ 0.01 ‘*’ 0.05 ‘.’ 0.1 </w:t>
+      </w:r>
+      <w:proofErr w:type="gramStart"/>
+      <w:r>
+        <w:rPr>
+          <w:rFonts w:ascii="Consolas" w:eastAsia="Times New Roman" w:hAnsi="Consolas" w:cs="Courier New"/>
+          <w:color w:val="FCFFE0"/>
+          <w:sz w:val="20"/>
+          <w:szCs w:val="20"/>
+          <w:bdr w:val="none" w:sz="0" w:space="0" w:color="auto" w:frame="1"/>
+        </w:rPr>
+        <w:t>‘ ’</w:t>
+      </w:r>
+      <w:proofErr w:type="gramEnd"/>
+      <w:r>
+        <w:rPr>
+          <w:rFonts w:ascii="Consolas" w:eastAsia="Times New Roman" w:hAnsi="Consolas" w:cs="Courier New"/>
+          <w:color w:val="FCFFE0"/>
+          <w:sz w:val="20"/>
+          <w:szCs w:val="20"/>
+          <w:bdr w:val="none" w:sz="0" w:space="0" w:color="auto" w:frame="1"/>
+        </w:rPr>
+        <w:t xml:space="preserve"> 1</w:t>
       </w:r>
     </w:p>
     <w:p>
@@ -3375,16 +3875,6 @@
           <w:bdr w:val="none" w:sz="0" w:space="0" w:color="auto" w:frame="1"/>
         </w:rPr>
       </w:pPr>
-      <w:r>
-        <w:rPr>
-          <w:rFonts w:ascii="Consolas" w:eastAsia="Times New Roman" w:hAnsi="Consolas" w:cs="Courier New"/>
-          <w:color w:val="FCFFE0"/>
-          <w:sz w:val="20"/>
-          <w:szCs w:val="20"/>
-          <w:bdr w:val="none" w:sz="0" w:space="0" w:color="auto" w:frame="1"/>
-        </w:rPr>
-        <w:t>Signif. codes:  0 ‘***’ 0.001 ‘**’ 0.01 ‘*’ 0.05 ‘.’ 0.1 ‘ ’ 1</w:t>
-      </w:r>
     </w:p>
     <w:p>
       <w:pPr>
@@ -3417,6 +3907,16 @@
           <w:bdr w:val="none" w:sz="0" w:space="0" w:color="auto" w:frame="1"/>
         </w:rPr>
       </w:pPr>
+      <w:r>
+        <w:rPr>
+          <w:rFonts w:ascii="Consolas" w:eastAsia="Times New Roman" w:hAnsi="Consolas" w:cs="Courier New"/>
+          <w:color w:val="FCFFE0"/>
+          <w:sz w:val="20"/>
+          <w:szCs w:val="20"/>
+          <w:bdr w:val="none" w:sz="0" w:space="0" w:color="auto" w:frame="1"/>
+        </w:rPr>
+        <w:t>Residual standard error: 0.08782 on 247 degrees of freedom</w:t>
+      </w:r>
     </w:p>
     <w:p>
       <w:pPr>
@@ -3457,7 +3957,18 @@
           <w:szCs w:val="20"/>
           <w:bdr w:val="none" w:sz="0" w:space="0" w:color="auto" w:frame="1"/>
         </w:rPr>
-        <w:t>Residual standard error: 0.08782 on 247 degrees of freedom</w:t>
+        <w:t>Multiple R-squared:  0.166,</w:t>
+      </w:r>
+      <w:r>
+        <w:rPr>
+          <w:rFonts w:ascii="Consolas" w:eastAsia="Times New Roman" w:hAnsi="Consolas" w:cs="Courier New"/>
+          <w:color w:val="FCFFE0"/>
+          <w:sz w:val="20"/>
+          <w:szCs w:val="20"/>
+          <w:bdr w:val="none" w:sz="0" w:space="0" w:color="auto" w:frame="1"/>
+        </w:rPr>
+        <w:tab/>
+        <w:t xml:space="preserve">Adjusted R-squared:  0.1559 </w:t>
       </w:r>
     </w:p>
     <w:p>
@@ -3499,61 +4010,40 @@
           <w:szCs w:val="20"/>
           <w:bdr w:val="none" w:sz="0" w:space="0" w:color="auto" w:frame="1"/>
         </w:rPr>
-        <w:t>Multiple R-squared:  0.166,</w:t>
-      </w:r>
-      <w:r>
-        <w:rPr>
-          <w:rFonts w:ascii="Consolas" w:eastAsia="Times New Roman" w:hAnsi="Consolas" w:cs="Courier New"/>
-          <w:color w:val="FCFFE0"/>
-          <w:sz w:val="20"/>
-          <w:szCs w:val="20"/>
-          <w:bdr w:val="none" w:sz="0" w:space="0" w:color="auto" w:frame="1"/>
-        </w:rPr>
-        <w:tab/>
-        <w:t xml:space="preserve">Adjusted R-squared:  0.1559 </w:t>
-      </w:r>
-    </w:p>
-    <w:p>
-      <w:pPr>
-        <w:shd w:val="clear" w:color="auto" w:fill="0B0A09"/>
-        <w:tabs>
-          <w:tab w:val="left" w:pos="916"/>
-          <w:tab w:val="left" w:pos="1832"/>
-          <w:tab w:val="left" w:pos="2748"/>
-          <w:tab w:val="left" w:pos="3664"/>
-          <w:tab w:val="left" w:pos="4580"/>
-          <w:tab w:val="left" w:pos="5496"/>
-          <w:tab w:val="left" w:pos="6412"/>
-          <w:tab w:val="left" w:pos="7328"/>
-          <w:tab w:val="left" w:pos="8244"/>
-          <w:tab w:val="left" w:pos="9160"/>
-          <w:tab w:val="left" w:pos="10076"/>
-          <w:tab w:val="left" w:pos="10992"/>
-          <w:tab w:val="left" w:pos="11908"/>
-          <w:tab w:val="left" w:pos="12824"/>
-          <w:tab w:val="left" w:pos="13740"/>
-          <w:tab w:val="left" w:pos="14656"/>
-        </w:tabs>
-        <w:wordWrap w:val="0"/>
-        <w:spacing w:after="0" w:line="240" w:lineRule="auto"/>
-        <w:rPr>
-          <w:rFonts w:ascii="Consolas" w:eastAsia="Times New Roman" w:hAnsi="Consolas" w:cs="Courier New"/>
-          <w:color w:val="FCFFE0"/>
-          <w:sz w:val="20"/>
-          <w:szCs w:val="20"/>
-          <w:bdr w:val="none" w:sz="0" w:space="0" w:color="auto" w:frame="1"/>
-        </w:rPr>
-      </w:pPr>
-      <w:r>
-        <w:rPr>
-          <w:rFonts w:ascii="Consolas" w:eastAsia="Times New Roman" w:hAnsi="Consolas" w:cs="Courier New"/>
-          <w:color w:val="FCFFE0"/>
-          <w:sz w:val="20"/>
-          <w:szCs w:val="20"/>
-          <w:bdr w:val="none" w:sz="0" w:space="0" w:color="auto" w:frame="1"/>
-        </w:rPr>
-        <w:t>F-statistic: 16.39 on 3 and 247 DF,  p-value: 9.554e-10</w:t>
-      </w:r>
+        <w:t xml:space="preserve">F-statistic: 16.39 on 3 and 247 </w:t>
+      </w:r>
+      <w:proofErr w:type="gramStart"/>
+      <w:r>
+        <w:rPr>
+          <w:rFonts w:ascii="Consolas" w:eastAsia="Times New Roman" w:hAnsi="Consolas" w:cs="Courier New"/>
+          <w:color w:val="FCFFE0"/>
+          <w:sz w:val="20"/>
+          <w:szCs w:val="20"/>
+          <w:bdr w:val="none" w:sz="0" w:space="0" w:color="auto" w:frame="1"/>
+        </w:rPr>
+        <w:t>DF,  p</w:t>
+      </w:r>
+      <w:proofErr w:type="gramEnd"/>
+      <w:r>
+        <w:rPr>
+          <w:rFonts w:ascii="Consolas" w:eastAsia="Times New Roman" w:hAnsi="Consolas" w:cs="Courier New"/>
+          <w:color w:val="FCFFE0"/>
+          <w:sz w:val="20"/>
+          <w:szCs w:val="20"/>
+          <w:bdr w:val="none" w:sz="0" w:space="0" w:color="auto" w:frame="1"/>
+        </w:rPr>
+        <w:t>-value: 9.554e-10</w:t>
+      </w:r>
+    </w:p>
+    <w:p>
+      <w:pPr>
+        <w:spacing w:before="120" w:after="0" w:line="240" w:lineRule="auto"/>
+        <w:contextualSpacing/>
+        <w:rPr>
+          <w:rFonts w:ascii="Calibri" w:eastAsia="Times New Roman" w:hAnsi="Calibri" w:cs="Calibri"/>
+          <w:color w:val="000000"/>
+        </w:rPr>
+      </w:pPr>
     </w:p>
     <w:p>
       <w:pPr>
@@ -3812,14 +4302,7 @@
               <w:rFonts w:ascii="Cambria Math" w:eastAsia="Times New Roman" w:hAnsi="Cambria Math" w:cs="Calibri"/>
               <w:color w:val="000000"/>
             </w:rPr>
-            <m:t>=0.16</m:t>
-          </m:r>
-          <m:r>
-            <w:rPr>
-              <w:rFonts w:ascii="Cambria Math" w:eastAsia="Times New Roman" w:hAnsi="Cambria Math" w:cs="Calibri"/>
-              <w:color w:val="000000"/>
-            </w:rPr>
-            <m:t>6</m:t>
+            <m:t>=0.166</m:t>
           </m:r>
         </m:oMath>
       </m:oMathPara>
@@ -3881,14 +4364,7 @@
               <w:rFonts w:ascii="Cambria Math" w:eastAsia="Times New Roman" w:hAnsi="Cambria Math" w:cs="Calibri"/>
               <w:color w:val="000000"/>
             </w:rPr>
-            <m:t>=0.155</m:t>
-          </m:r>
-          <m:r>
-            <w:rPr>
-              <w:rFonts w:ascii="Cambria Math" w:eastAsia="Times New Roman" w:hAnsi="Cambria Math" w:cs="Calibri"/>
-              <w:color w:val="000000"/>
-            </w:rPr>
-            <m:t>9</m:t>
+            <m:t>=0.1559</m:t>
           </m:r>
         </m:oMath>
       </m:oMathPara>
@@ -3940,7 +4416,27 @@
           <w:sz w:val="20"/>
           <w:szCs w:val="20"/>
         </w:rPr>
-        <w:t>&gt; PRESS &lt;- function(linear.model) {</w:t>
+        <w:t>&gt; PRESS &lt;- function(</w:t>
+      </w:r>
+      <w:proofErr w:type="gramStart"/>
+      <w:r>
+        <w:rPr>
+          <w:rFonts w:ascii="Consolas" w:eastAsia="Times New Roman" w:hAnsi="Consolas" w:cs="Courier New"/>
+          <w:color w:val="949C8B"/>
+          <w:sz w:val="20"/>
+          <w:szCs w:val="20"/>
+        </w:rPr>
+        <w:t>linear.model</w:t>
+      </w:r>
+      <w:proofErr w:type="gramEnd"/>
+      <w:r>
+        <w:rPr>
+          <w:rFonts w:ascii="Consolas" w:eastAsia="Times New Roman" w:hAnsi="Consolas" w:cs="Courier New"/>
+          <w:color w:val="949C8B"/>
+          <w:sz w:val="20"/>
+          <w:szCs w:val="20"/>
+        </w:rPr>
+        <w:t>) {</w:t>
       </w:r>
     </w:p>
     <w:p>
@@ -4020,7 +4516,27 @@
           <w:sz w:val="20"/>
           <w:szCs w:val="20"/>
         </w:rPr>
-        <w:t>+   pr &lt;- residuals(linear.model)/(1-lm.influence(linear.model)$hat)</w:t>
+        <w:t>+   pr &lt;- residuals(</w:t>
+      </w:r>
+      <w:proofErr w:type="gramStart"/>
+      <w:r>
+        <w:rPr>
+          <w:rFonts w:ascii="Consolas" w:eastAsia="Times New Roman" w:hAnsi="Consolas" w:cs="Courier New"/>
+          <w:color w:val="949C8B"/>
+          <w:sz w:val="20"/>
+          <w:szCs w:val="20"/>
+        </w:rPr>
+        <w:t>linear.model</w:t>
+      </w:r>
+      <w:proofErr w:type="gramEnd"/>
+      <w:r>
+        <w:rPr>
+          <w:rFonts w:ascii="Consolas" w:eastAsia="Times New Roman" w:hAnsi="Consolas" w:cs="Courier New"/>
+          <w:color w:val="949C8B"/>
+          <w:sz w:val="20"/>
+          <w:szCs w:val="20"/>
+        </w:rPr>
+        <w:t>)/(1-lm.influence(linear.model)$hat)</w:t>
       </w:r>
     </w:p>
     <w:p>
@@ -4180,7 +4696,27 @@
           <w:sz w:val="20"/>
           <w:szCs w:val="20"/>
         </w:rPr>
-        <w:t>+   return(PRESS)</w:t>
+        <w:t xml:space="preserve">+   </w:t>
+      </w:r>
+      <w:proofErr w:type="gramStart"/>
+      <w:r>
+        <w:rPr>
+          <w:rFonts w:ascii="Consolas" w:eastAsia="Times New Roman" w:hAnsi="Consolas" w:cs="Courier New"/>
+          <w:color w:val="949C8B"/>
+          <w:sz w:val="20"/>
+          <w:szCs w:val="20"/>
+        </w:rPr>
+        <w:t>return(</w:t>
+      </w:r>
+      <w:proofErr w:type="gramEnd"/>
+      <w:r>
+        <w:rPr>
+          <w:rFonts w:ascii="Consolas" w:eastAsia="Times New Roman" w:hAnsi="Consolas" w:cs="Courier New"/>
+          <w:color w:val="949C8B"/>
+          <w:sz w:val="20"/>
+          <w:szCs w:val="20"/>
+        </w:rPr>
+        <w:t>PRESS)</w:t>
       </w:r>
     </w:p>
     <w:p>
@@ -4220,6 +4756,7 @@
           <w:sz w:val="20"/>
           <w:szCs w:val="20"/>
         </w:rPr>
+        <w:lastRenderedPageBreak/>
         <w:t>+ }</w:t>
       </w:r>
     </w:p>
@@ -4260,7 +4797,27 @@
           <w:sz w:val="20"/>
           <w:szCs w:val="20"/>
         </w:rPr>
-        <w:t>&gt; pred_r_squared &lt;- function(linear.model) {</w:t>
+        <w:t>&gt; pred_r_squared &lt;- function(</w:t>
+      </w:r>
+      <w:proofErr w:type="gramStart"/>
+      <w:r>
+        <w:rPr>
+          <w:rFonts w:ascii="Consolas" w:eastAsia="Times New Roman" w:hAnsi="Consolas" w:cs="Courier New"/>
+          <w:color w:val="949C8B"/>
+          <w:sz w:val="20"/>
+          <w:szCs w:val="20"/>
+        </w:rPr>
+        <w:t>linear.model</w:t>
+      </w:r>
+      <w:proofErr w:type="gramEnd"/>
+      <w:r>
+        <w:rPr>
+          <w:rFonts w:ascii="Consolas" w:eastAsia="Times New Roman" w:hAnsi="Consolas" w:cs="Courier New"/>
+          <w:color w:val="949C8B"/>
+          <w:sz w:val="20"/>
+          <w:szCs w:val="20"/>
+        </w:rPr>
+        <w:t>) {</w:t>
       </w:r>
     </w:p>
     <w:p>
@@ -4300,7 +4857,27 @@
           <w:sz w:val="20"/>
           <w:szCs w:val="20"/>
         </w:rPr>
-        <w:t>+   #' Use anova() to get the sum of squares for the linear model</w:t>
+        <w:t xml:space="preserve">+   #' Use </w:t>
+      </w:r>
+      <w:proofErr w:type="gramStart"/>
+      <w:r>
+        <w:rPr>
+          <w:rFonts w:ascii="Consolas" w:eastAsia="Times New Roman" w:hAnsi="Consolas" w:cs="Courier New"/>
+          <w:color w:val="949C8B"/>
+          <w:sz w:val="20"/>
+          <w:szCs w:val="20"/>
+        </w:rPr>
+        <w:t>anova(</w:t>
+      </w:r>
+      <w:proofErr w:type="gramEnd"/>
+      <w:r>
+        <w:rPr>
+          <w:rFonts w:ascii="Consolas" w:eastAsia="Times New Roman" w:hAnsi="Consolas" w:cs="Courier New"/>
+          <w:color w:val="949C8B"/>
+          <w:sz w:val="20"/>
+          <w:szCs w:val="20"/>
+        </w:rPr>
+        <w:t>) to get the sum of squares for the linear model</w:t>
       </w:r>
     </w:p>
     <w:p>
@@ -4340,7 +4917,27 @@
           <w:sz w:val="20"/>
           <w:szCs w:val="20"/>
         </w:rPr>
-        <w:t>+   lm.anova &lt;- anova(linear.model)</w:t>
+        <w:t xml:space="preserve">+   </w:t>
+      </w:r>
+      <w:proofErr w:type="gramStart"/>
+      <w:r>
+        <w:rPr>
+          <w:rFonts w:ascii="Consolas" w:eastAsia="Times New Roman" w:hAnsi="Consolas" w:cs="Courier New"/>
+          <w:color w:val="949C8B"/>
+          <w:sz w:val="20"/>
+          <w:szCs w:val="20"/>
+        </w:rPr>
+        <w:t>lm.anova</w:t>
+      </w:r>
+      <w:proofErr w:type="gramEnd"/>
+      <w:r>
+        <w:rPr>
+          <w:rFonts w:ascii="Consolas" w:eastAsia="Times New Roman" w:hAnsi="Consolas" w:cs="Courier New"/>
+          <w:color w:val="949C8B"/>
+          <w:sz w:val="20"/>
+          <w:szCs w:val="20"/>
+        </w:rPr>
+        <w:t xml:space="preserve"> &lt;- anova(linear.model)</w:t>
       </w:r>
     </w:p>
     <w:p>
@@ -4420,7 +5017,27 @@
           <w:sz w:val="20"/>
           <w:szCs w:val="20"/>
         </w:rPr>
-        <w:t>+   tss &lt;- sum(lm.anova$'Sum Sq')</w:t>
+        <w:t xml:space="preserve">+   tss &lt;- </w:t>
+      </w:r>
+      <w:proofErr w:type="gramStart"/>
+      <w:r>
+        <w:rPr>
+          <w:rFonts w:ascii="Consolas" w:eastAsia="Times New Roman" w:hAnsi="Consolas" w:cs="Courier New"/>
+          <w:color w:val="949C8B"/>
+          <w:sz w:val="20"/>
+          <w:szCs w:val="20"/>
+        </w:rPr>
+        <w:t>sum(</w:t>
+      </w:r>
+      <w:proofErr w:type="gramEnd"/>
+      <w:r>
+        <w:rPr>
+          <w:rFonts w:ascii="Consolas" w:eastAsia="Times New Roman" w:hAnsi="Consolas" w:cs="Courier New"/>
+          <w:color w:val="949C8B"/>
+          <w:sz w:val="20"/>
+          <w:szCs w:val="20"/>
+        </w:rPr>
+        <w:t>lm.anova$'Sum Sq')</w:t>
       </w:r>
     </w:p>
     <w:p>
@@ -4500,7 +5117,27 @@
           <w:sz w:val="20"/>
           <w:szCs w:val="20"/>
         </w:rPr>
-        <w:t>+   pred.r.squared &lt;- 1-PRESS(linear.model)/(tss)</w:t>
+        <w:t>+   pred.</w:t>
+      </w:r>
+      <w:proofErr w:type="gramStart"/>
+      <w:r>
+        <w:rPr>
+          <w:rFonts w:ascii="Consolas" w:eastAsia="Times New Roman" w:hAnsi="Consolas" w:cs="Courier New"/>
+          <w:color w:val="949C8B"/>
+          <w:sz w:val="20"/>
+          <w:szCs w:val="20"/>
+        </w:rPr>
+        <w:t>r.squared</w:t>
+      </w:r>
+      <w:proofErr w:type="gramEnd"/>
+      <w:r>
+        <w:rPr>
+          <w:rFonts w:ascii="Consolas" w:eastAsia="Times New Roman" w:hAnsi="Consolas" w:cs="Courier New"/>
+          <w:color w:val="949C8B"/>
+          <w:sz w:val="20"/>
+          <w:szCs w:val="20"/>
+        </w:rPr>
+        <w:t xml:space="preserve"> &lt;- 1-PRESS(linear.model)/(tss)</w:t>
       </w:r>
     </w:p>
     <w:p>
@@ -4580,7 +5217,27 @@
           <w:sz w:val="20"/>
           <w:szCs w:val="20"/>
         </w:rPr>
-        <w:t>+   return(pred.r.squared)</w:t>
+        <w:t>+   return(pred.</w:t>
+      </w:r>
+      <w:proofErr w:type="gramStart"/>
+      <w:r>
+        <w:rPr>
+          <w:rFonts w:ascii="Consolas" w:eastAsia="Times New Roman" w:hAnsi="Consolas" w:cs="Courier New"/>
+          <w:color w:val="949C8B"/>
+          <w:sz w:val="20"/>
+          <w:szCs w:val="20"/>
+        </w:rPr>
+        <w:t>r.squared</w:t>
+      </w:r>
+      <w:proofErr w:type="gramEnd"/>
+      <w:r>
+        <w:rPr>
+          <w:rFonts w:ascii="Consolas" w:eastAsia="Times New Roman" w:hAnsi="Consolas" w:cs="Courier New"/>
+          <w:color w:val="949C8B"/>
+          <w:sz w:val="20"/>
+          <w:szCs w:val="20"/>
+        </w:rPr>
+        <w:t>)</w:t>
       </w:r>
     </w:p>
     <w:p>
@@ -4620,7 +5277,6 @@
           <w:sz w:val="20"/>
           <w:szCs w:val="20"/>
         </w:rPr>
-        <w:lastRenderedPageBreak/>
         <w:t>+ }</w:t>
       </w:r>
     </w:p>
@@ -4661,7 +5317,27 @@
           <w:sz w:val="20"/>
           <w:szCs w:val="20"/>
         </w:rPr>
-        <w:t>&gt; lm(ap.sqrt ~ bw.c + I(bw.c^2) + I(bw.c^3), data = fw) %&gt;% pred_r_squared()</w:t>
+        <w:t xml:space="preserve">&gt; </w:t>
+      </w:r>
+      <w:proofErr w:type="gramStart"/>
+      <w:r>
+        <w:rPr>
+          <w:rFonts w:ascii="Consolas" w:eastAsia="Times New Roman" w:hAnsi="Consolas" w:cs="Courier New"/>
+          <w:color w:val="949C8B"/>
+          <w:sz w:val="20"/>
+          <w:szCs w:val="20"/>
+        </w:rPr>
+        <w:t>lm(</w:t>
+      </w:r>
+      <w:proofErr w:type="gramEnd"/>
+      <w:r>
+        <w:rPr>
+          <w:rFonts w:ascii="Consolas" w:eastAsia="Times New Roman" w:hAnsi="Consolas" w:cs="Courier New"/>
+          <w:color w:val="949C8B"/>
+          <w:sz w:val="20"/>
+          <w:szCs w:val="20"/>
+        </w:rPr>
+        <w:t>ap.sqrt ~ bw.c + I(bw.c^2) + I(bw.c^3), data = fw) %&gt;% pred_r_squared()</w:t>
       </w:r>
     </w:p>
     <w:p>
@@ -4881,7 +5557,23 @@
                 <w:rFonts w:ascii="Calibri" w:eastAsia="Times New Roman" w:hAnsi="Calibri" w:cs="Calibri"/>
                 <w:color w:val="000000"/>
               </w:rPr>
-              <w:t>Using the fractional polynomials approach, create a regression model for the relationship between ap.sqrt and birthweight. Report the model, r-squared, adjusted r-squared, and predicted r-squared for Model 2 below.</w:t>
+              <w:t xml:space="preserve">Using the fractional polynomials approach, create a regression model for the relationship between </w:t>
+            </w:r>
+            <w:proofErr w:type="gramStart"/>
+            <w:r>
+              <w:rPr>
+                <w:rFonts w:ascii="Calibri" w:eastAsia="Times New Roman" w:hAnsi="Calibri" w:cs="Calibri"/>
+                <w:color w:val="000000"/>
+              </w:rPr>
+              <w:t>ap.sqrt</w:t>
+            </w:r>
+            <w:proofErr w:type="gramEnd"/>
+            <w:r>
+              <w:rPr>
+                <w:rFonts w:ascii="Calibri" w:eastAsia="Times New Roman" w:hAnsi="Calibri" w:cs="Calibri"/>
+                <w:color w:val="000000"/>
+              </w:rPr>
+              <w:t xml:space="preserve"> and birthweight. Report the model, r-squared, adjusted r-squared, and predicted r-squared for Model 2 below.</w:t>
             </w:r>
           </w:p>
         </w:tc>
@@ -4933,7 +5625,27 @@
           <w:sz w:val="20"/>
           <w:szCs w:val="20"/>
         </w:rPr>
-        <w:t>&gt; mfp(ap.sqrt ~ fp(bw.c), data = fw)</w:t>
+        <w:t xml:space="preserve">&gt; </w:t>
+      </w:r>
+      <w:proofErr w:type="gramStart"/>
+      <w:r>
+        <w:rPr>
+          <w:rFonts w:ascii="Consolas" w:eastAsia="Times New Roman" w:hAnsi="Consolas" w:cs="Courier New"/>
+          <w:color w:val="949C8B"/>
+          <w:sz w:val="20"/>
+          <w:szCs w:val="20"/>
+        </w:rPr>
+        <w:t>mfp(</w:t>
+      </w:r>
+      <w:proofErr w:type="gramEnd"/>
+      <w:r>
+        <w:rPr>
+          <w:rFonts w:ascii="Consolas" w:eastAsia="Times New Roman" w:hAnsi="Consolas" w:cs="Courier New"/>
+          <w:color w:val="949C8B"/>
+          <w:sz w:val="20"/>
+          <w:szCs w:val="20"/>
+        </w:rPr>
+        <w:t>ap.sqrt ~ fp(bw.c), data = fw)</w:t>
       </w:r>
     </w:p>
     <w:p>
@@ -5009,15 +5721,27 @@
           <w:bdr w:val="none" w:sz="0" w:space="0" w:color="auto" w:frame="1"/>
         </w:rPr>
       </w:pPr>
-      <w:r>
-        <w:rPr>
-          <w:rFonts w:ascii="Consolas" w:eastAsia="Times New Roman" w:hAnsi="Consolas" w:cs="Courier New"/>
-          <w:color w:val="FCFFE0"/>
-          <w:sz w:val="20"/>
-          <w:szCs w:val="20"/>
-          <w:bdr w:val="none" w:sz="0" w:space="0" w:color="auto" w:frame="1"/>
-        </w:rPr>
-        <w:t>mfp(formula = ap.sqrt ~ fp(bw.c), data = fw)</w:t>
+      <w:proofErr w:type="gramStart"/>
+      <w:r>
+        <w:rPr>
+          <w:rFonts w:ascii="Consolas" w:eastAsia="Times New Roman" w:hAnsi="Consolas" w:cs="Courier New"/>
+          <w:color w:val="FCFFE0"/>
+          <w:sz w:val="20"/>
+          <w:szCs w:val="20"/>
+          <w:bdr w:val="none" w:sz="0" w:space="0" w:color="auto" w:frame="1"/>
+        </w:rPr>
+        <w:t>mfp(</w:t>
+      </w:r>
+      <w:proofErr w:type="gramEnd"/>
+      <w:r>
+        <w:rPr>
+          <w:rFonts w:ascii="Consolas" w:eastAsia="Times New Roman" w:hAnsi="Consolas" w:cs="Courier New"/>
+          <w:color w:val="FCFFE0"/>
+          <w:sz w:val="20"/>
+          <w:szCs w:val="20"/>
+          <w:bdr w:val="none" w:sz="0" w:space="0" w:color="auto" w:frame="1"/>
+        </w:rPr>
+        <w:t>formula = ap.sqrt ~ fp(bw.c), data = fw)</w:t>
       </w:r>
     </w:p>
     <w:p>
@@ -5461,7 +6185,29 @@
           <w:szCs w:val="20"/>
           <w:bdr w:val="none" w:sz="0" w:space="0" w:color="auto" w:frame="1"/>
         </w:rPr>
-        <w:t xml:space="preserve">     df.initial select alpha df.final power1 power2</w:t>
+        <w:t xml:space="preserve">     </w:t>
+      </w:r>
+      <w:proofErr w:type="gramStart"/>
+      <w:r>
+        <w:rPr>
+          <w:rFonts w:ascii="Consolas" w:eastAsia="Times New Roman" w:hAnsi="Consolas" w:cs="Courier New"/>
+          <w:color w:val="FCFFE0"/>
+          <w:sz w:val="20"/>
+          <w:szCs w:val="20"/>
+          <w:bdr w:val="none" w:sz="0" w:space="0" w:color="auto" w:frame="1"/>
+        </w:rPr>
+        <w:t>df.initial</w:t>
+      </w:r>
+      <w:proofErr w:type="gramEnd"/>
+      <w:r>
+        <w:rPr>
+          <w:rFonts w:ascii="Consolas" w:eastAsia="Times New Roman" w:hAnsi="Consolas" w:cs="Courier New"/>
+          <w:color w:val="FCFFE0"/>
+          <w:sz w:val="20"/>
+          <w:szCs w:val="20"/>
+          <w:bdr w:val="none" w:sz="0" w:space="0" w:color="auto" w:frame="1"/>
+        </w:rPr>
+        <w:t xml:space="preserve"> select alpha df.final power1 power2</w:t>
       </w:r>
     </w:p>
     <w:p>
@@ -5503,7 +6249,29 @@
           <w:szCs w:val="20"/>
           <w:bdr w:val="none" w:sz="0" w:space="0" w:color="auto" w:frame="1"/>
         </w:rPr>
-        <w:t>bw.c          4      1  0.05        4      3      3</w:t>
+        <w:t xml:space="preserve">bw.c          4      </w:t>
+      </w:r>
+      <w:proofErr w:type="gramStart"/>
+      <w:r>
+        <w:rPr>
+          <w:rFonts w:ascii="Consolas" w:eastAsia="Times New Roman" w:hAnsi="Consolas" w:cs="Courier New"/>
+          <w:color w:val="FCFFE0"/>
+          <w:sz w:val="20"/>
+          <w:szCs w:val="20"/>
+          <w:bdr w:val="none" w:sz="0" w:space="0" w:color="auto" w:frame="1"/>
+        </w:rPr>
+        <w:t>1  0.05</w:t>
+      </w:r>
+      <w:proofErr w:type="gramEnd"/>
+      <w:r>
+        <w:rPr>
+          <w:rFonts w:ascii="Consolas" w:eastAsia="Times New Roman" w:hAnsi="Consolas" w:cs="Courier New"/>
+          <w:color w:val="FCFFE0"/>
+          <w:sz w:val="20"/>
+          <w:szCs w:val="20"/>
+          <w:bdr w:val="none" w:sz="0" w:space="0" w:color="auto" w:frame="1"/>
+        </w:rPr>
+        <w:t xml:space="preserve">        4      3      3</w:t>
       </w:r>
     </w:p>
     <w:p>
@@ -5693,7 +6461,29 @@
           <w:szCs w:val="20"/>
           <w:bdr w:val="none" w:sz="0" w:space="0" w:color="auto" w:frame="1"/>
         </w:rPr>
-        <w:t>bw.c I(((bw.c+1738)/1000)^3)+I(((bw.c+1738)/1000)^3*log(((bw.c+1738)/1000)))</w:t>
+        <w:t>bw.c I(((bw.c+1738)/</w:t>
+      </w:r>
+      <w:proofErr w:type="gramStart"/>
+      <w:r>
+        <w:rPr>
+          <w:rFonts w:ascii="Consolas" w:eastAsia="Times New Roman" w:hAnsi="Consolas" w:cs="Courier New"/>
+          <w:color w:val="FCFFE0"/>
+          <w:sz w:val="20"/>
+          <w:szCs w:val="20"/>
+          <w:bdr w:val="none" w:sz="0" w:space="0" w:color="auto" w:frame="1"/>
+        </w:rPr>
+        <w:t>1000)^</w:t>
+      </w:r>
+      <w:proofErr w:type="gramEnd"/>
+      <w:r>
+        <w:rPr>
+          <w:rFonts w:ascii="Consolas" w:eastAsia="Times New Roman" w:hAnsi="Consolas" w:cs="Courier New"/>
+          <w:color w:val="FCFFE0"/>
+          <w:sz w:val="20"/>
+          <w:szCs w:val="20"/>
+          <w:bdr w:val="none" w:sz="0" w:space="0" w:color="auto" w:frame="1"/>
+        </w:rPr>
+        <w:t>3)+I(((bw.c+1738)/1000)^3*log(((bw.c+1738)/1000)))</w:t>
       </w:r>
     </w:p>
     <w:p>
@@ -5925,7 +6715,29 @@
           <w:szCs w:val="20"/>
           <w:bdr w:val="none" w:sz="0" w:space="0" w:color="auto" w:frame="1"/>
         </w:rPr>
-        <w:t>Degrees of Freedom: 250 Total (i.e. Null);  248 Residual</w:t>
+        <w:t>Degrees of Freedom: 250 Total (i.e. Null</w:t>
+      </w:r>
+      <w:proofErr w:type="gramStart"/>
+      <w:r>
+        <w:rPr>
+          <w:rFonts w:ascii="Consolas" w:eastAsia="Times New Roman" w:hAnsi="Consolas" w:cs="Courier New"/>
+          <w:color w:val="FCFFE0"/>
+          <w:sz w:val="20"/>
+          <w:szCs w:val="20"/>
+          <w:bdr w:val="none" w:sz="0" w:space="0" w:color="auto" w:frame="1"/>
+        </w:rPr>
+        <w:t>);  248</w:t>
+      </w:r>
+      <w:proofErr w:type="gramEnd"/>
+      <w:r>
+        <w:rPr>
+          <w:rFonts w:ascii="Consolas" w:eastAsia="Times New Roman" w:hAnsi="Consolas" w:cs="Courier New"/>
+          <w:color w:val="FCFFE0"/>
+          <w:sz w:val="20"/>
+          <w:szCs w:val="20"/>
+          <w:bdr w:val="none" w:sz="0" w:space="0" w:color="auto" w:frame="1"/>
+        </w:rPr>
+        <w:t xml:space="preserve"> Residual</w:t>
       </w:r>
     </w:p>
     <w:p>
@@ -6036,6 +6848,147 @@
     </w:p>
     <w:p>
       <w:pPr>
+        <w:spacing w:before="120" w:after="0" w:line="240" w:lineRule="auto"/>
+        <w:rPr>
+          <w:rFonts w:ascii="Calibri" w:eastAsia="Times New Roman" w:hAnsi="Calibri" w:cs="Calibri"/>
+          <w:color w:val="000000"/>
+        </w:rPr>
+      </w:pPr>
+    </w:p>
+    <w:p>
+      <w:pPr>
+        <w:spacing w:before="120" w:after="0" w:line="240" w:lineRule="auto"/>
+        <w:contextualSpacing/>
+        <w:rPr>
+          <w:rFonts w:ascii="Calibri" w:eastAsia="Times New Roman" w:hAnsi="Calibri" w:cs="Calibri"/>
+          <w:color w:val="000000"/>
+        </w:rPr>
+      </w:pPr>
+      <w:r>
+        <w:rPr>
+          <w:rFonts w:ascii="Calibri" w:eastAsia="Times New Roman" w:hAnsi="Calibri" w:cs="Calibri"/>
+          <w:color w:val="000000"/>
+        </w:rPr>
+        <w:t xml:space="preserve">The fractional polynomials approach returned 3 and 3 for the powers. This translates to </w:t>
+      </w:r>
+      <m:oMath>
+        <m:sSup>
+          <m:sSupPr>
+            <m:ctrlPr>
+              <w:rPr>
+                <w:rFonts w:ascii="Cambria Math" w:eastAsia="Times New Roman" w:hAnsi="Cambria Math" w:cs="Calibri"/>
+                <w:i/>
+                <w:color w:val="000000"/>
+              </w:rPr>
+            </m:ctrlPr>
+          </m:sSupPr>
+          <m:e>
+            <m:r>
+              <w:rPr>
+                <w:rFonts w:ascii="Cambria Math" w:eastAsia="Times New Roman" w:hAnsi="Cambria Math" w:cs="Calibri"/>
+                <w:color w:val="000000"/>
+              </w:rPr>
+              <m:t>x</m:t>
+            </m:r>
+          </m:e>
+          <m:sup>
+            <m:r>
+              <w:rPr>
+                <w:rFonts w:ascii="Cambria Math" w:eastAsia="Times New Roman" w:hAnsi="Cambria Math" w:cs="Calibri"/>
+                <w:color w:val="000000"/>
+              </w:rPr>
+              <m:t>3</m:t>
+            </m:r>
+          </m:sup>
+        </m:sSup>
+        <m:r>
+          <w:rPr>
+            <w:rFonts w:ascii="Cambria Math" w:eastAsia="Times New Roman" w:hAnsi="Cambria Math" w:cs="Calibri"/>
+            <w:color w:val="000000"/>
+          </w:rPr>
+          <m:t>+</m:t>
+        </m:r>
+        <m:sSup>
+          <m:sSupPr>
+            <m:ctrlPr>
+              <w:rPr>
+                <w:rFonts w:ascii="Cambria Math" w:eastAsia="Times New Roman" w:hAnsi="Cambria Math" w:cs="Calibri"/>
+                <w:i/>
+                <w:color w:val="000000"/>
+              </w:rPr>
+            </m:ctrlPr>
+          </m:sSupPr>
+          <m:e>
+            <m:r>
+              <w:rPr>
+                <w:rFonts w:ascii="Cambria Math" w:eastAsia="Times New Roman" w:hAnsi="Cambria Math" w:cs="Calibri"/>
+                <w:color w:val="000000"/>
+              </w:rPr>
+              <m:t>x</m:t>
+            </m:r>
+          </m:e>
+          <m:sup>
+            <m:r>
+              <w:rPr>
+                <w:rFonts w:ascii="Cambria Math" w:eastAsia="Times New Roman" w:hAnsi="Cambria Math" w:cs="Calibri"/>
+                <w:color w:val="000000"/>
+              </w:rPr>
+              <m:t>3</m:t>
+            </m:r>
+          </m:sup>
+        </m:sSup>
+        <m:func>
+          <m:funcPr>
+            <m:ctrlPr>
+              <w:rPr>
+                <w:rFonts w:ascii="Cambria Math" w:eastAsia="Times New Roman" w:hAnsi="Cambria Math" w:cs="Calibri"/>
+                <w:color w:val="000000"/>
+              </w:rPr>
+            </m:ctrlPr>
+          </m:funcPr>
+          <m:fName>
+            <m:r>
+              <m:rPr>
+                <m:sty m:val="p"/>
+              </m:rPr>
+              <w:rPr>
+                <w:rFonts w:ascii="Cambria Math" w:eastAsia="Times New Roman" w:hAnsi="Cambria Math" w:cs="Calibri"/>
+                <w:color w:val="000000"/>
+              </w:rPr>
+              <m:t>ln</m:t>
+            </m:r>
+          </m:fName>
+          <m:e>
+            <m:r>
+              <w:rPr>
+                <w:rFonts w:ascii="Cambria Math" w:eastAsia="Times New Roman" w:hAnsi="Cambria Math" w:cs="Calibri"/>
+                <w:color w:val="000000"/>
+              </w:rPr>
+              <m:t>(x)</m:t>
+            </m:r>
+          </m:e>
+        </m:func>
+      </m:oMath>
+      <w:r>
+        <w:rPr>
+          <w:rFonts w:ascii="Calibri" w:eastAsia="Times New Roman" w:hAnsi="Calibri" w:cs="Calibri"/>
+          <w:color w:val="000000"/>
+        </w:rPr>
+        <w:t>.</w:t>
+      </w:r>
+    </w:p>
+    <w:p>
+      <w:pPr>
+        <w:spacing w:before="120" w:after="0" w:line="240" w:lineRule="auto"/>
+        <w:contextualSpacing/>
+        <w:rPr>
+          <w:rFonts w:ascii="Calibri" w:eastAsia="Times New Roman" w:hAnsi="Calibri" w:cs="Calibri"/>
+          <w:color w:val="000000"/>
+        </w:rPr>
+      </w:pPr>
+    </w:p>
+    <w:p>
+      <w:pPr>
         <w:shd w:val="clear" w:color="auto" w:fill="0B0A09"/>
         <w:tabs>
           <w:tab w:val="left" w:pos="916"/>
@@ -6071,7 +7024,28 @@
           <w:sz w:val="20"/>
           <w:szCs w:val="20"/>
         </w:rPr>
-        <w:t>&gt; lm(ap.sqrt ~ I(((bw.c+1738)/1000)^3)+I(((bw.c+1738)/1000)^3*log(((bw.c+1738)/1000))), data = fw) %&gt;% summary()</w:t>
+        <w:lastRenderedPageBreak/>
+        <w:t xml:space="preserve">&gt; </w:t>
+      </w:r>
+      <w:proofErr w:type="gramStart"/>
+      <w:r>
+        <w:rPr>
+          <w:rFonts w:ascii="Consolas" w:eastAsia="Times New Roman" w:hAnsi="Consolas" w:cs="Courier New"/>
+          <w:color w:val="949C8B"/>
+          <w:sz w:val="20"/>
+          <w:szCs w:val="20"/>
+        </w:rPr>
+        <w:t>lm(</w:t>
+      </w:r>
+      <w:proofErr w:type="gramEnd"/>
+      <w:r>
+        <w:rPr>
+          <w:rFonts w:ascii="Consolas" w:eastAsia="Times New Roman" w:hAnsi="Consolas" w:cs="Courier New"/>
+          <w:color w:val="949C8B"/>
+          <w:sz w:val="20"/>
+          <w:szCs w:val="20"/>
+        </w:rPr>
+        <w:t>ap.sqrt ~ I(((bw.c+1738)/1000)^3)+I(((bw.c+1738)/1000)^3*log(((bw.c+1738)/1000))), data = fw) %&gt;% summary()</w:t>
       </w:r>
     </w:p>
     <w:p>
@@ -6179,15 +7153,27 @@
           <w:bdr w:val="none" w:sz="0" w:space="0" w:color="auto" w:frame="1"/>
         </w:rPr>
       </w:pPr>
-      <w:r>
-        <w:rPr>
-          <w:rFonts w:ascii="Consolas" w:eastAsia="Times New Roman" w:hAnsi="Consolas" w:cs="Courier New"/>
-          <w:color w:val="FCFFE0"/>
-          <w:sz w:val="20"/>
-          <w:szCs w:val="20"/>
-          <w:bdr w:val="none" w:sz="0" w:space="0" w:color="auto" w:frame="1"/>
-        </w:rPr>
-        <w:t xml:space="preserve">lm(formula = ap.sqrt ~ I(((bw.c + 1738)/1000)^3) + I(((bw.c + </w:t>
+      <w:proofErr w:type="gramStart"/>
+      <w:r>
+        <w:rPr>
+          <w:rFonts w:ascii="Consolas" w:eastAsia="Times New Roman" w:hAnsi="Consolas" w:cs="Courier New"/>
+          <w:color w:val="FCFFE0"/>
+          <w:sz w:val="20"/>
+          <w:szCs w:val="20"/>
+          <w:bdr w:val="none" w:sz="0" w:space="0" w:color="auto" w:frame="1"/>
+        </w:rPr>
+        <w:t>lm(</w:t>
+      </w:r>
+      <w:proofErr w:type="gramEnd"/>
+      <w:r>
+        <w:rPr>
+          <w:rFonts w:ascii="Consolas" w:eastAsia="Times New Roman" w:hAnsi="Consolas" w:cs="Courier New"/>
+          <w:color w:val="FCFFE0"/>
+          <w:sz w:val="20"/>
+          <w:szCs w:val="20"/>
+          <w:bdr w:val="none" w:sz="0" w:space="0" w:color="auto" w:frame="1"/>
+        </w:rPr>
+        <w:t xml:space="preserve">formula = ap.sqrt ~ I(((bw.c + 1738)/1000)^3) + I(((bw.c + </w:t>
       </w:r>
     </w:p>
     <w:p>
@@ -6229,7 +7215,29 @@
           <w:szCs w:val="20"/>
           <w:bdr w:val="none" w:sz="0" w:space="0" w:color="auto" w:frame="1"/>
         </w:rPr>
-        <w:t xml:space="preserve">    1738)/1000)^3 * log(((bw.c + 1738)/1000))), data = fw)</w:t>
+        <w:t xml:space="preserve">    1738)/</w:t>
+      </w:r>
+      <w:proofErr w:type="gramStart"/>
+      <w:r>
+        <w:rPr>
+          <w:rFonts w:ascii="Consolas" w:eastAsia="Times New Roman" w:hAnsi="Consolas" w:cs="Courier New"/>
+          <w:color w:val="FCFFE0"/>
+          <w:sz w:val="20"/>
+          <w:szCs w:val="20"/>
+          <w:bdr w:val="none" w:sz="0" w:space="0" w:color="auto" w:frame="1"/>
+        </w:rPr>
+        <w:t>1000)^</w:t>
+      </w:r>
+      <w:proofErr w:type="gramEnd"/>
+      <w:r>
+        <w:rPr>
+          <w:rFonts w:ascii="Consolas" w:eastAsia="Times New Roman" w:hAnsi="Consolas" w:cs="Courier New"/>
+          <w:color w:val="FCFFE0"/>
+          <w:sz w:val="20"/>
+          <w:szCs w:val="20"/>
+          <w:bdr w:val="none" w:sz="0" w:space="0" w:color="auto" w:frame="1"/>
+        </w:rPr>
+        <w:t>3 * log(((bw.c + 1738)/1000))), data = fw)</w:t>
       </w:r>
     </w:p>
     <w:p>
@@ -6387,7 +7395,29 @@
           <w:szCs w:val="20"/>
           <w:bdr w:val="none" w:sz="0" w:space="0" w:color="auto" w:frame="1"/>
         </w:rPr>
-        <w:t xml:space="preserve">-0.240428 -0.057729  0.006926  0.061134  0.198709 </w:t>
+        <w:t>-0.240428 -0.</w:t>
+      </w:r>
+      <w:proofErr w:type="gramStart"/>
+      <w:r>
+        <w:rPr>
+          <w:rFonts w:ascii="Consolas" w:eastAsia="Times New Roman" w:hAnsi="Consolas" w:cs="Courier New"/>
+          <w:color w:val="FCFFE0"/>
+          <w:sz w:val="20"/>
+          <w:szCs w:val="20"/>
+          <w:bdr w:val="none" w:sz="0" w:space="0" w:color="auto" w:frame="1"/>
+        </w:rPr>
+        <w:t>057729  0.006926</w:t>
+      </w:r>
+      <w:proofErr w:type="gramEnd"/>
+      <w:r>
+        <w:rPr>
+          <w:rFonts w:ascii="Consolas" w:eastAsia="Times New Roman" w:hAnsi="Consolas" w:cs="Courier New"/>
+          <w:color w:val="FCFFE0"/>
+          <w:sz w:val="20"/>
+          <w:szCs w:val="20"/>
+          <w:bdr w:val="none" w:sz="0" w:space="0" w:color="auto" w:frame="1"/>
+        </w:rPr>
+        <w:t xml:space="preserve">  0.061134  0.198709 </w:t>
       </w:r>
     </w:p>
     <w:p>
@@ -6545,8 +7575,29 @@
           <w:szCs w:val="20"/>
           <w:bdr w:val="none" w:sz="0" w:space="0" w:color="auto" w:frame="1"/>
         </w:rPr>
-        <w:lastRenderedPageBreak/>
-        <w:t>(Intercept)                                            0.287925   0.009369  30.731  &lt; 2e-16 ***</w:t>
+        <w:t>(</w:t>
+      </w:r>
+      <w:proofErr w:type="gramStart"/>
+      <w:r>
+        <w:rPr>
+          <w:rFonts w:ascii="Consolas" w:eastAsia="Times New Roman" w:hAnsi="Consolas" w:cs="Courier New"/>
+          <w:color w:val="FCFFE0"/>
+          <w:sz w:val="20"/>
+          <w:szCs w:val="20"/>
+          <w:bdr w:val="none" w:sz="0" w:space="0" w:color="auto" w:frame="1"/>
+        </w:rPr>
+        <w:t xml:space="preserve">Intercept)   </w:t>
+      </w:r>
+      <w:proofErr w:type="gramEnd"/>
+      <w:r>
+        <w:rPr>
+          <w:rFonts w:ascii="Consolas" w:eastAsia="Times New Roman" w:hAnsi="Consolas" w:cs="Courier New"/>
+          <w:color w:val="FCFFE0"/>
+          <w:sz w:val="20"/>
+          <w:szCs w:val="20"/>
+          <w:bdr w:val="none" w:sz="0" w:space="0" w:color="auto" w:frame="1"/>
+        </w:rPr>
+        <w:t xml:space="preserve">                                         0.287925   0.009369  30.731  &lt; 2e-16 ***</w:t>
       </w:r>
     </w:p>
     <w:p>
@@ -6580,15 +7631,27 @@
           <w:bdr w:val="none" w:sz="0" w:space="0" w:color="auto" w:frame="1"/>
         </w:rPr>
       </w:pPr>
-      <w:r>
-        <w:rPr>
-          <w:rFonts w:ascii="Consolas" w:eastAsia="Times New Roman" w:hAnsi="Consolas" w:cs="Courier New"/>
-          <w:color w:val="FCFFE0"/>
-          <w:sz w:val="20"/>
-          <w:szCs w:val="20"/>
-          <w:bdr w:val="none" w:sz="0" w:space="0" w:color="auto" w:frame="1"/>
-        </w:rPr>
-        <w:t>I(((bw.c + 1738)/1000)^3)                             -0.019612   0.002948  -6.652 1.84e-10 ***</w:t>
+      <w:proofErr w:type="gramStart"/>
+      <w:r>
+        <w:rPr>
+          <w:rFonts w:ascii="Consolas" w:eastAsia="Times New Roman" w:hAnsi="Consolas" w:cs="Courier New"/>
+          <w:color w:val="FCFFE0"/>
+          <w:sz w:val="20"/>
+          <w:szCs w:val="20"/>
+          <w:bdr w:val="none" w:sz="0" w:space="0" w:color="auto" w:frame="1"/>
+        </w:rPr>
+        <w:t>I(</w:t>
+      </w:r>
+      <w:proofErr w:type="gramEnd"/>
+      <w:r>
+        <w:rPr>
+          <w:rFonts w:ascii="Consolas" w:eastAsia="Times New Roman" w:hAnsi="Consolas" w:cs="Courier New"/>
+          <w:color w:val="FCFFE0"/>
+          <w:sz w:val="20"/>
+          <w:szCs w:val="20"/>
+          <w:bdr w:val="none" w:sz="0" w:space="0" w:color="auto" w:frame="1"/>
+        </w:rPr>
+        <w:t>((bw.c + 1738)/1000)^3)                             -0.019612   0.002948  -6.652 1.84e-10 ***</w:t>
       </w:r>
     </w:p>
     <w:p>
@@ -6622,15 +7685,27 @@
           <w:bdr w:val="none" w:sz="0" w:space="0" w:color="auto" w:frame="1"/>
         </w:rPr>
       </w:pPr>
-      <w:r>
-        <w:rPr>
-          <w:rFonts w:ascii="Consolas" w:eastAsia="Times New Roman" w:hAnsi="Consolas" w:cs="Courier New"/>
-          <w:color w:val="FCFFE0"/>
-          <w:sz w:val="20"/>
-          <w:szCs w:val="20"/>
-          <w:bdr w:val="none" w:sz="0" w:space="0" w:color="auto" w:frame="1"/>
-        </w:rPr>
-        <w:t>I(((bw.c + 1738)/1000)^3 * log(((bw.c + 1738)/1000)))  0.014428   0.002278   6.334 1.11e-09 ***</w:t>
+      <w:proofErr w:type="gramStart"/>
+      <w:r>
+        <w:rPr>
+          <w:rFonts w:ascii="Consolas" w:eastAsia="Times New Roman" w:hAnsi="Consolas" w:cs="Courier New"/>
+          <w:color w:val="FCFFE0"/>
+          <w:sz w:val="20"/>
+          <w:szCs w:val="20"/>
+          <w:bdr w:val="none" w:sz="0" w:space="0" w:color="auto" w:frame="1"/>
+        </w:rPr>
+        <w:t>I(</w:t>
+      </w:r>
+      <w:proofErr w:type="gramEnd"/>
+      <w:r>
+        <w:rPr>
+          <w:rFonts w:ascii="Consolas" w:eastAsia="Times New Roman" w:hAnsi="Consolas" w:cs="Courier New"/>
+          <w:color w:val="FCFFE0"/>
+          <w:sz w:val="20"/>
+          <w:szCs w:val="20"/>
+          <w:bdr w:val="none" w:sz="0" w:space="0" w:color="auto" w:frame="1"/>
+        </w:rPr>
+        <w:t>((bw.c + 1738)/1000)^3 * log(((bw.c + 1738)/1000)))  0.014428   0.002278   6.334 1.11e-09 ***</w:t>
       </w:r>
     </w:p>
     <w:p>
@@ -6714,7 +7789,29 @@
           <w:szCs w:val="20"/>
           <w:bdr w:val="none" w:sz="0" w:space="0" w:color="auto" w:frame="1"/>
         </w:rPr>
-        <w:t>Signif. codes:  0 ‘***’ 0.001 ‘**’ 0.01 ‘*’ 0.05 ‘.’ 0.1 ‘ ’ 1</w:t>
+        <w:t xml:space="preserve">Signif. codes:  0 ‘***’ 0.001 ‘**’ 0.01 ‘*’ 0.05 ‘.’ 0.1 </w:t>
+      </w:r>
+      <w:proofErr w:type="gramStart"/>
+      <w:r>
+        <w:rPr>
+          <w:rFonts w:ascii="Consolas" w:eastAsia="Times New Roman" w:hAnsi="Consolas" w:cs="Courier New"/>
+          <w:color w:val="FCFFE0"/>
+          <w:sz w:val="20"/>
+          <w:szCs w:val="20"/>
+          <w:bdr w:val="none" w:sz="0" w:space="0" w:color="auto" w:frame="1"/>
+        </w:rPr>
+        <w:t>‘ ’</w:t>
+      </w:r>
+      <w:proofErr w:type="gramEnd"/>
+      <w:r>
+        <w:rPr>
+          <w:rFonts w:ascii="Consolas" w:eastAsia="Times New Roman" w:hAnsi="Consolas" w:cs="Courier New"/>
+          <w:color w:val="FCFFE0"/>
+          <w:sz w:val="20"/>
+          <w:szCs w:val="20"/>
+          <w:bdr w:val="none" w:sz="0" w:space="0" w:color="auto" w:frame="1"/>
+        </w:rPr>
+        <w:t xml:space="preserve"> 1</w:t>
       </w:r>
     </w:p>
     <w:p>
@@ -6882,12 +7979,45 @@
           <w:szCs w:val="20"/>
           <w:bdr w:val="none" w:sz="0" w:space="0" w:color="auto" w:frame="1"/>
         </w:rPr>
-        <w:t>F-statistic: 23.91 on 2 and 248 DF,  p-value: 3.208e-10</w:t>
+        <w:t xml:space="preserve">F-statistic: 23.91 on 2 and 248 </w:t>
+      </w:r>
+      <w:proofErr w:type="gramStart"/>
+      <w:r>
+        <w:rPr>
+          <w:rFonts w:ascii="Consolas" w:eastAsia="Times New Roman" w:hAnsi="Consolas" w:cs="Courier New"/>
+          <w:color w:val="FCFFE0"/>
+          <w:sz w:val="20"/>
+          <w:szCs w:val="20"/>
+          <w:bdr w:val="none" w:sz="0" w:space="0" w:color="auto" w:frame="1"/>
+        </w:rPr>
+        <w:t>DF,  p</w:t>
+      </w:r>
+      <w:proofErr w:type="gramEnd"/>
+      <w:r>
+        <w:rPr>
+          <w:rFonts w:ascii="Consolas" w:eastAsia="Times New Roman" w:hAnsi="Consolas" w:cs="Courier New"/>
+          <w:color w:val="FCFFE0"/>
+          <w:sz w:val="20"/>
+          <w:szCs w:val="20"/>
+          <w:bdr w:val="none" w:sz="0" w:space="0" w:color="auto" w:frame="1"/>
+        </w:rPr>
+        <w:t>-value: 3.208e-10</w:t>
       </w:r>
     </w:p>
     <w:p>
       <w:pPr>
         <w:spacing w:before="120" w:after="0" w:line="240" w:lineRule="auto"/>
+        <w:contextualSpacing/>
+        <w:rPr>
+          <w:rFonts w:ascii="Calibri" w:eastAsia="Times New Roman" w:hAnsi="Calibri" w:cs="Calibri"/>
+          <w:color w:val="000000"/>
+        </w:rPr>
+      </w:pPr>
+    </w:p>
+    <w:p>
+      <w:pPr>
+        <w:spacing w:before="120" w:after="0" w:line="240" w:lineRule="auto"/>
+        <w:contextualSpacing/>
         <w:rPr>
           <w:rFonts w:ascii="Calibri" w:eastAsia="Times New Roman" w:hAnsi="Calibri" w:cs="Calibri"/>
           <w:color w:val="000000"/>
@@ -7324,14 +8454,7 @@
               <w:rFonts w:ascii="Cambria Math" w:eastAsia="Times New Roman" w:hAnsi="Cambria Math" w:cs="Calibri"/>
               <w:color w:val="000000"/>
             </w:rPr>
-            <m:t>=0.16</m:t>
-          </m:r>
-          <m:r>
-            <w:rPr>
-              <w:rFonts w:ascii="Cambria Math" w:eastAsia="Times New Roman" w:hAnsi="Cambria Math" w:cs="Calibri"/>
-              <w:color w:val="000000"/>
-            </w:rPr>
-            <m:t>2</m:t>
+            <m:t>=0.162</m:t>
           </m:r>
         </m:oMath>
       </m:oMathPara>
@@ -7393,14 +8516,7 @@
               <w:rFonts w:ascii="Cambria Math" w:eastAsia="Times New Roman" w:hAnsi="Cambria Math" w:cs="Calibri"/>
               <w:color w:val="000000"/>
             </w:rPr>
-            <m:t>=0.15</m:t>
-          </m:r>
-          <m:r>
-            <w:rPr>
-              <w:rFonts w:ascii="Cambria Math" w:eastAsia="Times New Roman" w:hAnsi="Cambria Math" w:cs="Calibri"/>
-              <w:color w:val="000000"/>
-            </w:rPr>
-            <m:t>49</m:t>
+            <m:t>=0.1549</m:t>
           </m:r>
         </m:oMath>
       </m:oMathPara>
@@ -7451,7 +8567,27 @@
           <w:sz w:val="20"/>
           <w:szCs w:val="20"/>
         </w:rPr>
-        <w:t>&gt; lm(ap.sqrt ~ I(((bw.c+1738)/1000)^3) + I(((bw.c+1738)/1000)^3*log(((bw.c+1738)/1000))), data = fw) %&gt;% pred_r_squared()</w:t>
+        <w:t xml:space="preserve">&gt; </w:t>
+      </w:r>
+      <w:proofErr w:type="gramStart"/>
+      <w:r>
+        <w:rPr>
+          <w:rFonts w:ascii="Consolas" w:eastAsia="Times New Roman" w:hAnsi="Consolas" w:cs="Courier New"/>
+          <w:color w:val="949C8B"/>
+          <w:sz w:val="20"/>
+          <w:szCs w:val="20"/>
+        </w:rPr>
+        <w:t>lm(</w:t>
+      </w:r>
+      <w:proofErr w:type="gramEnd"/>
+      <w:r>
+        <w:rPr>
+          <w:rFonts w:ascii="Consolas" w:eastAsia="Times New Roman" w:hAnsi="Consolas" w:cs="Courier New"/>
+          <w:color w:val="949C8B"/>
+          <w:sz w:val="20"/>
+          <w:szCs w:val="20"/>
+        </w:rPr>
+        <w:t>ap.sqrt ~ I(((bw.c+1738)/1000)^3) + I(((bw.c+1738)/1000)^3*log(((bw.c+1738)/1000))), data = fw) %&gt;% pred_r_squared()</w:t>
       </w:r>
     </w:p>
     <w:p>
@@ -7637,7 +8773,23 @@
                 <w:rFonts w:ascii="Calibri" w:eastAsia="Times New Roman" w:hAnsi="Calibri" w:cs="Calibri"/>
                 <w:color w:val="000000"/>
               </w:rPr>
-              <w:t>Create a regression model for the relationship between ap.sqrt and birthweight category. Report the model, r-squared, adjusted r-squared, and predicted r-squared for Model 3 below.</w:t>
+              <w:t xml:space="preserve">Create a regression model for the relationship between </w:t>
+            </w:r>
+            <w:proofErr w:type="gramStart"/>
+            <w:r>
+              <w:rPr>
+                <w:rFonts w:ascii="Calibri" w:eastAsia="Times New Roman" w:hAnsi="Calibri" w:cs="Calibri"/>
+                <w:color w:val="000000"/>
+              </w:rPr>
+              <w:t>ap.sqrt</w:t>
+            </w:r>
+            <w:proofErr w:type="gramEnd"/>
+            <w:r>
+              <w:rPr>
+                <w:rFonts w:ascii="Calibri" w:eastAsia="Times New Roman" w:hAnsi="Calibri" w:cs="Calibri"/>
+                <w:color w:val="000000"/>
+              </w:rPr>
+              <w:t xml:space="preserve"> and birthweight category. Report the model, r-squared, adjusted r-squared, and predicted r-squared for Model 3 below.</w:t>
             </w:r>
           </w:p>
           <w:p>
@@ -7655,12 +8807,21 @@
               </w:rPr>
               <w:t xml:space="preserve">Hint: </w:t>
             </w:r>
+            <w:proofErr w:type="gramStart"/>
             <w:r>
               <w:rPr>
                 <w:rFonts w:ascii="Calibri" w:eastAsia="Times New Roman" w:hAnsi="Calibri" w:cs="Calibri"/>
                 <w:color w:val="000000"/>
               </w:rPr>
-              <w:t>gtools::quantcut().</w:t>
+              <w:t>gtools::</w:t>
+            </w:r>
+            <w:proofErr w:type="gramEnd"/>
+            <w:r>
+              <w:rPr>
+                <w:rFonts w:ascii="Calibri" w:eastAsia="Times New Roman" w:hAnsi="Calibri" w:cs="Calibri"/>
+                <w:color w:val="000000"/>
+              </w:rPr>
+              <w:t>quantcut().</w:t>
             </w:r>
             <w:r>
               <w:rPr>
@@ -7799,7 +8960,27 @@
           <w:sz w:val="20"/>
           <w:szCs w:val="20"/>
         </w:rPr>
-        <w:t>+   mutate(bw.quint = quantcut(bw, q = 5, labels = F))</w:t>
+        <w:t xml:space="preserve">+   </w:t>
+      </w:r>
+      <w:proofErr w:type="gramStart"/>
+      <w:r>
+        <w:rPr>
+          <w:rFonts w:ascii="Consolas" w:eastAsia="Times New Roman" w:hAnsi="Consolas" w:cs="Courier New"/>
+          <w:color w:val="949C8B"/>
+          <w:sz w:val="20"/>
+          <w:szCs w:val="20"/>
+        </w:rPr>
+        <w:t>mutate(</w:t>
+      </w:r>
+      <w:proofErr w:type="gramEnd"/>
+      <w:r>
+        <w:rPr>
+          <w:rFonts w:ascii="Consolas" w:eastAsia="Times New Roman" w:hAnsi="Consolas" w:cs="Courier New"/>
+          <w:color w:val="949C8B"/>
+          <w:sz w:val="20"/>
+          <w:szCs w:val="20"/>
+        </w:rPr>
+        <w:t>bw.quint = quantcut(bw, q = 5))</w:t>
       </w:r>
     </w:p>
     <w:p>
@@ -7839,7 +9020,28 @@
           <w:sz w:val="20"/>
           <w:szCs w:val="20"/>
         </w:rPr>
-        <w:t>&gt; lm(ap.sqrt ~ bw.quint, data = fw) %&gt;% summary()</w:t>
+        <w:lastRenderedPageBreak/>
+        <w:t xml:space="preserve">&gt; </w:t>
+      </w:r>
+      <w:proofErr w:type="gramStart"/>
+      <w:r>
+        <w:rPr>
+          <w:rFonts w:ascii="Consolas" w:eastAsia="Times New Roman" w:hAnsi="Consolas" w:cs="Courier New"/>
+          <w:color w:val="949C8B"/>
+          <w:sz w:val="20"/>
+          <w:szCs w:val="20"/>
+        </w:rPr>
+        <w:t>lm(</w:t>
+      </w:r>
+      <w:proofErr w:type="gramEnd"/>
+      <w:r>
+        <w:rPr>
+          <w:rFonts w:ascii="Consolas" w:eastAsia="Times New Roman" w:hAnsi="Consolas" w:cs="Courier New"/>
+          <w:color w:val="949C8B"/>
+          <w:sz w:val="20"/>
+          <w:szCs w:val="20"/>
+        </w:rPr>
+        <w:t>ap.sqrt ~ bw.quint, data = fw) %&gt;% summary()</w:t>
       </w:r>
     </w:p>
     <w:p>
@@ -7947,15 +9149,27 @@
           <w:bdr w:val="none" w:sz="0" w:space="0" w:color="auto" w:frame="1"/>
         </w:rPr>
       </w:pPr>
-      <w:r>
-        <w:rPr>
-          <w:rFonts w:ascii="Consolas" w:eastAsia="Times New Roman" w:hAnsi="Consolas" w:cs="Courier New"/>
-          <w:color w:val="FCFFE0"/>
-          <w:sz w:val="20"/>
-          <w:szCs w:val="20"/>
-          <w:bdr w:val="none" w:sz="0" w:space="0" w:color="auto" w:frame="1"/>
-        </w:rPr>
-        <w:t>lm(formula = ap.sqrt ~ bw.quint, data = fw)</w:t>
+      <w:proofErr w:type="gramStart"/>
+      <w:r>
+        <w:rPr>
+          <w:rFonts w:ascii="Consolas" w:eastAsia="Times New Roman" w:hAnsi="Consolas" w:cs="Courier New"/>
+          <w:color w:val="FCFFE0"/>
+          <w:sz w:val="20"/>
+          <w:szCs w:val="20"/>
+          <w:bdr w:val="none" w:sz="0" w:space="0" w:color="auto" w:frame="1"/>
+        </w:rPr>
+        <w:t>lm(</w:t>
+      </w:r>
+      <w:proofErr w:type="gramEnd"/>
+      <w:r>
+        <w:rPr>
+          <w:rFonts w:ascii="Consolas" w:eastAsia="Times New Roman" w:hAnsi="Consolas" w:cs="Courier New"/>
+          <w:color w:val="FCFFE0"/>
+          <w:sz w:val="20"/>
+          <w:szCs w:val="20"/>
+          <w:bdr w:val="none" w:sz="0" w:space="0" w:color="auto" w:frame="1"/>
+        </w:rPr>
+        <w:t>formula = ap.sqrt ~ bw.quint, data = fw)</w:t>
       </w:r>
     </w:p>
     <w:p>
@@ -8113,7 +9327,29 @@
           <w:szCs w:val="20"/>
           <w:bdr w:val="none" w:sz="0" w:space="0" w:color="auto" w:frame="1"/>
         </w:rPr>
-        <w:t xml:space="preserve">-0.235695 -0.054600  0.004617  0.067334  0.200130 </w:t>
+        <w:t>-0.241529 -0.</w:t>
+      </w:r>
+      <w:proofErr w:type="gramStart"/>
+      <w:r>
+        <w:rPr>
+          <w:rFonts w:ascii="Consolas" w:eastAsia="Times New Roman" w:hAnsi="Consolas" w:cs="Courier New"/>
+          <w:color w:val="FCFFE0"/>
+          <w:sz w:val="20"/>
+          <w:szCs w:val="20"/>
+          <w:bdr w:val="none" w:sz="0" w:space="0" w:color="auto" w:frame="1"/>
+        </w:rPr>
+        <w:t>051772  0.008693</w:t>
+      </w:r>
+      <w:proofErr w:type="gramEnd"/>
+      <w:r>
+        <w:rPr>
+          <w:rFonts w:ascii="Consolas" w:eastAsia="Times New Roman" w:hAnsi="Consolas" w:cs="Courier New"/>
+          <w:color w:val="FCFFE0"/>
+          <w:sz w:val="20"/>
+          <w:szCs w:val="20"/>
+          <w:bdr w:val="none" w:sz="0" w:space="0" w:color="auto" w:frame="1"/>
+        </w:rPr>
+        <w:t xml:space="preserve">  0.065421  0.219981 </w:t>
       </w:r>
     </w:p>
     <w:p>
@@ -8229,7 +9465,7 @@
           <w:szCs w:val="20"/>
           <w:bdr w:val="none" w:sz="0" w:space="0" w:color="auto" w:frame="1"/>
         </w:rPr>
-        <w:t xml:space="preserve">             Estimate Std. Error t value Pr(&gt;|t|)    </w:t>
+        <w:t xml:space="preserve">                             Estimate Std. Error t value Pr(&gt;|t|)    </w:t>
       </w:r>
     </w:p>
     <w:p>
@@ -8271,7 +9507,29 @@
           <w:szCs w:val="20"/>
           <w:bdr w:val="none" w:sz="0" w:space="0" w:color="auto" w:frame="1"/>
         </w:rPr>
-        <w:t>(Intercept)  0.298133   0.013450  22.166  &lt; 2e-16 ***</w:t>
+        <w:t>(</w:t>
+      </w:r>
+      <w:proofErr w:type="gramStart"/>
+      <w:r>
+        <w:rPr>
+          <w:rFonts w:ascii="Consolas" w:eastAsia="Times New Roman" w:hAnsi="Consolas" w:cs="Courier New"/>
+          <w:color w:val="FCFFE0"/>
+          <w:sz w:val="20"/>
+          <w:szCs w:val="20"/>
+          <w:bdr w:val="none" w:sz="0" w:space="0" w:color="auto" w:frame="1"/>
+        </w:rPr>
+        <w:t xml:space="preserve">Intercept)   </w:t>
+      </w:r>
+      <w:proofErr w:type="gramEnd"/>
+      <w:r>
+        <w:rPr>
+          <w:rFonts w:ascii="Consolas" w:eastAsia="Times New Roman" w:hAnsi="Consolas" w:cs="Courier New"/>
+          <w:color w:val="FCFFE0"/>
+          <w:sz w:val="20"/>
+          <w:szCs w:val="20"/>
+          <w:bdr w:val="none" w:sz="0" w:space="0" w:color="auto" w:frame="1"/>
+        </w:rPr>
+        <w:t xml:space="preserve">               0.276396   0.012302  22.468  &lt; 2e-16 ***</w:t>
       </w:r>
     </w:p>
     <w:p>
@@ -8305,15 +9563,27 @@
           <w:bdr w:val="none" w:sz="0" w:space="0" w:color="auto" w:frame="1"/>
         </w:rPr>
       </w:pPr>
-      <w:r>
-        <w:rPr>
-          <w:rFonts w:ascii="Consolas" w:eastAsia="Times New Roman" w:hAnsi="Consolas" w:cs="Courier New"/>
-          <w:color w:val="FCFFE0"/>
-          <w:sz w:val="20"/>
-          <w:szCs w:val="20"/>
-          <w:bdr w:val="none" w:sz="0" w:space="0" w:color="auto" w:frame="1"/>
-        </w:rPr>
-        <w:t>bw.quint    -0.020550   0.004063  -5.058 8.23e-07 ***</w:t>
+      <w:proofErr w:type="gramStart"/>
+      <w:r>
+        <w:rPr>
+          <w:rFonts w:ascii="Consolas" w:eastAsia="Times New Roman" w:hAnsi="Consolas" w:cs="Courier New"/>
+          <w:color w:val="FCFFE0"/>
+          <w:sz w:val="20"/>
+          <w:szCs w:val="20"/>
+          <w:bdr w:val="none" w:sz="0" w:space="0" w:color="auto" w:frame="1"/>
+        </w:rPr>
+        <w:t>bw.quint</w:t>
+      </w:r>
+      <w:proofErr w:type="gramEnd"/>
+      <w:r>
+        <w:rPr>
+          <w:rFonts w:ascii="Consolas" w:eastAsia="Times New Roman" w:hAnsi="Consolas" w:cs="Courier New"/>
+          <w:color w:val="FCFFE0"/>
+          <w:sz w:val="20"/>
+          <w:szCs w:val="20"/>
+          <w:bdr w:val="none" w:sz="0" w:space="0" w:color="auto" w:frame="1"/>
+        </w:rPr>
+        <w:t xml:space="preserve">(1.69e+03,2.35e+03] -0.006047   0.017484  -0.346  0.72975    </w:t>
       </w:r>
     </w:p>
     <w:p>
@@ -8347,15 +9617,27 @@
           <w:bdr w:val="none" w:sz="0" w:space="0" w:color="auto" w:frame="1"/>
         </w:rPr>
       </w:pPr>
-      <w:r>
-        <w:rPr>
-          <w:rFonts w:ascii="Consolas" w:eastAsia="Times New Roman" w:hAnsi="Consolas" w:cs="Courier New"/>
-          <w:color w:val="FCFFE0"/>
-          <w:sz w:val="20"/>
-          <w:szCs w:val="20"/>
-          <w:bdr w:val="none" w:sz="0" w:space="0" w:color="auto" w:frame="1"/>
-        </w:rPr>
-        <w:t>---</w:t>
+      <w:proofErr w:type="gramStart"/>
+      <w:r>
+        <w:rPr>
+          <w:rFonts w:ascii="Consolas" w:eastAsia="Times New Roman" w:hAnsi="Consolas" w:cs="Courier New"/>
+          <w:color w:val="FCFFE0"/>
+          <w:sz w:val="20"/>
+          <w:szCs w:val="20"/>
+          <w:bdr w:val="none" w:sz="0" w:space="0" w:color="auto" w:frame="1"/>
+        </w:rPr>
+        <w:t>bw.quint</w:t>
+      </w:r>
+      <w:proofErr w:type="gramEnd"/>
+      <w:r>
+        <w:rPr>
+          <w:rFonts w:ascii="Consolas" w:eastAsia="Times New Roman" w:hAnsi="Consolas" w:cs="Courier New"/>
+          <w:color w:val="FCFFE0"/>
+          <w:sz w:val="20"/>
+          <w:szCs w:val="20"/>
+          <w:bdr w:val="none" w:sz="0" w:space="0" w:color="auto" w:frame="1"/>
+        </w:rPr>
+        <w:t xml:space="preserve">(2.35e+03,2.94e+03] -0.033215   0.017484  -1.900  0.05864 .  </w:t>
       </w:r>
     </w:p>
     <w:p>
@@ -8389,15 +9671,27 @@
           <w:bdr w:val="none" w:sz="0" w:space="0" w:color="auto" w:frame="1"/>
         </w:rPr>
       </w:pPr>
-      <w:r>
-        <w:rPr>
-          <w:rFonts w:ascii="Consolas" w:eastAsia="Times New Roman" w:hAnsi="Consolas" w:cs="Courier New"/>
-          <w:color w:val="FCFFE0"/>
-          <w:sz w:val="20"/>
-          <w:szCs w:val="20"/>
-          <w:bdr w:val="none" w:sz="0" w:space="0" w:color="auto" w:frame="1"/>
-        </w:rPr>
-        <w:t>Signif. codes:  0 ‘***’ 0.001 ‘**’ 0.01 ‘*’ 0.05 ‘.’ 0.1 ‘ ’ 1</w:t>
+      <w:proofErr w:type="gramStart"/>
+      <w:r>
+        <w:rPr>
+          <w:rFonts w:ascii="Consolas" w:eastAsia="Times New Roman" w:hAnsi="Consolas" w:cs="Courier New"/>
+          <w:color w:val="FCFFE0"/>
+          <w:sz w:val="20"/>
+          <w:szCs w:val="20"/>
+          <w:bdr w:val="none" w:sz="0" w:space="0" w:color="auto" w:frame="1"/>
+        </w:rPr>
+        <w:t>bw.quint</w:t>
+      </w:r>
+      <w:proofErr w:type="gramEnd"/>
+      <w:r>
+        <w:rPr>
+          <w:rFonts w:ascii="Consolas" w:eastAsia="Times New Roman" w:hAnsi="Consolas" w:cs="Courier New"/>
+          <w:color w:val="FCFFE0"/>
+          <w:sz w:val="20"/>
+          <w:szCs w:val="20"/>
+          <w:bdr w:val="none" w:sz="0" w:space="0" w:color="auto" w:frame="1"/>
+        </w:rPr>
+        <w:t>(2.94e+03,3.66e+03] -0.108955   0.017484  -6.232 1.99e-09 ***</w:t>
       </w:r>
     </w:p>
     <w:p>
@@ -8431,6 +9725,28 @@
           <w:bdr w:val="none" w:sz="0" w:space="0" w:color="auto" w:frame="1"/>
         </w:rPr>
       </w:pPr>
+      <w:proofErr w:type="gramStart"/>
+      <w:r>
+        <w:rPr>
+          <w:rFonts w:ascii="Consolas" w:eastAsia="Times New Roman" w:hAnsi="Consolas" w:cs="Courier New"/>
+          <w:color w:val="FCFFE0"/>
+          <w:sz w:val="20"/>
+          <w:szCs w:val="20"/>
+          <w:bdr w:val="none" w:sz="0" w:space="0" w:color="auto" w:frame="1"/>
+        </w:rPr>
+        <w:t>bw.quint</w:t>
+      </w:r>
+      <w:proofErr w:type="gramEnd"/>
+      <w:r>
+        <w:rPr>
+          <w:rFonts w:ascii="Consolas" w:eastAsia="Times New Roman" w:hAnsi="Consolas" w:cs="Courier New"/>
+          <w:color w:val="FCFFE0"/>
+          <w:sz w:val="20"/>
+          <w:szCs w:val="20"/>
+          <w:bdr w:val="none" w:sz="0" w:space="0" w:color="auto" w:frame="1"/>
+        </w:rPr>
+        <w:t xml:space="preserve">(3.66e+03,5.04e+03] -0.051318   0.017484  -2.935  0.00365 ** </w:t>
+      </w:r>
     </w:p>
     <w:p>
       <w:pPr>
@@ -8471,8 +9787,7 @@
           <w:szCs w:val="20"/>
           <w:bdr w:val="none" w:sz="0" w:space="0" w:color="auto" w:frame="1"/>
         </w:rPr>
-        <w:lastRenderedPageBreak/>
-        <w:t>Residual standard error: 0.09121 on 249 degrees of freedom</w:t>
+        <w:t>---</w:t>
       </w:r>
     </w:p>
     <w:p>
@@ -8514,18 +9829,29 @@
           <w:szCs w:val="20"/>
           <w:bdr w:val="none" w:sz="0" w:space="0" w:color="auto" w:frame="1"/>
         </w:rPr>
-        <w:t>Multiple R-squared:  0.09317,</w:t>
-      </w:r>
-      <w:r>
-        <w:rPr>
-          <w:rFonts w:ascii="Consolas" w:eastAsia="Times New Roman" w:hAnsi="Consolas" w:cs="Courier New"/>
-          <w:color w:val="FCFFE0"/>
-          <w:sz w:val="20"/>
-          <w:szCs w:val="20"/>
-          <w:bdr w:val="none" w:sz="0" w:space="0" w:color="auto" w:frame="1"/>
-        </w:rPr>
-        <w:tab/>
-        <w:t xml:space="preserve">Adjusted R-squared:  0.08953 </w:t>
+        <w:t xml:space="preserve">Signif. codes:  0 ‘***’ 0.001 ‘**’ 0.01 ‘*’ 0.05 ‘.’ 0.1 </w:t>
+      </w:r>
+      <w:proofErr w:type="gramStart"/>
+      <w:r>
+        <w:rPr>
+          <w:rFonts w:ascii="Consolas" w:eastAsia="Times New Roman" w:hAnsi="Consolas" w:cs="Courier New"/>
+          <w:color w:val="FCFFE0"/>
+          <w:sz w:val="20"/>
+          <w:szCs w:val="20"/>
+          <w:bdr w:val="none" w:sz="0" w:space="0" w:color="auto" w:frame="1"/>
+        </w:rPr>
+        <w:t>‘ ’</w:t>
+      </w:r>
+      <w:proofErr w:type="gramEnd"/>
+      <w:r>
+        <w:rPr>
+          <w:rFonts w:ascii="Consolas" w:eastAsia="Times New Roman" w:hAnsi="Consolas" w:cs="Courier New"/>
+          <w:color w:val="FCFFE0"/>
+          <w:sz w:val="20"/>
+          <w:szCs w:val="20"/>
+          <w:bdr w:val="none" w:sz="0" w:space="0" w:color="auto" w:frame="1"/>
+        </w:rPr>
+        <w:t xml:space="preserve"> 1</w:t>
       </w:r>
     </w:p>
     <w:p>
@@ -8556,17 +9882,166 @@
           <w:color w:val="FCFFE0"/>
           <w:sz w:val="20"/>
           <w:szCs w:val="20"/>
-        </w:rPr>
-      </w:pPr>
-      <w:r>
-        <w:rPr>
-          <w:rFonts w:ascii="Consolas" w:eastAsia="Times New Roman" w:hAnsi="Consolas" w:cs="Courier New"/>
-          <w:color w:val="FCFFE0"/>
-          <w:sz w:val="20"/>
-          <w:szCs w:val="20"/>
-          <w:bdr w:val="none" w:sz="0" w:space="0" w:color="auto" w:frame="1"/>
-        </w:rPr>
-        <w:t>F-statistic: 25.58 on 1 and 249 DF,  p-value: 8.226e-07</w:t>
+          <w:bdr w:val="none" w:sz="0" w:space="0" w:color="auto" w:frame="1"/>
+        </w:rPr>
+      </w:pPr>
+    </w:p>
+    <w:p>
+      <w:pPr>
+        <w:shd w:val="clear" w:color="auto" w:fill="0B0A09"/>
+        <w:tabs>
+          <w:tab w:val="left" w:pos="916"/>
+          <w:tab w:val="left" w:pos="1832"/>
+          <w:tab w:val="left" w:pos="2748"/>
+          <w:tab w:val="left" w:pos="3664"/>
+          <w:tab w:val="left" w:pos="4580"/>
+          <w:tab w:val="left" w:pos="5496"/>
+          <w:tab w:val="left" w:pos="6412"/>
+          <w:tab w:val="left" w:pos="7328"/>
+          <w:tab w:val="left" w:pos="8244"/>
+          <w:tab w:val="left" w:pos="9160"/>
+          <w:tab w:val="left" w:pos="10076"/>
+          <w:tab w:val="left" w:pos="10992"/>
+          <w:tab w:val="left" w:pos="11908"/>
+          <w:tab w:val="left" w:pos="12824"/>
+          <w:tab w:val="left" w:pos="13740"/>
+          <w:tab w:val="left" w:pos="14656"/>
+        </w:tabs>
+        <w:wordWrap w:val="0"/>
+        <w:spacing w:after="0" w:line="240" w:lineRule="auto"/>
+        <w:rPr>
+          <w:rFonts w:ascii="Consolas" w:eastAsia="Times New Roman" w:hAnsi="Consolas" w:cs="Courier New"/>
+          <w:color w:val="FCFFE0"/>
+          <w:sz w:val="20"/>
+          <w:szCs w:val="20"/>
+          <w:bdr w:val="none" w:sz="0" w:space="0" w:color="auto" w:frame="1"/>
+        </w:rPr>
+      </w:pPr>
+      <w:r>
+        <w:rPr>
+          <w:rFonts w:ascii="Consolas" w:eastAsia="Times New Roman" w:hAnsi="Consolas" w:cs="Courier New"/>
+          <w:color w:val="FCFFE0"/>
+          <w:sz w:val="20"/>
+          <w:szCs w:val="20"/>
+          <w:bdr w:val="none" w:sz="0" w:space="0" w:color="auto" w:frame="1"/>
+        </w:rPr>
+        <w:t>Residual standard error: 0.08785 on 246 degrees of freedom</w:t>
+      </w:r>
+    </w:p>
+    <w:p>
+      <w:pPr>
+        <w:shd w:val="clear" w:color="auto" w:fill="0B0A09"/>
+        <w:tabs>
+          <w:tab w:val="left" w:pos="916"/>
+          <w:tab w:val="left" w:pos="1832"/>
+          <w:tab w:val="left" w:pos="2748"/>
+          <w:tab w:val="left" w:pos="3664"/>
+          <w:tab w:val="left" w:pos="4580"/>
+          <w:tab w:val="left" w:pos="5496"/>
+          <w:tab w:val="left" w:pos="6412"/>
+          <w:tab w:val="left" w:pos="7328"/>
+          <w:tab w:val="left" w:pos="8244"/>
+          <w:tab w:val="left" w:pos="9160"/>
+          <w:tab w:val="left" w:pos="10076"/>
+          <w:tab w:val="left" w:pos="10992"/>
+          <w:tab w:val="left" w:pos="11908"/>
+          <w:tab w:val="left" w:pos="12824"/>
+          <w:tab w:val="left" w:pos="13740"/>
+          <w:tab w:val="left" w:pos="14656"/>
+        </w:tabs>
+        <w:wordWrap w:val="0"/>
+        <w:spacing w:after="0" w:line="240" w:lineRule="auto"/>
+        <w:rPr>
+          <w:rFonts w:ascii="Consolas" w:eastAsia="Times New Roman" w:hAnsi="Consolas" w:cs="Courier New"/>
+          <w:color w:val="FCFFE0"/>
+          <w:sz w:val="20"/>
+          <w:szCs w:val="20"/>
+          <w:bdr w:val="none" w:sz="0" w:space="0" w:color="auto" w:frame="1"/>
+        </w:rPr>
+      </w:pPr>
+      <w:r>
+        <w:rPr>
+          <w:rFonts w:ascii="Consolas" w:eastAsia="Times New Roman" w:hAnsi="Consolas" w:cs="Courier New"/>
+          <w:color w:val="FCFFE0"/>
+          <w:sz w:val="20"/>
+          <w:szCs w:val="20"/>
+          <w:bdr w:val="none" w:sz="0" w:space="0" w:color="auto" w:frame="1"/>
+        </w:rPr>
+        <w:t>Multiple R-squared:  0.1688,</w:t>
+      </w:r>
+      <w:r>
+        <w:rPr>
+          <w:rFonts w:ascii="Consolas" w:eastAsia="Times New Roman" w:hAnsi="Consolas" w:cs="Courier New"/>
+          <w:color w:val="FCFFE0"/>
+          <w:sz w:val="20"/>
+          <w:szCs w:val="20"/>
+          <w:bdr w:val="none" w:sz="0" w:space="0" w:color="auto" w:frame="1"/>
+        </w:rPr>
+        <w:tab/>
+        <w:t xml:space="preserve">Adjusted R-squared:  0.1553 </w:t>
+      </w:r>
+    </w:p>
+    <w:p>
+      <w:pPr>
+        <w:shd w:val="clear" w:color="auto" w:fill="0B0A09"/>
+        <w:tabs>
+          <w:tab w:val="left" w:pos="916"/>
+          <w:tab w:val="left" w:pos="1832"/>
+          <w:tab w:val="left" w:pos="2748"/>
+          <w:tab w:val="left" w:pos="3664"/>
+          <w:tab w:val="left" w:pos="4580"/>
+          <w:tab w:val="left" w:pos="5496"/>
+          <w:tab w:val="left" w:pos="6412"/>
+          <w:tab w:val="left" w:pos="7328"/>
+          <w:tab w:val="left" w:pos="8244"/>
+          <w:tab w:val="left" w:pos="9160"/>
+          <w:tab w:val="left" w:pos="10076"/>
+          <w:tab w:val="left" w:pos="10992"/>
+          <w:tab w:val="left" w:pos="11908"/>
+          <w:tab w:val="left" w:pos="12824"/>
+          <w:tab w:val="left" w:pos="13740"/>
+          <w:tab w:val="left" w:pos="14656"/>
+        </w:tabs>
+        <w:wordWrap w:val="0"/>
+        <w:spacing w:after="0" w:line="240" w:lineRule="auto"/>
+        <w:rPr>
+          <w:rFonts w:ascii="Consolas" w:eastAsia="Times New Roman" w:hAnsi="Consolas" w:cs="Courier New"/>
+          <w:color w:val="FCFFE0"/>
+          <w:sz w:val="20"/>
+          <w:szCs w:val="20"/>
+        </w:rPr>
+      </w:pPr>
+      <w:r>
+        <w:rPr>
+          <w:rFonts w:ascii="Consolas" w:eastAsia="Times New Roman" w:hAnsi="Consolas" w:cs="Courier New"/>
+          <w:color w:val="FCFFE0"/>
+          <w:sz w:val="20"/>
+          <w:szCs w:val="20"/>
+          <w:bdr w:val="none" w:sz="0" w:space="0" w:color="auto" w:frame="1"/>
+        </w:rPr>
+        <w:t xml:space="preserve">F-statistic: 12.49 on 4 and 246 </w:t>
+      </w:r>
+      <w:proofErr w:type="gramStart"/>
+      <w:r>
+        <w:rPr>
+          <w:rFonts w:ascii="Consolas" w:eastAsia="Times New Roman" w:hAnsi="Consolas" w:cs="Courier New"/>
+          <w:color w:val="FCFFE0"/>
+          <w:sz w:val="20"/>
+          <w:szCs w:val="20"/>
+          <w:bdr w:val="none" w:sz="0" w:space="0" w:color="auto" w:frame="1"/>
+        </w:rPr>
+        <w:t>DF,  p</w:t>
+      </w:r>
+      <w:proofErr w:type="gramEnd"/>
+      <w:r>
+        <w:rPr>
+          <w:rFonts w:ascii="Consolas" w:eastAsia="Times New Roman" w:hAnsi="Consolas" w:cs="Courier New"/>
+          <w:color w:val="FCFFE0"/>
+          <w:sz w:val="20"/>
+          <w:szCs w:val="20"/>
+          <w:bdr w:val="none" w:sz="0" w:space="0" w:color="auto" w:frame="1"/>
+        </w:rPr>
+        <w:t>-value: 2.878e-09</w:t>
       </w:r>
     </w:p>
     <w:p>
@@ -8577,6 +10052,446 @@
           <w:color w:val="000000"/>
         </w:rPr>
       </w:pPr>
+      <w:r>
+        <w:rPr>
+          <w:rFonts w:ascii="Calibri" w:eastAsia="Times New Roman" w:hAnsi="Calibri" w:cs="Calibri"/>
+          <w:color w:val="000000"/>
+        </w:rPr>
+        <w:t>(leaving originally generated labels instead of assigning integers so categories are treated as factors instead of a continuous variable since the categories are technically ordinal)</w:t>
+      </w:r>
+    </w:p>
+    <w:p>
+      <w:pPr>
+        <w:spacing w:before="120" w:after="0" w:line="240" w:lineRule="auto"/>
+        <w:rPr>
+          <w:rFonts w:ascii="Calibri" w:eastAsia="Times New Roman" w:hAnsi="Calibri" w:cs="Calibri"/>
+          <w:color w:val="000000"/>
+        </w:rPr>
+      </w:pPr>
+      <w:r>
+        <w:rPr>
+          <w:rFonts w:ascii="Calibri" w:eastAsia="Times New Roman" w:hAnsi="Calibri" w:cs="Calibri"/>
+          <w:color w:val="000000"/>
+        </w:rPr>
+        <w:t>The equation for the regression of estimation inaccuracy on birthweight quintiles is:</w:t>
+      </w:r>
+    </w:p>
+    <w:p>
+      <w:pPr>
+        <w:spacing w:before="120" w:after="0" w:line="240" w:lineRule="auto"/>
+        <w:rPr>
+          <w:rFonts w:ascii="Calibri" w:eastAsia="Times New Roman" w:hAnsi="Calibri" w:cs="Calibri"/>
+          <w:color w:val="000000"/>
+        </w:rPr>
+      </w:pPr>
+      <m:oMathPara>
+        <m:oMathParaPr>
+          <m:jc m:val="left"/>
+        </m:oMathParaPr>
+        <m:oMath>
+          <m:sSub>
+            <m:sSubPr>
+              <m:ctrlPr>
+                <w:rPr>
+                  <w:rFonts w:ascii="Cambria Math" w:eastAsia="Times New Roman" w:hAnsi="Cambria Math" w:cs="Calibri"/>
+                  <w:i/>
+                  <w:color w:val="000000"/>
+                </w:rPr>
+              </m:ctrlPr>
+            </m:sSubPr>
+            <m:e>
+              <m:acc>
+                <m:accPr>
+                  <m:ctrlPr>
+                    <w:rPr>
+                      <w:rFonts w:ascii="Cambria Math" w:eastAsia="Times New Roman" w:hAnsi="Cambria Math" w:cs="Calibri"/>
+                      <w:i/>
+                      <w:color w:val="000000"/>
+                    </w:rPr>
+                  </m:ctrlPr>
+                </m:accPr>
+                <m:e>
+                  <m:r>
+                    <w:rPr>
+                      <w:rFonts w:ascii="Cambria Math" w:eastAsia="Times New Roman" w:hAnsi="Cambria Math" w:cs="Calibri"/>
+                      <w:color w:val="000000"/>
+                    </w:rPr>
+                    <m:t>Y</m:t>
+                  </m:r>
+                </m:e>
+              </m:acc>
+            </m:e>
+            <m:sub>
+              <m:r>
+                <w:rPr>
+                  <w:rFonts w:ascii="Cambria Math" w:eastAsia="Times New Roman" w:hAnsi="Cambria Math" w:cs="Calibri"/>
+                  <w:color w:val="000000"/>
+                </w:rPr>
+                <m:t>ap.sqrt</m:t>
+              </m:r>
+            </m:sub>
+          </m:sSub>
+          <m:r>
+            <w:rPr>
+              <w:rFonts w:ascii="Cambria Math" w:eastAsia="Times New Roman" w:hAnsi="Cambria Math" w:cs="Calibri"/>
+              <w:color w:val="000000"/>
+            </w:rPr>
+            <m:t>=0.28-0.006</m:t>
+          </m:r>
+          <m:sSub>
+            <m:sSubPr>
+              <m:ctrlPr>
+                <w:rPr>
+                  <w:rFonts w:ascii="Cambria Math" w:eastAsia="Times New Roman" w:hAnsi="Cambria Math" w:cs="Calibri"/>
+                  <w:i/>
+                  <w:color w:val="000000"/>
+                </w:rPr>
+              </m:ctrlPr>
+            </m:sSubPr>
+            <m:e>
+              <m:r>
+                <w:rPr>
+                  <w:rFonts w:ascii="Cambria Math" w:eastAsia="Times New Roman" w:hAnsi="Cambria Math" w:cs="Calibri"/>
+                  <w:color w:val="000000"/>
+                </w:rPr>
+                <m:t>X</m:t>
+              </m:r>
+            </m:e>
+            <m:sub>
+              <m:r>
+                <w:rPr>
+                  <w:rFonts w:ascii="Cambria Math" w:eastAsia="Times New Roman" w:hAnsi="Cambria Math" w:cs="Calibri"/>
+                  <w:color w:val="000000"/>
+                </w:rPr>
+                <m:t>(1.69e+03,2.35e+03]</m:t>
+              </m:r>
+            </m:sub>
+          </m:sSub>
+          <m:r>
+            <w:rPr>
+              <w:rFonts w:ascii="Cambria Math" w:eastAsia="Times New Roman" w:hAnsi="Cambria Math" w:cs="Calibri"/>
+              <w:color w:val="000000"/>
+            </w:rPr>
+            <m:t>-0.0</m:t>
+          </m:r>
+          <m:r>
+            <w:rPr>
+              <w:rFonts w:ascii="Cambria Math" w:eastAsia="Times New Roman" w:hAnsi="Cambria Math" w:cs="Calibri"/>
+              <w:color w:val="000000"/>
+            </w:rPr>
+            <m:t>33</m:t>
+          </m:r>
+          <m:sSub>
+            <m:sSubPr>
+              <m:ctrlPr>
+                <w:rPr>
+                  <w:rFonts w:ascii="Cambria Math" w:eastAsia="Times New Roman" w:hAnsi="Cambria Math" w:cs="Calibri"/>
+                  <w:i/>
+                  <w:color w:val="000000"/>
+                </w:rPr>
+              </m:ctrlPr>
+            </m:sSubPr>
+            <m:e>
+              <m:r>
+                <w:rPr>
+                  <w:rFonts w:ascii="Cambria Math" w:eastAsia="Times New Roman" w:hAnsi="Cambria Math" w:cs="Calibri"/>
+                  <w:color w:val="000000"/>
+                </w:rPr>
+                <m:t>X</m:t>
+              </m:r>
+            </m:e>
+            <m:sub>
+              <m:r>
+                <w:rPr>
+                  <w:rFonts w:ascii="Cambria Math" w:eastAsia="Times New Roman" w:hAnsi="Cambria Math" w:cs="Calibri"/>
+                  <w:color w:val="000000"/>
+                </w:rPr>
+                <m:t>(</m:t>
+              </m:r>
+              <m:r>
+                <w:rPr>
+                  <w:rFonts w:ascii="Cambria Math" w:eastAsia="Times New Roman" w:hAnsi="Cambria Math" w:cs="Calibri"/>
+                  <w:color w:val="000000"/>
+                </w:rPr>
+                <m:t>2.35</m:t>
+              </m:r>
+              <m:r>
+                <w:rPr>
+                  <w:rFonts w:ascii="Cambria Math" w:eastAsia="Times New Roman" w:hAnsi="Cambria Math" w:cs="Calibri"/>
+                  <w:color w:val="000000"/>
+                </w:rPr>
+                <m:t>e+03,</m:t>
+              </m:r>
+              <m:r>
+                <w:rPr>
+                  <w:rFonts w:ascii="Cambria Math" w:eastAsia="Times New Roman" w:hAnsi="Cambria Math" w:cs="Calibri"/>
+                  <w:color w:val="000000"/>
+                </w:rPr>
+                <m:t>2.94</m:t>
+              </m:r>
+              <m:r>
+                <w:rPr>
+                  <w:rFonts w:ascii="Cambria Math" w:eastAsia="Times New Roman" w:hAnsi="Cambria Math" w:cs="Calibri"/>
+                  <w:color w:val="000000"/>
+                </w:rPr>
+                <m:t>e+03]</m:t>
+              </m:r>
+            </m:sub>
+          </m:sSub>
+          <m:r>
+            <w:rPr>
+              <w:rFonts w:ascii="Cambria Math" w:eastAsia="Times New Roman" w:hAnsi="Cambria Math" w:cs="Calibri"/>
+              <w:color w:val="000000"/>
+            </w:rPr>
+            <m:t>-0.</m:t>
+          </m:r>
+          <m:r>
+            <w:rPr>
+              <w:rFonts w:ascii="Cambria Math" w:eastAsia="Times New Roman" w:hAnsi="Cambria Math" w:cs="Calibri"/>
+              <w:color w:val="000000"/>
+            </w:rPr>
+            <m:t>109</m:t>
+          </m:r>
+          <m:sSub>
+            <m:sSubPr>
+              <m:ctrlPr>
+                <w:rPr>
+                  <w:rFonts w:ascii="Cambria Math" w:eastAsia="Times New Roman" w:hAnsi="Cambria Math" w:cs="Calibri"/>
+                  <w:i/>
+                  <w:color w:val="000000"/>
+                </w:rPr>
+              </m:ctrlPr>
+            </m:sSubPr>
+            <m:e>
+              <m:r>
+                <w:rPr>
+                  <w:rFonts w:ascii="Cambria Math" w:eastAsia="Times New Roman" w:hAnsi="Cambria Math" w:cs="Calibri"/>
+                  <w:color w:val="000000"/>
+                </w:rPr>
+                <m:t>X</m:t>
+              </m:r>
+            </m:e>
+            <m:sub>
+              <m:r>
+                <w:rPr>
+                  <w:rFonts w:ascii="Cambria Math" w:eastAsia="Times New Roman" w:hAnsi="Cambria Math" w:cs="Calibri"/>
+                  <w:color w:val="000000"/>
+                </w:rPr>
+                <m:t>(</m:t>
+              </m:r>
+              <m:r>
+                <w:rPr>
+                  <w:rFonts w:ascii="Cambria Math" w:eastAsia="Times New Roman" w:hAnsi="Cambria Math" w:cs="Calibri"/>
+                  <w:color w:val="000000"/>
+                </w:rPr>
+                <m:t>2.94</m:t>
+              </m:r>
+              <m:r>
+                <w:rPr>
+                  <w:rFonts w:ascii="Cambria Math" w:eastAsia="Times New Roman" w:hAnsi="Cambria Math" w:cs="Calibri"/>
+                  <w:color w:val="000000"/>
+                </w:rPr>
+                <m:t>e+03,</m:t>
+              </m:r>
+              <m:r>
+                <w:rPr>
+                  <w:rFonts w:ascii="Cambria Math" w:eastAsia="Times New Roman" w:hAnsi="Cambria Math" w:cs="Calibri"/>
+                  <w:color w:val="000000"/>
+                </w:rPr>
+                <m:t>3.66</m:t>
+              </m:r>
+              <m:r>
+                <w:rPr>
+                  <w:rFonts w:ascii="Cambria Math" w:eastAsia="Times New Roman" w:hAnsi="Cambria Math" w:cs="Calibri"/>
+                  <w:color w:val="000000"/>
+                </w:rPr>
+                <m:t>e+03]</m:t>
+              </m:r>
+            </m:sub>
+          </m:sSub>
+          <m:r>
+            <w:rPr>
+              <w:rFonts w:ascii="Cambria Math" w:eastAsia="Times New Roman" w:hAnsi="Cambria Math" w:cs="Calibri"/>
+              <w:color w:val="000000"/>
+            </w:rPr>
+            <m:t>-0.0</m:t>
+          </m:r>
+          <m:r>
+            <w:rPr>
+              <w:rFonts w:ascii="Cambria Math" w:eastAsia="Times New Roman" w:hAnsi="Cambria Math" w:cs="Calibri"/>
+              <w:color w:val="000000"/>
+            </w:rPr>
+            <m:t>51</m:t>
+          </m:r>
+          <m:sSub>
+            <m:sSubPr>
+              <m:ctrlPr>
+                <w:rPr>
+                  <w:rFonts w:ascii="Cambria Math" w:eastAsia="Times New Roman" w:hAnsi="Cambria Math" w:cs="Calibri"/>
+                  <w:i/>
+                  <w:color w:val="000000"/>
+                </w:rPr>
+              </m:ctrlPr>
+            </m:sSubPr>
+            <m:e>
+              <m:r>
+                <w:rPr>
+                  <w:rFonts w:ascii="Cambria Math" w:eastAsia="Times New Roman" w:hAnsi="Cambria Math" w:cs="Calibri"/>
+                  <w:color w:val="000000"/>
+                </w:rPr>
+                <m:t>X</m:t>
+              </m:r>
+            </m:e>
+            <m:sub>
+              <m:r>
+                <w:rPr>
+                  <w:rFonts w:ascii="Cambria Math" w:eastAsia="Times New Roman" w:hAnsi="Cambria Math" w:cs="Calibri"/>
+                  <w:color w:val="000000"/>
+                </w:rPr>
+                <m:t>(</m:t>
+              </m:r>
+              <m:r>
+                <w:rPr>
+                  <w:rFonts w:ascii="Cambria Math" w:eastAsia="Times New Roman" w:hAnsi="Cambria Math" w:cs="Calibri"/>
+                  <w:color w:val="000000"/>
+                </w:rPr>
+                <m:t>3.66</m:t>
+              </m:r>
+              <m:r>
+                <w:rPr>
+                  <w:rFonts w:ascii="Cambria Math" w:eastAsia="Times New Roman" w:hAnsi="Cambria Math" w:cs="Calibri"/>
+                  <w:color w:val="000000"/>
+                </w:rPr>
+                <m:t>e+03,</m:t>
+              </m:r>
+              <m:r>
+                <w:rPr>
+                  <w:rFonts w:ascii="Cambria Math" w:eastAsia="Times New Roman" w:hAnsi="Cambria Math" w:cs="Calibri"/>
+                  <w:color w:val="000000"/>
+                </w:rPr>
+                <m:t>5.04</m:t>
+              </m:r>
+              <m:r>
+                <w:rPr>
+                  <w:rFonts w:ascii="Cambria Math" w:eastAsia="Times New Roman" w:hAnsi="Cambria Math" w:cs="Calibri"/>
+                  <w:color w:val="000000"/>
+                </w:rPr>
+                <m:t>e+03]</m:t>
+              </m:r>
+            </m:sub>
+          </m:sSub>
+        </m:oMath>
+      </m:oMathPara>
+    </w:p>
+    <w:p>
+      <w:pPr>
+        <w:spacing w:before="120" w:after="0" w:line="240" w:lineRule="auto"/>
+        <w:rPr>
+          <w:rFonts w:ascii="Calibri" w:eastAsia="Times New Roman" w:hAnsi="Calibri" w:cs="Calibri"/>
+          <w:color w:val="000000"/>
+        </w:rPr>
+      </w:pPr>
+    </w:p>
+    <w:p>
+      <w:pPr>
+        <w:shd w:val="clear" w:color="auto" w:fill="0B0A09"/>
+        <w:tabs>
+          <w:tab w:val="left" w:pos="916"/>
+          <w:tab w:val="left" w:pos="1832"/>
+          <w:tab w:val="left" w:pos="2748"/>
+          <w:tab w:val="left" w:pos="3664"/>
+          <w:tab w:val="left" w:pos="4580"/>
+          <w:tab w:val="left" w:pos="5496"/>
+          <w:tab w:val="left" w:pos="6412"/>
+          <w:tab w:val="left" w:pos="7328"/>
+          <w:tab w:val="left" w:pos="8244"/>
+          <w:tab w:val="left" w:pos="9160"/>
+          <w:tab w:val="left" w:pos="10076"/>
+          <w:tab w:val="left" w:pos="10992"/>
+          <w:tab w:val="left" w:pos="11908"/>
+          <w:tab w:val="left" w:pos="12824"/>
+          <w:tab w:val="left" w:pos="13740"/>
+          <w:tab w:val="left" w:pos="14656"/>
+        </w:tabs>
+        <w:wordWrap w:val="0"/>
+        <w:spacing w:after="0" w:line="240" w:lineRule="auto"/>
+        <w:rPr>
+          <w:rFonts w:ascii="Consolas" w:eastAsia="Times New Roman" w:hAnsi="Consolas" w:cs="Courier New"/>
+          <w:color w:val="949C8B"/>
+          <w:sz w:val="20"/>
+          <w:szCs w:val="20"/>
+        </w:rPr>
+      </w:pPr>
+      <w:r>
+        <w:rPr>
+          <w:rFonts w:ascii="Consolas" w:eastAsia="Times New Roman" w:hAnsi="Consolas" w:cs="Courier New"/>
+          <w:color w:val="949C8B"/>
+          <w:sz w:val="20"/>
+          <w:szCs w:val="20"/>
+        </w:rPr>
+        <w:t xml:space="preserve">&gt; </w:t>
+      </w:r>
+      <w:proofErr w:type="gramStart"/>
+      <w:r>
+        <w:rPr>
+          <w:rFonts w:ascii="Consolas" w:eastAsia="Times New Roman" w:hAnsi="Consolas" w:cs="Courier New"/>
+          <w:color w:val="949C8B"/>
+          <w:sz w:val="20"/>
+          <w:szCs w:val="20"/>
+        </w:rPr>
+        <w:t>lm(</w:t>
+      </w:r>
+      <w:proofErr w:type="gramEnd"/>
+      <w:r>
+        <w:rPr>
+          <w:rFonts w:ascii="Consolas" w:eastAsia="Times New Roman" w:hAnsi="Consolas" w:cs="Courier New"/>
+          <w:color w:val="949C8B"/>
+          <w:sz w:val="20"/>
+          <w:szCs w:val="20"/>
+        </w:rPr>
+        <w:t>ap.sqrt ~ bw.quint, data = fw) %&gt;% pred_r_squared()</w:t>
+      </w:r>
+    </w:p>
+    <w:p>
+      <w:pPr>
+        <w:shd w:val="clear" w:color="auto" w:fill="0B0A09"/>
+        <w:tabs>
+          <w:tab w:val="left" w:pos="916"/>
+          <w:tab w:val="left" w:pos="1832"/>
+          <w:tab w:val="left" w:pos="2748"/>
+          <w:tab w:val="left" w:pos="3664"/>
+          <w:tab w:val="left" w:pos="4580"/>
+          <w:tab w:val="left" w:pos="5496"/>
+          <w:tab w:val="left" w:pos="6412"/>
+          <w:tab w:val="left" w:pos="7328"/>
+          <w:tab w:val="left" w:pos="8244"/>
+          <w:tab w:val="left" w:pos="9160"/>
+          <w:tab w:val="left" w:pos="10076"/>
+          <w:tab w:val="left" w:pos="10992"/>
+          <w:tab w:val="left" w:pos="11908"/>
+          <w:tab w:val="left" w:pos="12824"/>
+          <w:tab w:val="left" w:pos="13740"/>
+          <w:tab w:val="left" w:pos="14656"/>
+        </w:tabs>
+        <w:wordWrap w:val="0"/>
+        <w:spacing w:after="0" w:line="240" w:lineRule="auto"/>
+        <w:rPr>
+          <w:rFonts w:ascii="Consolas" w:eastAsia="Times New Roman" w:hAnsi="Consolas" w:cs="Courier New"/>
+          <w:color w:val="FCFFE0"/>
+          <w:sz w:val="20"/>
+          <w:szCs w:val="20"/>
+        </w:rPr>
+      </w:pPr>
+      <w:r>
+        <w:rPr>
+          <w:rFonts w:ascii="Consolas" w:eastAsia="Times New Roman" w:hAnsi="Consolas" w:cs="Courier New"/>
+          <w:color w:val="FCFFE0"/>
+          <w:sz w:val="20"/>
+          <w:szCs w:val="20"/>
+          <w:bdr w:val="none" w:sz="0" w:space="0" w:color="auto" w:frame="1"/>
+        </w:rPr>
+        <w:t>[1] 0.1346723</w:t>
+      </w:r>
     </w:p>
     <w:p>
       <w:pPr>
@@ -9457,6 +11372,7 @@
                 <w:rFonts w:ascii="Calibri" w:eastAsia="Times New Roman" w:hAnsi="Calibri" w:cs="Calibri"/>
                 <w:color w:val="000000"/>
               </w:rPr>
+              <w:lastRenderedPageBreak/>
               <w:t>3</w:t>
             </w:r>
           </w:p>
@@ -9467,6 +11383,7 @@
           </w:tcPr>
           <w:p>
             <w:pPr>
+              <w:spacing w:before="120"/>
               <w:rPr>
                 <w:rFonts w:ascii="Calibri" w:eastAsia="Times New Roman" w:hAnsi="Calibri" w:cs="Calibri"/>
                 <w:color w:val="000000"/>
@@ -9524,7 +11441,7 @@
                     <w:rFonts w:ascii="Cambria Math" w:eastAsia="Times New Roman" w:hAnsi="Cambria Math" w:cs="Calibri"/>
                     <w:color w:val="000000"/>
                   </w:rPr>
-                  <m:t>=0.298-0.021</m:t>
+                  <m:t>=0.28-0.006</m:t>
                 </m:r>
                 <m:sSub>
                   <m:sSubPr>
@@ -9551,12 +11468,128 @@
                         <w:rFonts w:ascii="Cambria Math" w:eastAsia="Times New Roman" w:hAnsi="Cambria Math" w:cs="Calibri"/>
                         <w:color w:val="000000"/>
                       </w:rPr>
-                      <m:t>bw.quintile</m:t>
+                      <m:t>(1.69e+03,2.35e+03]</m:t>
+                    </m:r>
+                  </m:sub>
+                </m:sSub>
+                <m:r>
+                  <w:rPr>
+                    <w:rFonts w:ascii="Cambria Math" w:eastAsia="Times New Roman" w:hAnsi="Cambria Math" w:cs="Calibri"/>
+                    <w:color w:val="000000"/>
+                  </w:rPr>
+                  <m:t>-0.033</m:t>
+                </m:r>
+                <m:sSub>
+                  <m:sSubPr>
+                    <m:ctrlPr>
+                      <w:rPr>
+                        <w:rFonts w:ascii="Cambria Math" w:eastAsia="Times New Roman" w:hAnsi="Cambria Math" w:cs="Calibri"/>
+                        <w:i/>
+                        <w:color w:val="000000"/>
+                      </w:rPr>
+                    </m:ctrlPr>
+                  </m:sSubPr>
+                  <m:e>
+                    <m:r>
+                      <w:rPr>
+                        <w:rFonts w:ascii="Cambria Math" w:eastAsia="Times New Roman" w:hAnsi="Cambria Math" w:cs="Calibri"/>
+                        <w:color w:val="000000"/>
+                      </w:rPr>
+                      <m:t>X</m:t>
+                    </m:r>
+                  </m:e>
+                  <m:sub>
+                    <m:r>
+                      <w:rPr>
+                        <w:rFonts w:ascii="Cambria Math" w:eastAsia="Times New Roman" w:hAnsi="Cambria Math" w:cs="Calibri"/>
+                        <w:color w:val="000000"/>
+                      </w:rPr>
+                      <m:t>(2.35e+03,2.94e+03]</m:t>
+                    </m:r>
+                  </m:sub>
+                </m:sSub>
+                <m:r>
+                  <w:rPr>
+                    <w:rFonts w:ascii="Cambria Math" w:eastAsia="Times New Roman" w:hAnsi="Cambria Math" w:cs="Calibri"/>
+                    <w:color w:val="000000"/>
+                  </w:rPr>
+                  <m:t>-0.109</m:t>
+                </m:r>
+                <m:sSub>
+                  <m:sSubPr>
+                    <m:ctrlPr>
+                      <w:rPr>
+                        <w:rFonts w:ascii="Cambria Math" w:eastAsia="Times New Roman" w:hAnsi="Cambria Math" w:cs="Calibri"/>
+                        <w:i/>
+                        <w:color w:val="000000"/>
+                      </w:rPr>
+                    </m:ctrlPr>
+                  </m:sSubPr>
+                  <m:e>
+                    <m:r>
+                      <w:rPr>
+                        <w:rFonts w:ascii="Cambria Math" w:eastAsia="Times New Roman" w:hAnsi="Cambria Math" w:cs="Calibri"/>
+                        <w:color w:val="000000"/>
+                      </w:rPr>
+                      <m:t>X</m:t>
+                    </m:r>
+                  </m:e>
+                  <m:sub>
+                    <m:r>
+                      <w:rPr>
+                        <w:rFonts w:ascii="Cambria Math" w:eastAsia="Times New Roman" w:hAnsi="Cambria Math" w:cs="Calibri"/>
+                        <w:color w:val="000000"/>
+                      </w:rPr>
+                      <m:t>(2.94e+03,3.66e+03]</m:t>
+                    </m:r>
+                  </m:sub>
+                </m:sSub>
+                <m:r>
+                  <w:rPr>
+                    <w:rFonts w:ascii="Cambria Math" w:eastAsia="Times New Roman" w:hAnsi="Cambria Math" w:cs="Calibri"/>
+                    <w:color w:val="000000"/>
+                  </w:rPr>
+                  <m:t>-0.051</m:t>
+                </m:r>
+                <m:sSub>
+                  <m:sSubPr>
+                    <m:ctrlPr>
+                      <w:rPr>
+                        <w:rFonts w:ascii="Cambria Math" w:eastAsia="Times New Roman" w:hAnsi="Cambria Math" w:cs="Calibri"/>
+                        <w:i/>
+                        <w:color w:val="000000"/>
+                      </w:rPr>
+                    </m:ctrlPr>
+                  </m:sSubPr>
+                  <m:e>
+                    <m:r>
+                      <w:rPr>
+                        <w:rFonts w:ascii="Cambria Math" w:eastAsia="Times New Roman" w:hAnsi="Cambria Math" w:cs="Calibri"/>
+                        <w:color w:val="000000"/>
+                      </w:rPr>
+                      <m:t>X</m:t>
+                    </m:r>
+                  </m:e>
+                  <m:sub>
+                    <m:r>
+                      <w:rPr>
+                        <w:rFonts w:ascii="Cambria Math" w:eastAsia="Times New Roman" w:hAnsi="Cambria Math" w:cs="Calibri"/>
+                        <w:color w:val="000000"/>
+                      </w:rPr>
+                      <m:t>(3.66e+03,5.04e+03]</m:t>
                     </m:r>
                   </m:sub>
                 </m:sSub>
               </m:oMath>
             </m:oMathPara>
+          </w:p>
+          <w:p>
+            <w:pPr>
+              <w:rPr>
+                <w:rFonts w:ascii="Calibri" w:eastAsia="Times New Roman" w:hAnsi="Calibri" w:cs="Calibri"/>
+                <w:color w:val="000000"/>
+              </w:rPr>
+            </w:pPr>
           </w:p>
         </w:tc>
         <w:tc>
@@ -9575,7 +11608,14 @@
                 <w:rFonts w:ascii="Calibri" w:eastAsia="Times New Roman" w:hAnsi="Calibri" w:cs="Calibri"/>
                 <w:color w:val="000000"/>
               </w:rPr>
-              <w:t>0.09121</w:t>
+              <w:t>0.</w:t>
+            </w:r>
+            <w:r>
+              <w:rPr>
+                <w:rFonts w:ascii="Calibri" w:eastAsia="Times New Roman" w:hAnsi="Calibri" w:cs="Calibri"/>
+                <w:color w:val="000000"/>
+              </w:rPr>
+              <w:t>1688</w:t>
             </w:r>
           </w:p>
         </w:tc>
@@ -9595,7 +11635,14 @@
                 <w:rFonts w:ascii="Calibri" w:eastAsia="Times New Roman" w:hAnsi="Calibri" w:cs="Calibri"/>
                 <w:color w:val="000000"/>
               </w:rPr>
-              <w:t>0.08953</w:t>
+              <w:t>0.</w:t>
+            </w:r>
+            <w:r>
+              <w:rPr>
+                <w:rFonts w:ascii="Calibri" w:eastAsia="Times New Roman" w:hAnsi="Calibri" w:cs="Calibri"/>
+                <w:color w:val="000000"/>
+              </w:rPr>
+              <w:t>1553</w:t>
             </w:r>
           </w:p>
         </w:tc>
@@ -9615,7 +11662,14 @@
                 <w:rFonts w:ascii="Calibri" w:eastAsia="Times New Roman" w:hAnsi="Calibri" w:cs="Calibri"/>
                 <w:color w:val="000000"/>
               </w:rPr>
-              <w:t>0.0783</w:t>
+              <w:t>0.</w:t>
+            </w:r>
+            <w:r>
+              <w:rPr>
+                <w:rFonts w:ascii="Calibri" w:eastAsia="Times New Roman" w:hAnsi="Calibri" w:cs="Calibri"/>
+                <w:color w:val="000000"/>
+              </w:rPr>
+              <w:t>135</w:t>
             </w:r>
           </w:p>
         </w:tc>
@@ -9787,7 +11841,130 @@
           <w:rFonts w:ascii="Calibri" w:eastAsia="Times New Roman" w:hAnsi="Calibri" w:cs="Calibri"/>
           <w:color w:val="000000"/>
         </w:rPr>
-        <w:t xml:space="preserve">sing the hierarchical polynomials approach, a cubic model was found to fit the data well (p&lt;&lt;0.001). The best fit equation for estimation inaccuracy was </w:t>
+        <w:t xml:space="preserve">sing the hierarchical polynomials approach, a cubic model was found to fit the </w:t>
+      </w:r>
+      <w:r>
+        <w:rPr>
+          <w:rFonts w:ascii="Calibri" w:eastAsia="Times New Roman" w:hAnsi="Calibri" w:cs="Calibri"/>
+          <w:color w:val="000000"/>
+        </w:rPr>
+        <w:t>relationship between birthweight and estimation inaccuracy</w:t>
+      </w:r>
+      <w:r>
+        <w:rPr>
+          <w:rFonts w:ascii="Calibri" w:eastAsia="Times New Roman" w:hAnsi="Calibri" w:cs="Calibri"/>
+          <w:color w:val="000000"/>
+        </w:rPr>
+        <w:t xml:space="preserve"> well</w:t>
+      </w:r>
+      <w:r>
+        <w:rPr>
+          <w:rFonts w:ascii="Calibri" w:eastAsia="Times New Roman" w:hAnsi="Calibri" w:cs="Calibri"/>
+          <w:color w:val="000000"/>
+        </w:rPr>
+        <w:t xml:space="preserve"> (</w:t>
+      </w:r>
+      <m:oMath>
+        <m:sSub>
+          <m:sSubPr>
+            <m:ctrlPr>
+              <w:rPr>
+                <w:rFonts w:ascii="Cambria Math" w:eastAsia="Times New Roman" w:hAnsi="Cambria Math" w:cs="Calibri"/>
+                <w:i/>
+                <w:color w:val="000000"/>
+              </w:rPr>
+            </m:ctrlPr>
+          </m:sSubPr>
+          <m:e>
+            <m:r>
+              <w:rPr>
+                <w:rFonts w:ascii="Cambria Math" w:eastAsia="Times New Roman" w:hAnsi="Cambria Math" w:cs="Calibri"/>
+                <w:color w:val="000000"/>
+              </w:rPr>
+              <m:t>F</m:t>
+            </m:r>
+          </m:e>
+          <m:sub>
+            <m:r>
+              <w:rPr>
+                <w:rFonts w:ascii="Cambria Math" w:eastAsia="Times New Roman" w:hAnsi="Cambria Math" w:cs="Calibri"/>
+                <w:color w:val="000000"/>
+              </w:rPr>
+              <m:t>3,247</m:t>
+            </m:r>
+          </m:sub>
+        </m:sSub>
+        <m:r>
+          <w:rPr>
+            <w:rFonts w:ascii="Cambria Math" w:eastAsia="Times New Roman" w:hAnsi="Cambria Math" w:cs="Calibri"/>
+            <w:color w:val="000000"/>
+          </w:rPr>
+          <m:t>=16.4, p=9.6(</m:t>
+        </m:r>
+        <m:sSup>
+          <m:sSupPr>
+            <m:ctrlPr>
+              <w:rPr>
+                <w:rFonts w:ascii="Cambria Math" w:eastAsia="Times New Roman" w:hAnsi="Cambria Math" w:cs="Calibri"/>
+                <w:i/>
+                <w:color w:val="000000"/>
+              </w:rPr>
+            </m:ctrlPr>
+          </m:sSupPr>
+          <m:e>
+            <m:r>
+              <w:rPr>
+                <w:rFonts w:ascii="Cambria Math" w:eastAsia="Times New Roman" w:hAnsi="Cambria Math" w:cs="Calibri"/>
+                <w:color w:val="000000"/>
+              </w:rPr>
+              <m:t>10</m:t>
+            </m:r>
+          </m:e>
+          <m:sup>
+            <m:r>
+              <w:rPr>
+                <w:rFonts w:ascii="Cambria Math" w:eastAsia="Times New Roman" w:hAnsi="Cambria Math" w:cs="Calibri"/>
+                <w:color w:val="000000"/>
+              </w:rPr>
+              <m:t>-10</m:t>
+            </m:r>
+          </m:sup>
+        </m:sSup>
+        <m:r>
+          <w:rPr>
+            <w:rFonts w:ascii="Cambria Math" w:eastAsia="Times New Roman" w:hAnsi="Cambria Math" w:cs="Calibri"/>
+            <w:color w:val="000000"/>
+          </w:rPr>
+          <m:t>)</m:t>
+        </m:r>
+      </m:oMath>
+      <w:r>
+        <w:rPr>
+          <w:rFonts w:ascii="Calibri" w:eastAsia="Times New Roman" w:hAnsi="Calibri" w:cs="Calibri"/>
+          <w:color w:val="000000"/>
+        </w:rPr>
+        <w:t xml:space="preserve">). </w:t>
+      </w:r>
+      <w:r>
+        <w:rPr>
+          <w:rFonts w:ascii="Calibri" w:eastAsia="Times New Roman" w:hAnsi="Calibri" w:cs="Calibri"/>
+          <w:color w:val="000000"/>
+        </w:rPr>
+        <w:t xml:space="preserve">The best fit equation for estimation inaccuracy </w:t>
+      </w:r>
+      <w:r>
+        <w:rPr>
+          <w:rFonts w:ascii="Calibri" w:eastAsia="Times New Roman" w:hAnsi="Calibri" w:cs="Calibri"/>
+          <w:color w:val="000000"/>
+        </w:rPr>
+        <w:t>is</w:t>
+      </w:r>
+      <w:r>
+        <w:rPr>
+          <w:rFonts w:ascii="Calibri" w:eastAsia="Times New Roman" w:hAnsi="Calibri" w:cs="Calibri"/>
+          <w:color w:val="000000"/>
+        </w:rPr>
+        <w:t xml:space="preserve"> </w:t>
       </w:r>
       <m:oMath>
         <m:sSub>
@@ -9984,7 +12161,130 @@
           <w:rFonts w:ascii="Calibri" w:eastAsia="Times New Roman" w:hAnsi="Calibri" w:cs="Calibri"/>
           <w:color w:val="000000"/>
         </w:rPr>
-        <w:t xml:space="preserve">Model 2: Using the fractional polynomials approach, the optimal function to fit estimation inaccuracy was the cube of birthweight times the cube of birthweight multiplied by the natural logarithm of birthweight. The best fit equation was: </w:t>
+        <w:t xml:space="preserve">Model 2: Using the fractional polynomials approach, the optimal function to fit estimation inaccuracy was the cube of birthweight </w:t>
+      </w:r>
+      <w:r>
+        <w:rPr>
+          <w:rFonts w:ascii="Calibri" w:eastAsia="Times New Roman" w:hAnsi="Calibri" w:cs="Calibri"/>
+          <w:color w:val="000000"/>
+        </w:rPr>
+        <w:t xml:space="preserve">plus </w:t>
+      </w:r>
+      <w:r>
+        <w:rPr>
+          <w:rFonts w:ascii="Calibri" w:eastAsia="Times New Roman" w:hAnsi="Calibri" w:cs="Calibri"/>
+          <w:color w:val="000000"/>
+        </w:rPr>
+        <w:t>the cube of birthweight multiplied by the natural logarithm of birthweight</w:t>
+      </w:r>
+      <w:r>
+        <w:rPr>
+          <w:rFonts w:ascii="Calibri" w:eastAsia="Times New Roman" w:hAnsi="Calibri" w:cs="Calibri"/>
+          <w:color w:val="000000"/>
+        </w:rPr>
+        <w:t xml:space="preserve"> (</w:t>
+      </w:r>
+      <m:oMath>
+        <m:sSub>
+          <m:sSubPr>
+            <m:ctrlPr>
+              <w:rPr>
+                <w:rFonts w:ascii="Cambria Math" w:eastAsia="Times New Roman" w:hAnsi="Cambria Math" w:cs="Calibri"/>
+                <w:i/>
+                <w:color w:val="000000"/>
+              </w:rPr>
+            </m:ctrlPr>
+          </m:sSubPr>
+          <m:e>
+            <m:r>
+              <w:rPr>
+                <w:rFonts w:ascii="Cambria Math" w:eastAsia="Times New Roman" w:hAnsi="Cambria Math" w:cs="Calibri"/>
+                <w:color w:val="000000"/>
+              </w:rPr>
+              <m:t>F</m:t>
+            </m:r>
+          </m:e>
+          <m:sub>
+            <m:r>
+              <w:rPr>
+                <w:rFonts w:ascii="Cambria Math" w:eastAsia="Times New Roman" w:hAnsi="Cambria Math" w:cs="Calibri"/>
+                <w:color w:val="000000"/>
+              </w:rPr>
+              <m:t>2,  248</m:t>
+            </m:r>
+          </m:sub>
+        </m:sSub>
+        <m:r>
+          <w:rPr>
+            <w:rFonts w:ascii="Cambria Math" w:eastAsia="Times New Roman" w:hAnsi="Cambria Math" w:cs="Calibri"/>
+            <w:color w:val="000000"/>
+          </w:rPr>
+          <m:t>=23.9, p=3.2(</m:t>
+        </m:r>
+        <m:sSup>
+          <m:sSupPr>
+            <m:ctrlPr>
+              <w:rPr>
+                <w:rFonts w:ascii="Cambria Math" w:eastAsia="Times New Roman" w:hAnsi="Cambria Math" w:cs="Calibri"/>
+                <w:i/>
+                <w:color w:val="000000"/>
+              </w:rPr>
+            </m:ctrlPr>
+          </m:sSupPr>
+          <m:e>
+            <m:r>
+              <w:rPr>
+                <w:rFonts w:ascii="Cambria Math" w:eastAsia="Times New Roman" w:hAnsi="Cambria Math" w:cs="Calibri"/>
+                <w:color w:val="000000"/>
+              </w:rPr>
+              <m:t>10</m:t>
+            </m:r>
+          </m:e>
+          <m:sup>
+            <m:r>
+              <w:rPr>
+                <w:rFonts w:ascii="Cambria Math" w:eastAsia="Times New Roman" w:hAnsi="Cambria Math" w:cs="Calibri"/>
+                <w:color w:val="000000"/>
+              </w:rPr>
+              <m:t>-10</m:t>
+            </m:r>
+          </m:sup>
+        </m:sSup>
+        <m:r>
+          <w:rPr>
+            <w:rFonts w:ascii="Cambria Math" w:eastAsia="Times New Roman" w:hAnsi="Cambria Math" w:cs="Calibri"/>
+            <w:color w:val="000000"/>
+          </w:rPr>
+          <m:t>)</m:t>
+        </m:r>
+      </m:oMath>
+      <w:r>
+        <w:rPr>
+          <w:rFonts w:ascii="Calibri" w:eastAsia="Times New Roman" w:hAnsi="Calibri" w:cs="Calibri"/>
+          <w:color w:val="000000"/>
+        </w:rPr>
+        <w:t>)</w:t>
+      </w:r>
+      <w:r>
+        <w:rPr>
+          <w:rFonts w:ascii="Calibri" w:eastAsia="Times New Roman" w:hAnsi="Calibri" w:cs="Calibri"/>
+          <w:color w:val="000000"/>
+        </w:rPr>
+        <w:t xml:space="preserve">. The best fit equation </w:t>
+      </w:r>
+      <w:r>
+        <w:rPr>
+          <w:rFonts w:ascii="Calibri" w:eastAsia="Times New Roman" w:hAnsi="Calibri" w:cs="Calibri"/>
+          <w:color w:val="000000"/>
+        </w:rPr>
+        <w:t>is</w:t>
+      </w:r>
+      <w:r>
+        <w:rPr>
+          <w:rFonts w:ascii="Calibri" w:eastAsia="Times New Roman" w:hAnsi="Calibri" w:cs="Calibri"/>
+          <w:color w:val="000000"/>
+        </w:rPr>
+        <w:t xml:space="preserve">: </w:t>
       </w:r>
       <m:oMath>
         <m:sSub>
@@ -10360,7 +12660,6 @@
     <w:p>
       <w:pPr>
         <w:spacing w:before="120" w:after="0" w:line="240" w:lineRule="auto"/>
-        <w:contextualSpacing/>
         <w:rPr>
           <w:rFonts w:ascii="Calibri" w:eastAsia="Times New Roman" w:hAnsi="Calibri" w:cs="Calibri"/>
           <w:color w:val="000000"/>
@@ -10371,7 +12670,21 @@
           <w:rFonts w:ascii="Calibri" w:eastAsia="Times New Roman" w:hAnsi="Calibri" w:cs="Calibri"/>
           <w:color w:val="000000"/>
         </w:rPr>
-        <w:t xml:space="preserve">Model 3: After converting the birthweight variable from continuous to categorical, the best fit equation for estimation inaccuracy was: </w:t>
+        <w:t xml:space="preserve">Model 3: After converting the birthweight variable from continuous to categorical, the best fit equation for estimation inaccuracy </w:t>
+      </w:r>
+      <w:r>
+        <w:rPr>
+          <w:rFonts w:ascii="Calibri" w:eastAsia="Times New Roman" w:hAnsi="Calibri" w:cs="Calibri"/>
+          <w:color w:val="000000"/>
+        </w:rPr>
+        <w:t>is</w:t>
+      </w:r>
+      <w:r>
+        <w:rPr>
+          <w:rFonts w:ascii="Calibri" w:eastAsia="Times New Roman" w:hAnsi="Calibri" w:cs="Calibri"/>
+          <w:color w:val="000000"/>
+        </w:rPr>
+        <w:t xml:space="preserve">: </w:t>
       </w:r>
       <m:oMath>
         <m:sSub>
@@ -10421,7 +12734,7 @@
             <w:rFonts w:ascii="Cambria Math" w:eastAsia="Times New Roman" w:hAnsi="Cambria Math" w:cs="Calibri"/>
             <w:color w:val="000000"/>
           </w:rPr>
-          <m:t>=0.298-0.021</m:t>
+          <m:t>=0.28-0.006</m:t>
         </m:r>
         <m:sSub>
           <m:sSubPr>
@@ -10448,7 +12761,115 @@
                 <w:rFonts w:ascii="Cambria Math" w:eastAsia="Times New Roman" w:hAnsi="Cambria Math" w:cs="Calibri"/>
                 <w:color w:val="000000"/>
               </w:rPr>
-              <m:t>bw.quintile</m:t>
+              <m:t>(1.69e+03,2.35e+03]</m:t>
+            </m:r>
+          </m:sub>
+        </m:sSub>
+        <m:r>
+          <w:rPr>
+            <w:rFonts w:ascii="Cambria Math" w:eastAsia="Times New Roman" w:hAnsi="Cambria Math" w:cs="Calibri"/>
+            <w:color w:val="000000"/>
+          </w:rPr>
+          <m:t>-0.033</m:t>
+        </m:r>
+        <m:sSub>
+          <m:sSubPr>
+            <m:ctrlPr>
+              <w:rPr>
+                <w:rFonts w:ascii="Cambria Math" w:eastAsia="Times New Roman" w:hAnsi="Cambria Math" w:cs="Calibri"/>
+                <w:i/>
+                <w:color w:val="000000"/>
+              </w:rPr>
+            </m:ctrlPr>
+          </m:sSubPr>
+          <m:e>
+            <m:r>
+              <w:rPr>
+                <w:rFonts w:ascii="Cambria Math" w:eastAsia="Times New Roman" w:hAnsi="Cambria Math" w:cs="Calibri"/>
+                <w:color w:val="000000"/>
+              </w:rPr>
+              <m:t>X</m:t>
+            </m:r>
+          </m:e>
+          <m:sub>
+            <m:r>
+              <w:rPr>
+                <w:rFonts w:ascii="Cambria Math" w:eastAsia="Times New Roman" w:hAnsi="Cambria Math" w:cs="Calibri"/>
+                <w:color w:val="000000"/>
+              </w:rPr>
+              <m:t>(2.35e+03,2.94e+03]</m:t>
+            </m:r>
+          </m:sub>
+        </m:sSub>
+        <m:r>
+          <w:rPr>
+            <w:rFonts w:ascii="Cambria Math" w:eastAsia="Times New Roman" w:hAnsi="Cambria Math" w:cs="Calibri"/>
+            <w:color w:val="000000"/>
+          </w:rPr>
+          <m:t>-0.109</m:t>
+        </m:r>
+        <m:sSub>
+          <m:sSubPr>
+            <m:ctrlPr>
+              <w:rPr>
+                <w:rFonts w:ascii="Cambria Math" w:eastAsia="Times New Roman" w:hAnsi="Cambria Math" w:cs="Calibri"/>
+                <w:i/>
+                <w:color w:val="000000"/>
+              </w:rPr>
+            </m:ctrlPr>
+          </m:sSubPr>
+          <m:e>
+            <m:r>
+              <w:rPr>
+                <w:rFonts w:ascii="Cambria Math" w:eastAsia="Times New Roman" w:hAnsi="Cambria Math" w:cs="Calibri"/>
+                <w:color w:val="000000"/>
+              </w:rPr>
+              <m:t>X</m:t>
+            </m:r>
+          </m:e>
+          <m:sub>
+            <m:r>
+              <w:rPr>
+                <w:rFonts w:ascii="Cambria Math" w:eastAsia="Times New Roman" w:hAnsi="Cambria Math" w:cs="Calibri"/>
+                <w:color w:val="000000"/>
+              </w:rPr>
+              <m:t>(2.94e+03,3.66e+03]</m:t>
+            </m:r>
+          </m:sub>
+        </m:sSub>
+        <m:r>
+          <w:rPr>
+            <w:rFonts w:ascii="Cambria Math" w:eastAsia="Times New Roman" w:hAnsi="Cambria Math" w:cs="Calibri"/>
+            <w:color w:val="000000"/>
+          </w:rPr>
+          <m:t>-0.051</m:t>
+        </m:r>
+        <m:sSub>
+          <m:sSubPr>
+            <m:ctrlPr>
+              <w:rPr>
+                <w:rFonts w:ascii="Cambria Math" w:eastAsia="Times New Roman" w:hAnsi="Cambria Math" w:cs="Calibri"/>
+                <w:i/>
+                <w:color w:val="000000"/>
+              </w:rPr>
+            </m:ctrlPr>
+          </m:sSubPr>
+          <m:e>
+            <m:r>
+              <w:rPr>
+                <w:rFonts w:ascii="Cambria Math" w:eastAsia="Times New Roman" w:hAnsi="Cambria Math" w:cs="Calibri"/>
+                <w:color w:val="000000"/>
+              </w:rPr>
+              <m:t>X</m:t>
+            </m:r>
+          </m:e>
+          <m:sub>
+            <m:r>
+              <w:rPr>
+                <w:rFonts w:ascii="Cambria Math" w:eastAsia="Times New Roman" w:hAnsi="Cambria Math" w:cs="Calibri"/>
+                <w:color w:val="000000"/>
+              </w:rPr>
+              <m:t>(3.66e+03,5.04e+03]</m:t>
             </m:r>
           </m:sub>
         </m:sSub>
@@ -10458,7 +12879,172 @@
           <w:rFonts w:ascii="Calibri" w:eastAsia="Times New Roman" w:hAnsi="Calibri" w:cs="Calibri"/>
           <w:color w:val="000000"/>
         </w:rPr>
-        <w:t>. The equation indicates that prediction inaccuracy decreases as the birthweight category increases.</w:t>
+        <w:t xml:space="preserve"> (</w:t>
+      </w:r>
+      <m:oMath>
+        <m:sSub>
+          <m:sSubPr>
+            <m:ctrlPr>
+              <w:rPr>
+                <w:rFonts w:ascii="Cambria Math" w:eastAsia="Times New Roman" w:hAnsi="Cambria Math" w:cs="Calibri"/>
+                <w:i/>
+                <w:color w:val="000000"/>
+              </w:rPr>
+            </m:ctrlPr>
+          </m:sSubPr>
+          <m:e>
+            <m:r>
+              <w:rPr>
+                <w:rFonts w:ascii="Cambria Math" w:eastAsia="Times New Roman" w:hAnsi="Cambria Math" w:cs="Calibri"/>
+                <w:color w:val="000000"/>
+              </w:rPr>
+              <m:t>F</m:t>
+            </m:r>
+          </m:e>
+          <m:sub>
+            <m:r>
+              <w:rPr>
+                <w:rFonts w:ascii="Cambria Math" w:eastAsia="Times New Roman" w:hAnsi="Cambria Math" w:cs="Calibri"/>
+                <w:color w:val="000000"/>
+              </w:rPr>
+              <m:t>4</m:t>
+            </m:r>
+            <m:r>
+              <w:rPr>
+                <w:rFonts w:ascii="Cambria Math" w:eastAsia="Times New Roman" w:hAnsi="Cambria Math" w:cs="Calibri"/>
+                <w:color w:val="000000"/>
+              </w:rPr>
+              <m:t>,24</m:t>
+            </m:r>
+            <m:r>
+              <w:rPr>
+                <w:rFonts w:ascii="Cambria Math" w:eastAsia="Times New Roman" w:hAnsi="Cambria Math" w:cs="Calibri"/>
+                <w:color w:val="000000"/>
+              </w:rPr>
+              <m:t>6</m:t>
+            </m:r>
+          </m:sub>
+        </m:sSub>
+        <m:r>
+          <w:rPr>
+            <w:rFonts w:ascii="Cambria Math" w:eastAsia="Times New Roman" w:hAnsi="Cambria Math" w:cs="Calibri"/>
+            <w:color w:val="000000"/>
+          </w:rPr>
+          <m:t>=1</m:t>
+        </m:r>
+        <m:r>
+          <w:rPr>
+            <w:rFonts w:ascii="Cambria Math" w:eastAsia="Times New Roman" w:hAnsi="Cambria Math" w:cs="Calibri"/>
+            <w:color w:val="000000"/>
+          </w:rPr>
+          <m:t>2</m:t>
+        </m:r>
+        <m:r>
+          <w:rPr>
+            <w:rFonts w:ascii="Cambria Math" w:eastAsia="Times New Roman" w:hAnsi="Cambria Math" w:cs="Calibri"/>
+            <w:color w:val="000000"/>
+          </w:rPr>
+          <m:t>.</m:t>
+        </m:r>
+        <m:r>
+          <w:rPr>
+            <w:rFonts w:ascii="Cambria Math" w:eastAsia="Times New Roman" w:hAnsi="Cambria Math" w:cs="Calibri"/>
+            <w:color w:val="000000"/>
+          </w:rPr>
+          <m:t>5</m:t>
+        </m:r>
+        <m:r>
+          <w:rPr>
+            <w:rFonts w:ascii="Cambria Math" w:eastAsia="Times New Roman" w:hAnsi="Cambria Math" w:cs="Calibri"/>
+            <w:color w:val="000000"/>
+          </w:rPr>
+          <m:t>, p=</m:t>
+        </m:r>
+        <m:r>
+          <w:rPr>
+            <w:rFonts w:ascii="Cambria Math" w:eastAsia="Times New Roman" w:hAnsi="Cambria Math" w:cs="Calibri"/>
+            <w:color w:val="000000"/>
+          </w:rPr>
+          <m:t>2.9</m:t>
+        </m:r>
+        <m:r>
+          <w:rPr>
+            <w:rFonts w:ascii="Cambria Math" w:eastAsia="Times New Roman" w:hAnsi="Cambria Math" w:cs="Calibri"/>
+            <w:color w:val="000000"/>
+          </w:rPr>
+          <m:t>(</m:t>
+        </m:r>
+        <m:sSup>
+          <m:sSupPr>
+            <m:ctrlPr>
+              <w:rPr>
+                <w:rFonts w:ascii="Cambria Math" w:eastAsia="Times New Roman" w:hAnsi="Cambria Math" w:cs="Calibri"/>
+                <w:i/>
+                <w:color w:val="000000"/>
+              </w:rPr>
+            </m:ctrlPr>
+          </m:sSupPr>
+          <m:e>
+            <m:r>
+              <w:rPr>
+                <w:rFonts w:ascii="Cambria Math" w:eastAsia="Times New Roman" w:hAnsi="Cambria Math" w:cs="Calibri"/>
+                <w:color w:val="000000"/>
+              </w:rPr>
+              <m:t>10</m:t>
+            </m:r>
+          </m:e>
+          <m:sup>
+            <m:r>
+              <w:rPr>
+                <w:rFonts w:ascii="Cambria Math" w:eastAsia="Times New Roman" w:hAnsi="Cambria Math" w:cs="Calibri"/>
+                <w:color w:val="000000"/>
+              </w:rPr>
+              <m:t>-</m:t>
+            </m:r>
+            <m:r>
+              <w:rPr>
+                <w:rFonts w:ascii="Cambria Math" w:eastAsia="Times New Roman" w:hAnsi="Cambria Math" w:cs="Calibri"/>
+                <w:color w:val="000000"/>
+              </w:rPr>
+              <m:t>9</m:t>
+            </m:r>
+          </m:sup>
+        </m:sSup>
+        <m:r>
+          <w:rPr>
+            <w:rFonts w:ascii="Cambria Math" w:eastAsia="Times New Roman" w:hAnsi="Cambria Math" w:cs="Calibri"/>
+            <w:color w:val="000000"/>
+          </w:rPr>
+          <m:t>)</m:t>
+        </m:r>
+      </m:oMath>
+      <w:r>
+        <w:rPr>
+          <w:rFonts w:ascii="Calibri" w:eastAsia="Times New Roman" w:hAnsi="Calibri" w:cs="Calibri"/>
+          <w:color w:val="000000"/>
+        </w:rPr>
+        <w:t>).)</w:t>
+      </w:r>
+      <w:r>
+        <w:rPr>
+          <w:rFonts w:ascii="Calibri" w:eastAsia="Times New Roman" w:hAnsi="Calibri" w:cs="Calibri"/>
+          <w:color w:val="000000"/>
+        </w:rPr>
+        <w:t xml:space="preserve">. The equation indicates that prediction inaccuracy </w:t>
+      </w:r>
+      <w:r>
+        <w:rPr>
+          <w:rFonts w:ascii="Calibri" w:eastAsia="Times New Roman" w:hAnsi="Calibri" w:cs="Calibri"/>
+          <w:color w:val="000000"/>
+        </w:rPr>
+        <w:t>decreases more as the birthweight category increases</w:t>
+      </w:r>
+      <w:r>
+        <w:rPr>
+          <w:rFonts w:ascii="Calibri" w:eastAsia="Times New Roman" w:hAnsi="Calibri" w:cs="Calibri"/>
+          <w:color w:val="000000"/>
+        </w:rPr>
+        <w:t>, peaking at a birthweight between 2.94e3 and 3.66e3, and then increases again after.</w:t>
       </w:r>
     </w:p>
     <w:p>
@@ -10882,7 +13468,39 @@
                 <w:rFonts w:ascii="Calibri" w:eastAsia="Times New Roman" w:hAnsi="Calibri" w:cs="Calibri"/>
                 <w:color w:val="000000"/>
               </w:rPr>
-              <w:t xml:space="preserve">[8 points] Use a regression model to determine the relationship between year of residency and ap.sqrt. Then, determine if birthweight confounds the relationship between year of residency and ap.sqrt, using each of the three functional forms from Question 1. Assume that birthweight can be related to year of residency. </w:t>
+              <w:t xml:space="preserve">[8 points] Use a regression model to determine the relationship between year of residency and </w:t>
+            </w:r>
+            <w:proofErr w:type="gramStart"/>
+            <w:r>
+              <w:rPr>
+                <w:rFonts w:ascii="Calibri" w:eastAsia="Times New Roman" w:hAnsi="Calibri" w:cs="Calibri"/>
+                <w:color w:val="000000"/>
+              </w:rPr>
+              <w:t>ap.sqrt</w:t>
+            </w:r>
+            <w:proofErr w:type="gramEnd"/>
+            <w:r>
+              <w:rPr>
+                <w:rFonts w:ascii="Calibri" w:eastAsia="Times New Roman" w:hAnsi="Calibri" w:cs="Calibri"/>
+                <w:color w:val="000000"/>
+              </w:rPr>
+              <w:t xml:space="preserve">. Then, determine if birthweight confounds the relationship between year of residency and </w:t>
+            </w:r>
+            <w:proofErr w:type="gramStart"/>
+            <w:r>
+              <w:rPr>
+                <w:rFonts w:ascii="Calibri" w:eastAsia="Times New Roman" w:hAnsi="Calibri" w:cs="Calibri"/>
+                <w:color w:val="000000"/>
+              </w:rPr>
+              <w:t>ap.sqrt</w:t>
+            </w:r>
+            <w:proofErr w:type="gramEnd"/>
+            <w:r>
+              <w:rPr>
+                <w:rFonts w:ascii="Calibri" w:eastAsia="Times New Roman" w:hAnsi="Calibri" w:cs="Calibri"/>
+                <w:color w:val="000000"/>
+              </w:rPr>
+              <w:t xml:space="preserve">, using each of the three functional forms from Question 1. Assume that birthweight can be related to year of residency. </w:t>
             </w:r>
           </w:p>
         </w:tc>
@@ -10935,7 +13553,27 @@
           <w:sz w:val="20"/>
           <w:szCs w:val="20"/>
         </w:rPr>
-        <w:t>&gt; lm(ap.sqrt ~ year, data = fw) %&gt;% summary()</w:t>
+        <w:t xml:space="preserve">&gt; </w:t>
+      </w:r>
+      <w:proofErr w:type="gramStart"/>
+      <w:r>
+        <w:rPr>
+          <w:rFonts w:ascii="Consolas" w:eastAsia="Times New Roman" w:hAnsi="Consolas" w:cs="Courier New"/>
+          <w:color w:val="949C8B"/>
+          <w:sz w:val="20"/>
+          <w:szCs w:val="20"/>
+        </w:rPr>
+        <w:t>lm(</w:t>
+      </w:r>
+      <w:proofErr w:type="gramEnd"/>
+      <w:r>
+        <w:rPr>
+          <w:rFonts w:ascii="Consolas" w:eastAsia="Times New Roman" w:hAnsi="Consolas" w:cs="Courier New"/>
+          <w:color w:val="949C8B"/>
+          <w:sz w:val="20"/>
+          <w:szCs w:val="20"/>
+        </w:rPr>
+        <w:t>ap.sqrt ~ year, data = fw) %&gt;% summary()</w:t>
       </w:r>
     </w:p>
     <w:p>
@@ -10985,7 +13623,27 @@
           <w:sz w:val="20"/>
           <w:szCs w:val="20"/>
         </w:rPr>
-        <w:t>&gt; lm(ap.sqrt ~ year + bw.c + I(bw.c^2) + I(bw.c^3), data = fw) %&gt;% summary()</w:t>
+        <w:t xml:space="preserve">&gt; </w:t>
+      </w:r>
+      <w:proofErr w:type="gramStart"/>
+      <w:r>
+        <w:rPr>
+          <w:rFonts w:ascii="Consolas" w:eastAsia="Times New Roman" w:hAnsi="Consolas" w:cs="Courier New"/>
+          <w:color w:val="949C8B"/>
+          <w:sz w:val="20"/>
+          <w:szCs w:val="20"/>
+        </w:rPr>
+        <w:t>lm(</w:t>
+      </w:r>
+      <w:proofErr w:type="gramEnd"/>
+      <w:r>
+        <w:rPr>
+          <w:rFonts w:ascii="Consolas" w:eastAsia="Times New Roman" w:hAnsi="Consolas" w:cs="Courier New"/>
+          <w:color w:val="949C8B"/>
+          <w:sz w:val="20"/>
+          <w:szCs w:val="20"/>
+        </w:rPr>
+        <w:t>ap.sqrt ~ year + bw.c + I(bw.c^2) + I(bw.c^3), data = fw) %&gt;% summary()</w:t>
       </w:r>
     </w:p>
     <w:p>
@@ -11035,7 +13693,27 @@
           <w:sz w:val="20"/>
           <w:szCs w:val="20"/>
         </w:rPr>
-        <w:t>&gt; lm(ap.sqrt ~ year + I(((bw.c+1738)/1000)^3) + I(((bw.c+1738)/1000)^3*log(((bw.c+1738)/1000))), data = fw) %&gt;% summary()</w:t>
+        <w:t xml:space="preserve">&gt; </w:t>
+      </w:r>
+      <w:proofErr w:type="gramStart"/>
+      <w:r>
+        <w:rPr>
+          <w:rFonts w:ascii="Consolas" w:eastAsia="Times New Roman" w:hAnsi="Consolas" w:cs="Courier New"/>
+          <w:color w:val="949C8B"/>
+          <w:sz w:val="20"/>
+          <w:szCs w:val="20"/>
+        </w:rPr>
+        <w:t>lm(</w:t>
+      </w:r>
+      <w:proofErr w:type="gramEnd"/>
+      <w:r>
+        <w:rPr>
+          <w:rFonts w:ascii="Consolas" w:eastAsia="Times New Roman" w:hAnsi="Consolas" w:cs="Courier New"/>
+          <w:color w:val="949C8B"/>
+          <w:sz w:val="20"/>
+          <w:szCs w:val="20"/>
+        </w:rPr>
+        <w:t>ap.sqrt ~ year + I(((bw.c+1738)/1000)^3) + I(((bw.c+1738)/1000)^3*log(((bw.c+1738)/1000))), data = fw) %&gt;% summary()</w:t>
       </w:r>
     </w:p>
     <w:p>
@@ -11085,7 +13763,27 @@
           <w:sz w:val="20"/>
           <w:szCs w:val="20"/>
         </w:rPr>
-        <w:t>&gt; lm(ap.sqrt ~ year + bw.quint, data = fw) %&gt;% summary()</w:t>
+        <w:t xml:space="preserve">&gt; </w:t>
+      </w:r>
+      <w:proofErr w:type="gramStart"/>
+      <w:r>
+        <w:rPr>
+          <w:rFonts w:ascii="Consolas" w:eastAsia="Times New Roman" w:hAnsi="Consolas" w:cs="Courier New"/>
+          <w:color w:val="949C8B"/>
+          <w:sz w:val="20"/>
+          <w:szCs w:val="20"/>
+        </w:rPr>
+        <w:t>lm(</w:t>
+      </w:r>
+      <w:proofErr w:type="gramEnd"/>
+      <w:r>
+        <w:rPr>
+          <w:rFonts w:ascii="Consolas" w:eastAsia="Times New Roman" w:hAnsi="Consolas" w:cs="Courier New"/>
+          <w:color w:val="949C8B"/>
+          <w:sz w:val="20"/>
+          <w:szCs w:val="20"/>
+        </w:rPr>
+        <w:t>ap.sqrt ~ year + bw.quint, data = fw) %&gt;% summary()</w:t>
       </w:r>
     </w:p>
     <w:p>
@@ -11160,7 +13858,6 @@
                 <w:rFonts w:ascii="Calibri" w:eastAsia="Times New Roman" w:hAnsi="Calibri" w:cs="Calibri"/>
                 <w:color w:val="000000"/>
               </w:rPr>
-              <w:lastRenderedPageBreak/>
               <w:t>Adjustment</w:t>
             </w:r>
           </w:p>
@@ -11468,7 +14165,14 @@
                 <w:rFonts w:ascii="Calibri" w:eastAsia="Times New Roman" w:hAnsi="Calibri" w:cs="Calibri"/>
                 <w:color w:val="000000"/>
               </w:rPr>
-              <w:t>-0.05361</w:t>
+              <w:t>-0.0</w:t>
+            </w:r>
+            <w:r>
+              <w:rPr>
+                <w:rFonts w:ascii="Calibri" w:eastAsia="Times New Roman" w:hAnsi="Calibri" w:cs="Calibri"/>
+                <w:color w:val="000000"/>
+              </w:rPr>
+              <w:t>4899</w:t>
             </w:r>
           </w:p>
         </w:tc>
@@ -11488,7 +14192,28 @@
                 <w:rFonts w:ascii="Calibri" w:eastAsia="Times New Roman" w:hAnsi="Calibri" w:cs="Calibri"/>
                 <w:color w:val="000000"/>
               </w:rPr>
-              <w:t>2.07e-6</w:t>
+              <w:t>8</w:t>
+            </w:r>
+            <w:r>
+              <w:rPr>
+                <w:rFonts w:ascii="Calibri" w:eastAsia="Times New Roman" w:hAnsi="Calibri" w:cs="Calibri"/>
+                <w:color w:val="000000"/>
+              </w:rPr>
+              <w:t>.0</w:t>
+            </w:r>
+            <w:r>
+              <w:rPr>
+                <w:rFonts w:ascii="Calibri" w:eastAsia="Times New Roman" w:hAnsi="Calibri" w:cs="Calibri"/>
+                <w:color w:val="000000"/>
+              </w:rPr>
+              <w:t>4</w:t>
+            </w:r>
+            <w:r>
+              <w:rPr>
+                <w:rFonts w:ascii="Calibri" w:eastAsia="Times New Roman" w:hAnsi="Calibri" w:cs="Calibri"/>
+                <w:color w:val="000000"/>
+              </w:rPr>
+              <w:t>e-6</w:t>
             </w:r>
           </w:p>
         </w:tc>
@@ -11642,39 +14367,31 @@
           <w:rFonts w:ascii="Calibri" w:eastAsia="Times New Roman" w:hAnsi="Calibri" w:cs="Calibri"/>
           <w:color w:val="000000"/>
         </w:rPr>
-        <w:t xml:space="preserve">No, birthweight does not appear to confound the relationship between year of residency and estimation inaccuracy. In order </w:t>
+        <w:t>After adjusting the regression age on year of residency with three different coding schemes of birthweight, two out of three of the coding schemes do not change the coefficient estimate considerably (10%-20%). When added to the model, t</w:t>
       </w:r>
       <w:r>
         <w:rPr>
           <w:rFonts w:ascii="Calibri" w:eastAsia="Times New Roman" w:hAnsi="Calibri" w:cs="Calibri"/>
           <w:color w:val="000000"/>
         </w:rPr>
-        <w:t xml:space="preserve">for birthweight to </w:t>
+        <w:t>he categorical coding scheme</w:t>
       </w:r>
       <w:r>
         <w:rPr>
           <w:rFonts w:ascii="Calibri" w:eastAsia="Times New Roman" w:hAnsi="Calibri" w:cs="Calibri"/>
           <w:color w:val="000000"/>
         </w:rPr>
-        <w:t xml:space="preserve">be a confounder, the </w:t>
+        <w:t xml:space="preserve"> changed the coefficient estimate for year by 10.2%, which is on the lower end of the threshold for confounding. Given that, and the fact that the majority of the coding schemes do not change the parameter estimate for birthweight considerably, I would not consider birthweight </w:t>
       </w:r>
       <w:r>
         <w:rPr>
           <w:rFonts w:ascii="Calibri" w:eastAsia="Times New Roman" w:hAnsi="Calibri" w:cs="Calibri"/>
           <w:color w:val="000000"/>
         </w:rPr>
-        <w:t>coefficient estimate for the year has to change considerably (10% - 20%) when the potential confounder is added to the regression model. In the table below, the model that was adjusted with the variables from the hierarchical polynomials regression caused the most amount of change in the coefficient estimate for year of residency, but the change is still below 10%.</w:t>
-      </w:r>
-    </w:p>
-    <w:p>
-      <w:pPr>
-        <w:spacing w:before="120" w:after="0" w:line="240" w:lineRule="auto"/>
-        <w:ind w:left="547"/>
-        <w:rPr>
-          <w:rFonts w:ascii="Calibri" w:eastAsia="Times New Roman" w:hAnsi="Calibri" w:cs="Calibri"/>
-          <w:color w:val="000000"/>
-        </w:rPr>
-      </w:pPr>
+        <w:t>to confound the relationship between year of residency and estimation inaccuracy</w:t>
+      </w:r>
+      <w:bookmarkStart w:id="0" w:name="_GoBack"/>
+      <w:bookmarkEnd w:id="0"/>
     </w:p>
     <w:p>
       <w:pPr>
@@ -11815,8 +14532,6 @@
         </w:rPr>
         <w:t xml:space="preserve"> 0.05459 lower mean estimation inaccuracy score</w:t>
       </w:r>
-      <w:bookmarkStart w:id="0" w:name="_GoBack"/>
-      <w:bookmarkEnd w:id="0"/>
       <w:r>
         <w:rPr>
           <w:rFonts w:ascii="Calibri" w:eastAsia="Times New Roman" w:hAnsi="Calibri" w:cs="Calibri"/>
@@ -13841,7 +16556,7 @@
   <w:style w:type="paragraph" w:default="1" w:styleId="Normal">
     <w:name w:val="Normal"/>
     <w:qFormat/>
-    <w:rsid w:val="00C043F0"/>
+    <w:rsid w:val="004B79FD"/>
   </w:style>
   <w:style w:type="character" w:default="1" w:styleId="DefaultParagraphFont">
     <w:name w:val="Default Paragraph Font"/>
@@ -14398,7 +17113,7 @@
 </file>
 
 <file path=customXml/itemProps1.xml><?xml version="1.0" encoding="utf-8"?>
-<ds:datastoreItem xmlns:ds="http://schemas.openxmlformats.org/officeDocument/2006/customXml" ds:itemID="{7898A743-FC32-4A9E-8AB0-026919F54369}">
+<ds:datastoreItem xmlns:ds="http://schemas.openxmlformats.org/officeDocument/2006/customXml" ds:itemID="{E99DA3F4-1B3B-4121-A1BC-21F942EB13CD}">
   <ds:schemaRefs>
     <ds:schemaRef ds:uri="http://schemas.openxmlformats.org/officeDocument/2006/bibliography"/>
   </ds:schemaRefs>

</xml_diff>